<commit_message>
Inserimento degli Scenari principali e dei Tips collegati
- Inserimento degli scenari sull'utente principali
- Indicati scenari secondari da fare in un secondo momento con * all'interno dell'indice del documento degli scenari
- Aggiunti Tips sugli scenari aggiunti
</commit_message>
<xml_diff>
--- a/Internal Work Product/Scenari/Scenari_MS.docx
+++ b/Internal Work Product/Scenari/Scenari_MS.docx
@@ -23,6 +23,13 @@
           <w:sz w:val="44"/>
         </w:rPr>
         <w:t>RI</w:t>
+      </w:r>
+      <w:r>
+        <w:rPr>
+          <w:b/>
+          <w:sz w:val="44"/>
+        </w:rPr>
+        <w:t xml:space="preserve"> Studente</w:t>
       </w:r>
     </w:p>
     <w:p>
@@ -68,6 +75,12 @@
               </w:rPr>
               <w:t>Nome</w:t>
             </w:r>
+            <w:r>
+              <w:rPr>
+                <w:sz w:val="28"/>
+              </w:rPr>
+              <w:t>:</w:t>
+            </w:r>
           </w:p>
         </w:tc>
         <w:tc>
@@ -110,6 +123,12 @@
               </w:rPr>
               <w:t>Partecipanti</w:t>
             </w:r>
+            <w:r>
+              <w:rPr>
+                <w:sz w:val="28"/>
+              </w:rPr>
+              <w:t>:</w:t>
+            </w:r>
           </w:p>
         </w:tc>
         <w:tc>
@@ -163,6 +182,12 @@
               </w:rPr>
               <w:t>Flusso di eventi</w:t>
             </w:r>
+            <w:r>
+              <w:rPr>
+                <w:sz w:val="28"/>
+              </w:rPr>
+              <w:t>:</w:t>
+            </w:r>
           </w:p>
         </w:tc>
         <w:tc>
@@ -172,10 +197,6 @@
           <w:p>
             <w:pPr>
               <w:pStyle w:val="Paragrafoelenco"/>
-              <w:numPr>
-                <w:ilvl w:val="0"/>
-                <w:numId w:val="2"/>
-              </w:numPr>
               <w:rPr>
                 <w:sz w:val="28"/>
               </w:rPr>
@@ -186,14 +207,16 @@
               </w:rPr>
               <w:t>Pippo, appassionato di fotografia, vuole iscriversi ad un corso di fotografia e editing</w:t>
             </w:r>
-          </w:p>
-          <w:p>
-            <w:pPr>
-              <w:pStyle w:val="Paragrafoelenco"/>
-              <w:numPr>
-                <w:ilvl w:val="0"/>
-                <w:numId w:val="2"/>
-              </w:numPr>
+            <w:r>
+              <w:rPr>
+                <w:sz w:val="28"/>
+              </w:rPr>
+              <w:t>.</w:t>
+            </w:r>
+          </w:p>
+          <w:p>
+            <w:pPr>
+              <w:pStyle w:val="Paragrafoelenco"/>
               <w:rPr>
                 <w:sz w:val="28"/>
               </w:rPr>
@@ -248,14 +271,16 @@
               </w:rPr>
               <w:t>“Fotografia” nella barra di ricerca del sistema</w:t>
             </w:r>
-          </w:p>
-          <w:p>
-            <w:pPr>
-              <w:pStyle w:val="Paragrafoelenco"/>
-              <w:numPr>
-                <w:ilvl w:val="0"/>
-                <w:numId w:val="2"/>
-              </w:numPr>
+            <w:r>
+              <w:rPr>
+                <w:sz w:val="28"/>
+              </w:rPr>
+              <w:t>.</w:t>
+            </w:r>
+          </w:p>
+          <w:p>
+            <w:pPr>
+              <w:pStyle w:val="Paragrafoelenco"/>
               <w:rPr>
                 <w:sz w:val="28"/>
               </w:rPr>
@@ -266,14 +291,16 @@
               </w:rPr>
               <w:t>Il sistema presenta l’elenco dei corsi compatibili con la parola ricercata da Pippo</w:t>
             </w:r>
-          </w:p>
-          <w:p>
-            <w:pPr>
-              <w:pStyle w:val="Paragrafoelenco"/>
-              <w:numPr>
-                <w:ilvl w:val="0"/>
-                <w:numId w:val="2"/>
-              </w:numPr>
+            <w:r>
+              <w:rPr>
+                <w:sz w:val="28"/>
+              </w:rPr>
+              <w:t>.</w:t>
+            </w:r>
+          </w:p>
+          <w:p>
+            <w:pPr>
+              <w:pStyle w:val="Paragrafoelenco"/>
               <w:rPr>
                 <w:sz w:val="28"/>
               </w:rPr>
@@ -296,14 +323,16 @@
               </w:rPr>
               <w:t xml:space="preserve"> ed accede alla pagina principale del corso</w:t>
             </w:r>
-          </w:p>
-          <w:p>
-            <w:pPr>
-              <w:pStyle w:val="Paragrafoelenco"/>
-              <w:numPr>
-                <w:ilvl w:val="0"/>
-                <w:numId w:val="2"/>
-              </w:numPr>
+            <w:r>
+              <w:rPr>
+                <w:sz w:val="28"/>
+              </w:rPr>
+              <w:t>.</w:t>
+            </w:r>
+          </w:p>
+          <w:p>
+            <w:pPr>
+              <w:pStyle w:val="Paragrafoelenco"/>
               <w:rPr>
                 <w:sz w:val="28"/>
               </w:rPr>
@@ -314,14 +343,16 @@
               </w:rPr>
               <w:t>Pippo clicca sul video di presentazione del corso e lo visualizza</w:t>
             </w:r>
-          </w:p>
-          <w:p>
-            <w:pPr>
-              <w:pStyle w:val="Paragrafoelenco"/>
-              <w:numPr>
-                <w:ilvl w:val="0"/>
-                <w:numId w:val="2"/>
-              </w:numPr>
+            <w:r>
+              <w:rPr>
+                <w:sz w:val="28"/>
+              </w:rPr>
+              <w:t>.</w:t>
+            </w:r>
+          </w:p>
+          <w:p>
+            <w:pPr>
+              <w:pStyle w:val="Paragrafoelenco"/>
               <w:rPr>
                 <w:sz w:val="28"/>
               </w:rPr>
@@ -332,14 +363,16 @@
               </w:rPr>
               <w:t>Pippo decide di iscriversi e clicca sul tasto “Iscriviti” nella homepage del corso</w:t>
             </w:r>
-          </w:p>
-          <w:p>
-            <w:pPr>
-              <w:pStyle w:val="Paragrafoelenco"/>
-              <w:numPr>
-                <w:ilvl w:val="0"/>
-                <w:numId w:val="2"/>
-              </w:numPr>
+            <w:r>
+              <w:rPr>
+                <w:sz w:val="28"/>
+              </w:rPr>
+              <w:t>.</w:t>
+            </w:r>
+          </w:p>
+          <w:p>
+            <w:pPr>
+              <w:pStyle w:val="Paragrafoelenco"/>
               <w:rPr>
                 <w:sz w:val="28"/>
               </w:rPr>
@@ -349,6 +382,12 @@
                 <w:sz w:val="28"/>
               </w:rPr>
               <w:t>Pippo viene reindirizzato alla pagina con l’elenco delle lezioni del corso, visualizzando il messaggio “Welcome!”</w:t>
+            </w:r>
+            <w:r>
+              <w:rPr>
+                <w:sz w:val="28"/>
+              </w:rPr>
+              <w:t>.</w:t>
             </w:r>
           </w:p>
         </w:tc>
@@ -388,6 +427,12 @@
               </w:rPr>
               <w:t>Nome</w:t>
             </w:r>
+            <w:r>
+              <w:rPr>
+                <w:sz w:val="28"/>
+              </w:rPr>
+              <w:t>:</w:t>
+            </w:r>
           </w:p>
         </w:tc>
         <w:tc>
@@ -429,6 +474,12 @@
                 <w:sz w:val="28"/>
               </w:rPr>
               <w:t>Partecipanti</w:t>
+            </w:r>
+            <w:r>
+              <w:rPr>
+                <w:sz w:val="28"/>
+              </w:rPr>
+              <w:t>:</w:t>
             </w:r>
           </w:p>
         </w:tc>
@@ -473,6 +524,12 @@
               </w:rPr>
               <w:t>Flusso di eventi</w:t>
             </w:r>
+            <w:r>
+              <w:rPr>
+                <w:sz w:val="28"/>
+              </w:rPr>
+              <w:t>:</w:t>
+            </w:r>
           </w:p>
         </w:tc>
         <w:tc>
@@ -482,9 +539,325 @@
           <w:p>
             <w:pPr>
               <w:pStyle w:val="Paragrafoelenco"/>
+              <w:rPr>
+                <w:sz w:val="28"/>
+              </w:rPr>
+            </w:pPr>
+            <w:r>
+              <w:rPr>
+                <w:sz w:val="28"/>
+              </w:rPr>
+              <w:t>Pippo, appassionato di Programmazione, vuole iscriversi ad un corso di Programmazione in C#</w:t>
+            </w:r>
+            <w:r>
+              <w:rPr>
+                <w:sz w:val="28"/>
+              </w:rPr>
+              <w:t>.</w:t>
+            </w:r>
+          </w:p>
+          <w:p>
+            <w:pPr>
+              <w:pStyle w:val="Paragrafoelenco"/>
+              <w:rPr>
+                <w:sz w:val="28"/>
+              </w:rPr>
+            </w:pPr>
+            <w:r>
+              <w:rPr>
+                <w:sz w:val="28"/>
+              </w:rPr>
+              <w:t xml:space="preserve"> Pippo accede alla homepage di </w:t>
+            </w:r>
+            <w:proofErr w:type="spellStart"/>
+            <w:r>
+              <w:rPr>
+                <w:sz w:val="28"/>
+              </w:rPr>
+              <w:t>YouLearn</w:t>
+            </w:r>
+            <w:proofErr w:type="spellEnd"/>
+            <w:r>
+              <w:rPr>
+                <w:sz w:val="28"/>
+              </w:rPr>
+              <w:t xml:space="preserve"> e cerca “Programmazione C#” nella barra di ricerca del sistema</w:t>
+            </w:r>
+          </w:p>
+          <w:p>
+            <w:pPr>
+              <w:pStyle w:val="Paragrafoelenco"/>
+              <w:rPr>
+                <w:sz w:val="28"/>
+              </w:rPr>
+            </w:pPr>
+            <w:r>
+              <w:rPr>
+                <w:sz w:val="28"/>
+              </w:rPr>
+              <w:t>Il sistema presenta l’elenco dei corsi compatibili con la parola ricercata da Pippo</w:t>
+            </w:r>
+            <w:r>
+              <w:rPr>
+                <w:sz w:val="28"/>
+              </w:rPr>
+              <w:t>.</w:t>
+            </w:r>
+          </w:p>
+          <w:p>
+            <w:pPr>
+              <w:pStyle w:val="Paragrafoelenco"/>
+              <w:rPr>
+                <w:sz w:val="28"/>
+              </w:rPr>
+            </w:pPr>
+            <w:r>
+              <w:rPr>
+                <w:sz w:val="28"/>
+              </w:rPr>
+              <w:t>Pippo seleziona il secondo risultato tra quelli presenti: un corso di nome “C#: tutto ciò che devi sapere”, corso a pagamento, ed accede alla pagina principale del corso</w:t>
+            </w:r>
+          </w:p>
+          <w:p>
+            <w:pPr>
+              <w:pStyle w:val="Paragrafoelenco"/>
+              <w:rPr>
+                <w:sz w:val="28"/>
+              </w:rPr>
+            </w:pPr>
+            <w:r>
+              <w:rPr>
+                <w:sz w:val="28"/>
+              </w:rPr>
+              <w:t>Pippo clicca sul video di presentazione del corso e lo visualizza</w:t>
+            </w:r>
+            <w:r>
+              <w:rPr>
+                <w:sz w:val="28"/>
+              </w:rPr>
+              <w:t>.</w:t>
+            </w:r>
+          </w:p>
+          <w:p>
+            <w:pPr>
+              <w:pStyle w:val="Paragrafoelenco"/>
+              <w:rPr>
+                <w:sz w:val="28"/>
+              </w:rPr>
+            </w:pPr>
+            <w:r>
+              <w:rPr>
+                <w:sz w:val="28"/>
+              </w:rPr>
+              <w:t>Pippo decide di iscriversi e clicca sul tasto “Iscriviti” nella homepage del corso</w:t>
+            </w:r>
+            <w:r>
+              <w:rPr>
+                <w:sz w:val="28"/>
+              </w:rPr>
+              <w:t>.</w:t>
+            </w:r>
+          </w:p>
+          <w:p>
+            <w:pPr>
+              <w:pStyle w:val="Paragrafoelenco"/>
+              <w:rPr>
+                <w:sz w:val="28"/>
+              </w:rPr>
+            </w:pPr>
+            <w:r>
+              <w:rPr>
+                <w:sz w:val="28"/>
+              </w:rPr>
+              <w:t>Pippo viene reindirizzato alla pagina di pagamento</w:t>
+            </w:r>
+            <w:r>
+              <w:rPr>
+                <w:sz w:val="28"/>
+              </w:rPr>
+              <w:t>.</w:t>
+            </w:r>
+          </w:p>
+          <w:p>
+            <w:pPr>
+              <w:pStyle w:val="Paragrafoelenco"/>
+              <w:rPr>
+                <w:sz w:val="28"/>
+              </w:rPr>
+            </w:pPr>
+            <w:r>
+              <w:rPr>
+                <w:sz w:val="28"/>
+              </w:rPr>
+              <w:t>Pippo inserisce i dati della sua carta di credito ed effettua il checkout cliccando sull’omonimo pulsante, con la procedura che va a buon fine</w:t>
+            </w:r>
+            <w:r>
+              <w:rPr>
+                <w:sz w:val="28"/>
+              </w:rPr>
+              <w:t>.</w:t>
+            </w:r>
+          </w:p>
+          <w:p>
+            <w:pPr>
+              <w:pStyle w:val="Paragrafoelenco"/>
+              <w:rPr>
+                <w:sz w:val="28"/>
+              </w:rPr>
+            </w:pPr>
+            <w:r>
+              <w:rPr>
+                <w:sz w:val="28"/>
+              </w:rPr>
+              <w:lastRenderedPageBreak/>
+              <w:t>Pippo viene reindirizzato alla pagina con l’elenco delle lezioni del corso, visualizzando il messaggio “Welcome!”</w:t>
+            </w:r>
+            <w:r>
+              <w:rPr>
+                <w:sz w:val="28"/>
+              </w:rPr>
+              <w:t>.</w:t>
+            </w:r>
+          </w:p>
+        </w:tc>
+      </w:tr>
+    </w:tbl>
+    <w:p>
+      <w:pPr>
+        <w:rPr>
+          <w:sz w:val="28"/>
+        </w:rPr>
+      </w:pPr>
+    </w:p>
+    <w:tbl>
+      <w:tblPr>
+        <w:tblStyle w:val="Grigliatabella"/>
+        <w:tblW w:w="0" w:type="auto"/>
+        <w:tblLook w:val="04A0" w:firstRow="1" w:lastRow="0" w:firstColumn="1" w:lastColumn="0" w:noHBand="0" w:noVBand="1"/>
+      </w:tblPr>
+      <w:tblGrid>
+        <w:gridCol w:w="1696"/>
+        <w:gridCol w:w="7932"/>
+      </w:tblGrid>
+      <w:tr>
+        <w:tc>
+          <w:tcPr>
+            <w:tcW w:w="1696" w:type="dxa"/>
+          </w:tcPr>
+          <w:p>
+            <w:pPr>
+              <w:rPr>
+                <w:sz w:val="28"/>
+              </w:rPr>
+            </w:pPr>
+            <w:r>
+              <w:rPr>
+                <w:sz w:val="28"/>
+              </w:rPr>
+              <w:t>Nome:</w:t>
+            </w:r>
+          </w:p>
+        </w:tc>
+        <w:tc>
+          <w:tcPr>
+            <w:tcW w:w="7932" w:type="dxa"/>
+          </w:tcPr>
+          <w:p>
+            <w:pPr>
+              <w:rPr>
+                <w:sz w:val="28"/>
+              </w:rPr>
+            </w:pPr>
+            <w:proofErr w:type="spellStart"/>
+            <w:r>
+              <w:rPr>
+                <w:sz w:val="28"/>
+              </w:rPr>
+              <w:t>VisualizzareFAQ</w:t>
+            </w:r>
+            <w:proofErr w:type="spellEnd"/>
+          </w:p>
+        </w:tc>
+      </w:tr>
+      <w:tr>
+        <w:tc>
+          <w:tcPr>
+            <w:tcW w:w="1696" w:type="dxa"/>
+          </w:tcPr>
+          <w:p>
+            <w:pPr>
+              <w:rPr>
+                <w:sz w:val="28"/>
+              </w:rPr>
+            </w:pPr>
+            <w:r>
+              <w:rPr>
+                <w:sz w:val="28"/>
+              </w:rPr>
+              <w:t>Partecipanti:</w:t>
+            </w:r>
+          </w:p>
+        </w:tc>
+        <w:tc>
+          <w:tcPr>
+            <w:tcW w:w="7932" w:type="dxa"/>
+          </w:tcPr>
+          <w:p>
+            <w:pPr>
+              <w:rPr>
+                <w:sz w:val="28"/>
+              </w:rPr>
+            </w:pPr>
+            <w:r>
+              <w:rPr>
+                <w:sz w:val="28"/>
+              </w:rPr>
+              <w:t>Antonio:</w:t>
+            </w:r>
+            <w:r>
+              <w:rPr>
+                <w:sz w:val="28"/>
+              </w:rPr>
+              <w:t xml:space="preserve"> </w:t>
+            </w:r>
+            <w:r>
+              <w:rPr>
+                <w:sz w:val="28"/>
+              </w:rPr>
+              <w:t>Studente</w:t>
+            </w:r>
+          </w:p>
+        </w:tc>
+      </w:tr>
+      <w:tr>
+        <w:tc>
+          <w:tcPr>
+            <w:tcW w:w="1696" w:type="dxa"/>
+          </w:tcPr>
+          <w:p>
+            <w:pPr>
+              <w:rPr>
+                <w:sz w:val="28"/>
+              </w:rPr>
+            </w:pPr>
+            <w:r>
+              <w:rPr>
+                <w:sz w:val="28"/>
+              </w:rPr>
+              <w:t>Flusso di eventi:</w:t>
+            </w:r>
+          </w:p>
+        </w:tc>
+        <w:tc>
+          <w:tcPr>
+            <w:tcW w:w="7932" w:type="dxa"/>
+          </w:tcPr>
+          <w:p>
+            <w:pPr>
+              <w:pStyle w:val="Paragrafoelenco"/>
               <w:numPr>
                 <w:ilvl w:val="0"/>
-                <w:numId w:val="3"/>
+                <w:numId w:val="4"/>
               </w:numPr>
               <w:rPr>
                 <w:sz w:val="28"/>
@@ -494,25 +867,28 @@
               <w:rPr>
                 <w:sz w:val="28"/>
               </w:rPr>
-              <w:t xml:space="preserve">Pippo, appassionato di </w:t>
-            </w:r>
-            <w:r>
-              <w:rPr>
-                <w:sz w:val="28"/>
-              </w:rPr>
-              <w:t>Programmazione</w:t>
-            </w:r>
-            <w:r>
-              <w:rPr>
-                <w:sz w:val="28"/>
-              </w:rPr>
-              <w:t xml:space="preserve">, vuole iscriversi ad un corso di </w:t>
-            </w:r>
-            <w:r>
-              <w:rPr>
-                <w:sz w:val="28"/>
-              </w:rPr>
-              <w:t>Programmazione in C#</w:t>
+              <w:t xml:space="preserve">Antonio effettua il login inserendo </w:t>
+            </w:r>
+            <w:r>
+              <w:rPr>
+                <w:sz w:val="28"/>
+              </w:rPr>
+              <w:t xml:space="preserve">“ </w:t>
+            </w:r>
+            <w:hyperlink r:id="rId5" w:history="1">
+              <w:r>
+                <w:rPr>
+                  <w:rStyle w:val="Collegamentoipertestuale"/>
+                  <w:sz w:val="28"/>
+                </w:rPr>
+                <w:t>antonioimparato@mail.com</w:t>
+              </w:r>
+            </w:hyperlink>
+            <w:r>
+              <w:rPr>
+                <w:sz w:val="28"/>
+              </w:rPr>
+              <w:t>“ nel campo E-mail e “account123” nel campo password cliccando infine su “Log in”.</w:t>
             </w:r>
           </w:p>
           <w:p>
@@ -520,7 +896,7 @@
               <w:pStyle w:val="Paragrafoelenco"/>
               <w:numPr>
                 <w:ilvl w:val="0"/>
-                <w:numId w:val="3"/>
+                <w:numId w:val="4"/>
               </w:numPr>
               <w:rPr>
                 <w:sz w:val="28"/>
@@ -530,33 +906,13 @@
               <w:rPr>
                 <w:sz w:val="28"/>
               </w:rPr>
-              <w:t xml:space="preserve"> Pippo accede alla homepage di </w:t>
-            </w:r>
-            <w:proofErr w:type="spellStart"/>
-            <w:r>
-              <w:rPr>
-                <w:sz w:val="28"/>
-              </w:rPr>
-              <w:t>YouLearn</w:t>
-            </w:r>
-            <w:proofErr w:type="spellEnd"/>
-            <w:r>
-              <w:rPr>
-                <w:sz w:val="28"/>
-              </w:rPr>
-              <w:t xml:space="preserve"> e cerca “</w:t>
-            </w:r>
-            <w:r>
-              <w:rPr>
-                <w:sz w:val="28"/>
-              </w:rPr>
-              <w:t>Programmazione C#</w:t>
-            </w:r>
-            <w:r>
-              <w:rPr>
-                <w:sz w:val="28"/>
-              </w:rPr>
-              <w:t>” nella barra di ricerca del sistema</w:t>
+              <w:t>In seguito, entra nell’homepage e clicca in alto a destra su</w:t>
+            </w:r>
+            <w:r>
+              <w:rPr>
+                <w:sz w:val="28"/>
+              </w:rPr>
+              <w:t xml:space="preserve"> “Il mio profilo”.</w:t>
             </w:r>
           </w:p>
           <w:p>
@@ -564,7 +920,7 @@
               <w:pStyle w:val="Paragrafoelenco"/>
               <w:numPr>
                 <w:ilvl w:val="0"/>
-                <w:numId w:val="3"/>
+                <w:numId w:val="4"/>
               </w:numPr>
               <w:rPr>
                 <w:sz w:val="28"/>
@@ -574,7 +930,7 @@
               <w:rPr>
                 <w:sz w:val="28"/>
               </w:rPr>
-              <w:t>Il sistema presenta l’elenco dei corsi compatibili con la parola ricercata da Pippo</w:t>
+              <w:t xml:space="preserve">Visualizzato il profilo e clicca sul pulsante “I miei corsi”. </w:t>
             </w:r>
           </w:p>
           <w:p>
@@ -582,7 +938,7 @@
               <w:pStyle w:val="Paragrafoelenco"/>
               <w:numPr>
                 <w:ilvl w:val="0"/>
-                <w:numId w:val="3"/>
+                <w:numId w:val="4"/>
               </w:numPr>
               <w:rPr>
                 <w:sz w:val="28"/>
@@ -592,7 +948,7 @@
               <w:rPr>
                 <w:sz w:val="28"/>
               </w:rPr>
-              <w:t>Pippo seleziona il secondo risultato tra quelli presenti: un corso di nome “C#: tutto ciò che devi sapere”, corso a pagamento, ed accede alla pagina principale del corso</w:t>
+              <w:t>All’interno della lista dei corsi che Antonio segue, clicca sulla voce “Come usare Photoshop” che lo reindirizza nella pagina di presentazione del corso.</w:t>
             </w:r>
           </w:p>
           <w:p>
@@ -600,7 +956,7 @@
               <w:pStyle w:val="Paragrafoelenco"/>
               <w:numPr>
                 <w:ilvl w:val="0"/>
-                <w:numId w:val="3"/>
+                <w:numId w:val="4"/>
               </w:numPr>
               <w:rPr>
                 <w:sz w:val="28"/>
@@ -610,7 +966,7 @@
               <w:rPr>
                 <w:sz w:val="28"/>
               </w:rPr>
-              <w:t>Pippo clicca sul video di presentazione del corso e lo visualizza</w:t>
+              <w:t xml:space="preserve">All’interno della pagina di presentazione del corso “Come usare Photoshop”, Antonio ha un dubbio se il sistema operativo MacOS supporta Photoshop. </w:t>
             </w:r>
           </w:p>
           <w:p>
@@ -618,7 +974,7 @@
               <w:pStyle w:val="Paragrafoelenco"/>
               <w:numPr>
                 <w:ilvl w:val="0"/>
-                <w:numId w:val="3"/>
+                <w:numId w:val="4"/>
               </w:numPr>
               <w:rPr>
                 <w:sz w:val="28"/>
@@ -628,7 +984,7 @@
               <w:rPr>
                 <w:sz w:val="28"/>
               </w:rPr>
-              <w:t>Pippo decide di iscriversi e clicca sul tasto “Iscriviti” nella homepage del corso</w:t>
+              <w:t>Per togliersi questo dubbio, Antonio ha la brillante idea di cliccare su “FAQ del corso” cosi da accedere alla lista delle FAQ.</w:t>
             </w:r>
           </w:p>
           <w:p>
@@ -636,7 +992,7 @@
               <w:pStyle w:val="Paragrafoelenco"/>
               <w:numPr>
                 <w:ilvl w:val="0"/>
-                <w:numId w:val="3"/>
+                <w:numId w:val="4"/>
               </w:numPr>
               <w:rPr>
                 <w:sz w:val="28"/>
@@ -646,7 +1002,7 @@
               <w:rPr>
                 <w:sz w:val="28"/>
               </w:rPr>
-              <w:t>Pippo viene reindirizzato alla pagina di pagamento</w:t>
+              <w:t xml:space="preserve">Una volta caricata la pagina, Antonio scorre la lista delle FAQ e trova la domanda “Quali sistemi operativi supportano Photoshop?”. </w:t>
             </w:r>
           </w:p>
           <w:p>
@@ -654,7 +1010,7 @@
               <w:pStyle w:val="Paragrafoelenco"/>
               <w:numPr>
                 <w:ilvl w:val="0"/>
-                <w:numId w:val="3"/>
+                <w:numId w:val="4"/>
               </w:numPr>
               <w:rPr>
                 <w:sz w:val="28"/>
@@ -664,7 +1020,43 @@
               <w:rPr>
                 <w:sz w:val="28"/>
               </w:rPr>
-              <w:t>Pippo inserisce i dati della sua carta di credito ed effettua il checkout cliccando sull’omonimo pulsante, con la procedura che va a buon fine</w:t>
+              <w:t>Antonio, contento di aver trovato</w:t>
+            </w:r>
+            <w:r>
+              <w:rPr>
+                <w:sz w:val="28"/>
+              </w:rPr>
+              <w:t xml:space="preserve"> proprio quello che stava cercando, clicca su “Visualizza risposta” sotto</w:t>
+            </w:r>
+            <w:r>
+              <w:rPr>
+                <w:sz w:val="28"/>
+              </w:rPr>
+              <w:t xml:space="preserve"> la domanda </w:t>
+            </w:r>
+            <w:r>
+              <w:rPr>
+                <w:sz w:val="28"/>
+              </w:rPr>
+              <w:t>che stava cercando.</w:t>
+            </w:r>
+          </w:p>
+          <w:p>
+            <w:pPr>
+              <w:pStyle w:val="Paragrafoelenco"/>
+              <w:numPr>
+                <w:ilvl w:val="0"/>
+                <w:numId w:val="4"/>
+              </w:numPr>
+              <w:rPr>
+                <w:sz w:val="28"/>
+              </w:rPr>
+            </w:pPr>
+            <w:r>
+              <w:rPr>
+                <w:sz w:val="28"/>
+              </w:rPr>
+              <w:t xml:space="preserve">Compare sotto la domanda </w:t>
             </w:r>
             <w:bookmarkStart w:id="0" w:name="_GoBack"/>
             <w:bookmarkEnd w:id="0"/>
@@ -672,21 +1064,27 @@
           <w:p>
             <w:pPr>
               <w:pStyle w:val="Paragrafoelenco"/>
-              <w:numPr>
-                <w:ilvl w:val="0"/>
-                <w:numId w:val="3"/>
-              </w:numPr>
-              <w:rPr>
-                <w:sz w:val="28"/>
-              </w:rPr>
-            </w:pPr>
-            <w:r>
-              <w:rPr>
-                <w:sz w:val="28"/>
-              </w:rPr>
-              <w:lastRenderedPageBreak/>
-              <w:t>Pippo viene reindirizzato alla pagina con l’elenco delle lezioni del corso, visualizzando il messaggio “Welcome!”</w:t>
-            </w:r>
+              <w:ind w:left="780"/>
+              <w:rPr>
+                <w:sz w:val="28"/>
+              </w:rPr>
+            </w:pPr>
+          </w:p>
+          <w:p>
+            <w:pPr>
+              <w:pStyle w:val="Paragrafoelenco"/>
+              <w:ind w:left="780"/>
+              <w:rPr>
+                <w:sz w:val="28"/>
+              </w:rPr>
+            </w:pPr>
+          </w:p>
+          <w:p>
+            <w:pPr>
+              <w:rPr>
+                <w:sz w:val="28"/>
+              </w:rPr>
+            </w:pPr>
           </w:p>
         </w:tc>
       </w:tr>
@@ -995,6 +1393,92 @@
       </w:pPr>
     </w:lvl>
   </w:abstractNum>
+  <w:abstractNum w:abstractNumId="3" w15:restartNumberingAfterBreak="0">
+    <w:nsid w:val="746102DD"/>
+    <w:multiLevelType w:val="hybridMultilevel"/>
+    <w:tmpl w:val="07B05FFE"/>
+    <w:lvl w:ilvl="0" w:tplc="0410000F">
+      <w:start w:val="1"/>
+      <w:numFmt w:val="decimal"/>
+      <w:lvlText w:val="%1."/>
+      <w:lvlJc w:val="left"/>
+      <w:pPr>
+        <w:ind w:left="780" w:hanging="360"/>
+      </w:pPr>
+    </w:lvl>
+    <w:lvl w:ilvl="1" w:tplc="04100019" w:tentative="1">
+      <w:start w:val="1"/>
+      <w:numFmt w:val="lowerLetter"/>
+      <w:lvlText w:val="%2."/>
+      <w:lvlJc w:val="left"/>
+      <w:pPr>
+        <w:ind w:left="1500" w:hanging="360"/>
+      </w:pPr>
+    </w:lvl>
+    <w:lvl w:ilvl="2" w:tplc="0410001B" w:tentative="1">
+      <w:start w:val="1"/>
+      <w:numFmt w:val="lowerRoman"/>
+      <w:lvlText w:val="%3."/>
+      <w:lvlJc w:val="right"/>
+      <w:pPr>
+        <w:ind w:left="2220" w:hanging="180"/>
+      </w:pPr>
+    </w:lvl>
+    <w:lvl w:ilvl="3" w:tplc="0410000F" w:tentative="1">
+      <w:start w:val="1"/>
+      <w:numFmt w:val="decimal"/>
+      <w:lvlText w:val="%4."/>
+      <w:lvlJc w:val="left"/>
+      <w:pPr>
+        <w:ind w:left="2940" w:hanging="360"/>
+      </w:pPr>
+    </w:lvl>
+    <w:lvl w:ilvl="4" w:tplc="04100019" w:tentative="1">
+      <w:start w:val="1"/>
+      <w:numFmt w:val="lowerLetter"/>
+      <w:lvlText w:val="%5."/>
+      <w:lvlJc w:val="left"/>
+      <w:pPr>
+        <w:ind w:left="3660" w:hanging="360"/>
+      </w:pPr>
+    </w:lvl>
+    <w:lvl w:ilvl="5" w:tplc="0410001B" w:tentative="1">
+      <w:start w:val="1"/>
+      <w:numFmt w:val="lowerRoman"/>
+      <w:lvlText w:val="%6."/>
+      <w:lvlJc w:val="right"/>
+      <w:pPr>
+        <w:ind w:left="4380" w:hanging="180"/>
+      </w:pPr>
+    </w:lvl>
+    <w:lvl w:ilvl="6" w:tplc="0410000F" w:tentative="1">
+      <w:start w:val="1"/>
+      <w:numFmt w:val="decimal"/>
+      <w:lvlText w:val="%7."/>
+      <w:lvlJc w:val="left"/>
+      <w:pPr>
+        <w:ind w:left="5100" w:hanging="360"/>
+      </w:pPr>
+    </w:lvl>
+    <w:lvl w:ilvl="7" w:tplc="04100019" w:tentative="1">
+      <w:start w:val="1"/>
+      <w:numFmt w:val="lowerLetter"/>
+      <w:lvlText w:val="%8."/>
+      <w:lvlJc w:val="left"/>
+      <w:pPr>
+        <w:ind w:left="5820" w:hanging="360"/>
+      </w:pPr>
+    </w:lvl>
+    <w:lvl w:ilvl="8" w:tplc="0410001B" w:tentative="1">
+      <w:start w:val="1"/>
+      <w:numFmt w:val="lowerRoman"/>
+      <w:lvlText w:val="%9."/>
+      <w:lvlJc w:val="right"/>
+      <w:pPr>
+        <w:ind w:left="6540" w:hanging="180"/>
+      </w:pPr>
+    </w:lvl>
+  </w:abstractNum>
   <w:num w:numId="1">
     <w:abstractNumId w:val="0"/>
   </w:num>
@@ -1003,6 +1487,9 @@
   </w:num>
   <w:num w:numId="3">
     <w:abstractNumId w:val="1"/>
+  </w:num>
+  <w:num w:numId="4">
+    <w:abstractNumId w:val="3"/>
   </w:num>
 </w:numbering>
 </file>
@@ -1462,6 +1949,29 @@
       <w:contextualSpacing/>
     </w:pPr>
   </w:style>
+  <w:style w:type="character" w:styleId="Collegamentoipertestuale">
+    <w:name w:val="Hyperlink"/>
+    <w:basedOn w:val="Carpredefinitoparagrafo"/>
+    <w:uiPriority w:val="99"/>
+    <w:unhideWhenUsed/>
+    <w:rsid w:val="000E56FC"/>
+    <w:rPr>
+      <w:color w:val="0563C1" w:themeColor="hyperlink"/>
+      <w:u w:val="single"/>
+    </w:rPr>
+  </w:style>
+  <w:style w:type="character" w:styleId="Menzionenonrisolta">
+    <w:name w:val="Unresolved Mention"/>
+    <w:basedOn w:val="Carpredefinitoparagrafo"/>
+    <w:uiPriority w:val="99"/>
+    <w:semiHidden/>
+    <w:unhideWhenUsed/>
+    <w:rsid w:val="000E56FC"/>
+    <w:rPr>
+      <w:color w:val="605E5C"/>
+      <w:shd w:val="clear" w:color="auto" w:fill="E1DFDD"/>
+    </w:rPr>
+  </w:style>
 </w:styles>
 </file>
 

</xml_diff>

<commit_message>
Aggiunta dei Mockup agli scenari dello studente
- Inseriti solamente le parti in cui devono essere inseriti i Mockup
</commit_message>
<xml_diff>
--- a/Internal Work Product/Scenari/Scenari_MS.docx
+++ b/Internal Work Product/Scenari/Scenari_MS.docx
@@ -232,6 +232,50 @@
     <w:p>
       <w:pPr>
         <w:rPr>
+          <w:b/>
+          <w:color w:val="FFFFFF" w:themeColor="background1"/>
+          <w:sz w:val="28"/>
+        </w:rPr>
+      </w:pPr>
+      <w:r>
+        <w:rPr>
+          <w:b/>
+          <w:sz w:val="28"/>
+        </w:rPr>
+        <w:t>8.</w:t>
+      </w:r>
+      <w:r>
+        <w:rPr>
+          <w:b/>
+          <w:color w:val="000000" w:themeColor="text1"/>
+          <w:sz w:val="28"/>
+        </w:rPr>
+        <w:t xml:space="preserve"> </w:t>
+      </w:r>
+      <w:proofErr w:type="spellStart"/>
+      <w:r>
+        <w:rPr>
+          <w:b/>
+          <w:color w:val="000000" w:themeColor="text1"/>
+          <w:sz w:val="28"/>
+        </w:rPr>
+        <w:t>ModificaInformazioneProfilo</w:t>
+      </w:r>
+      <w:proofErr w:type="spellEnd"/>
+      <w:r>
+        <w:rPr>
+          <w:b/>
+          <w:color w:val="000000" w:themeColor="text1"/>
+          <w:sz w:val="28"/>
+        </w:rPr>
+        <w:t>*</w:t>
+      </w:r>
+      <w:bookmarkStart w:id="0" w:name="_GoBack"/>
+      <w:bookmarkEnd w:id="0"/>
+    </w:p>
+    <w:p>
+      <w:pPr>
+        <w:rPr>
           <w:i/>
           <w:sz w:val="28"/>
         </w:rPr>
@@ -355,7 +399,6 @@
             <w:r>
               <w:rPr>
                 <w:sz w:val="28"/>
-                <w:u w:val="single"/>
               </w:rPr>
               <w:t>:</w:t>
             </w:r>
@@ -434,7 +477,19 @@
               <w:rPr>
                 <w:sz w:val="28"/>
               </w:rPr>
-              <w:t xml:space="preserve"> Pippo accede</w:t>
+              <w:t xml:space="preserve"> </w:t>
+            </w:r>
+            <w:r>
+              <w:rPr>
+                <w:sz w:val="28"/>
+              </w:rPr>
+              <w:t>Per farlo, a</w:t>
+            </w:r>
+            <w:r>
+              <w:rPr>
+                <w:sz w:val="28"/>
+              </w:rPr>
+              <w:t>ccede</w:t>
             </w:r>
             <w:r>
               <w:rPr>
@@ -452,7 +507,114 @@
               <w:rPr>
                 <w:sz w:val="28"/>
               </w:rPr>
-              <w:t>di</w:t>
+              <w:t xml:space="preserve">mediante </w:t>
+            </w:r>
+            <w:proofErr w:type="spellStart"/>
+            <w:r>
+              <w:rPr>
+                <w:sz w:val="28"/>
+              </w:rPr>
+              <w:t>mediante</w:t>
+            </w:r>
+            <w:proofErr w:type="spellEnd"/>
+            <w:r>
+              <w:rPr>
+                <w:sz w:val="28"/>
+              </w:rPr>
+              <w:t xml:space="preserve"> il </w:t>
+            </w:r>
+            <w:proofErr w:type="spellStart"/>
+            <w:r>
+              <w:rPr>
+                <w:sz w:val="28"/>
+              </w:rPr>
+              <w:t>form</w:t>
+            </w:r>
+            <w:proofErr w:type="spellEnd"/>
+            <w:r>
+              <w:rPr>
+                <w:sz w:val="28"/>
+              </w:rPr>
+              <w:t xml:space="preserve">: </w:t>
+            </w:r>
+          </w:p>
+          <w:p>
+            <w:pPr>
+              <w:pStyle w:val="Paragrafoelenco"/>
+              <w:rPr>
+                <w:sz w:val="28"/>
+              </w:rPr>
+            </w:pPr>
+          </w:p>
+          <w:p>
+            <w:pPr>
+              <w:pStyle w:val="Paragrafoelenco"/>
+              <w:rPr>
+                <w:sz w:val="28"/>
+              </w:rPr>
+            </w:pPr>
+            <w:r>
+              <w:rPr>
+                <w:sz w:val="28"/>
+              </w:rPr>
+              <w:t>(</w:t>
+            </w:r>
+            <w:proofErr w:type="spellStart"/>
+            <w:r>
+              <w:rPr>
+                <w:sz w:val="28"/>
+              </w:rPr>
+              <w:t>Mockup</w:t>
+            </w:r>
+            <w:proofErr w:type="spellEnd"/>
+            <w:r>
+              <w:rPr>
+                <w:sz w:val="28"/>
+              </w:rPr>
+              <w:t xml:space="preserve"> Login</w:t>
+            </w:r>
+            <w:r>
+              <w:rPr>
+                <w:sz w:val="28"/>
+              </w:rPr>
+              <w:t xml:space="preserve">) </w:t>
+            </w:r>
+          </w:p>
+          <w:p>
+            <w:pPr>
+              <w:pStyle w:val="Paragrafoelenco"/>
+              <w:rPr>
+                <w:sz w:val="28"/>
+              </w:rPr>
+            </w:pPr>
+          </w:p>
+          <w:p>
+            <w:pPr>
+              <w:pStyle w:val="Paragrafoelenco"/>
+              <w:rPr>
+                <w:sz w:val="28"/>
+              </w:rPr>
+            </w:pPr>
+            <w:r>
+              <w:rPr>
+                <w:sz w:val="28"/>
+              </w:rPr>
+              <w:t>Inserisce nel campo e-mail “</w:t>
+            </w:r>
+            <w:hyperlink r:id="rId5" w:history="1">
+              <w:r>
+                <w:rPr>
+                  <w:rStyle w:val="Collegamentoipertestuale"/>
+                  <w:sz w:val="28"/>
+                </w:rPr>
+                <w:t>pipp8@mail.com</w:t>
+              </w:r>
+            </w:hyperlink>
+            <w:r>
+              <w:rPr>
+                <w:sz w:val="28"/>
+              </w:rPr>
+              <w:t>” e nel campo password “systemcall93”. Preme sul tasto “Log in” e va nella homepage di</w:t>
             </w:r>
             <w:r>
               <w:rPr>
@@ -472,7 +634,27 @@
               <w:rPr>
                 <w:sz w:val="28"/>
               </w:rPr>
-              <w:t xml:space="preserve"> e cerca </w:t>
+              <w:t>.</w:t>
+            </w:r>
+          </w:p>
+          <w:p>
+            <w:pPr>
+              <w:pStyle w:val="Paragrafoelenco"/>
+              <w:rPr>
+                <w:sz w:val="28"/>
+              </w:rPr>
+            </w:pPr>
+            <w:r>
+              <w:rPr>
+                <w:sz w:val="28"/>
+              </w:rPr>
+              <w:t>C</w:t>
+            </w:r>
+            <w:r>
+              <w:rPr>
+                <w:sz w:val="28"/>
+              </w:rPr>
+              <w:t xml:space="preserve">erca </w:t>
             </w:r>
             <w:r>
               <w:rPr>
@@ -484,6 +666,30 @@
               <w:rPr>
                 <w:sz w:val="28"/>
               </w:rPr>
+              <w:t xml:space="preserve"> che si localizza nella barra </w:t>
+            </w:r>
+            <w:r>
+              <w:rPr>
+                <w:sz w:val="28"/>
+              </w:rPr>
+              <w:t xml:space="preserve">di </w:t>
+            </w:r>
+            <w:r>
+              <w:rPr>
+                <w:sz w:val="28"/>
+              </w:rPr>
+              <w:t>navigazione in alt</w:t>
+            </w:r>
+            <w:r>
+              <w:rPr>
+                <w:sz w:val="28"/>
+              </w:rPr>
+              <w:t>o al centro</w:t>
+            </w:r>
+            <w:r>
+              <w:rPr>
+                <w:sz w:val="28"/>
+              </w:rPr>
               <w:t>.</w:t>
             </w:r>
           </w:p>
@@ -498,7 +704,63 @@
               <w:rPr>
                 <w:sz w:val="28"/>
               </w:rPr>
-              <w:t>Il sistema presenta l’elenco dei corsi compatibili con la parola ricercata da Pippo</w:t>
+              <w:t>Visualizza i risultati della sua ricerca.</w:t>
+            </w:r>
+          </w:p>
+          <w:p>
+            <w:pPr>
+              <w:pStyle w:val="Paragrafoelenco"/>
+              <w:rPr>
+                <w:sz w:val="28"/>
+              </w:rPr>
+            </w:pPr>
+            <w:r>
+              <w:rPr>
+                <w:sz w:val="28"/>
+              </w:rPr>
+              <w:t>Di seguito, Pippo</w:t>
+            </w:r>
+            <w:r>
+              <w:rPr>
+                <w:sz w:val="28"/>
+              </w:rPr>
+              <w:t xml:space="preserve"> seleziona il terzo risultato tra quelli presenti</w:t>
+            </w:r>
+            <w:r>
+              <w:rPr>
+                <w:sz w:val="28"/>
+              </w:rPr>
+              <w:t xml:space="preserve"> intitolato</w:t>
+            </w:r>
+            <w:r>
+              <w:rPr>
+                <w:sz w:val="28"/>
+              </w:rPr>
+              <w:t xml:space="preserve"> “Fotografia digitale”,</w:t>
+            </w:r>
+            <w:r>
+              <w:rPr>
+                <w:sz w:val="28"/>
+              </w:rPr>
+              <w:t xml:space="preserve"> </w:t>
+            </w:r>
+            <w:r>
+              <w:rPr>
+                <w:sz w:val="28"/>
+              </w:rPr>
+              <w:t>nell’elenc</w:t>
+            </w:r>
+            <w:r>
+              <w:rPr>
+                <w:sz w:val="28"/>
+              </w:rPr>
+              <w:t>o</w:t>
+            </w:r>
+            <w:r>
+              <w:rPr>
+                <w:sz w:val="28"/>
+              </w:rPr>
+              <w:t xml:space="preserve"> ed accede alla pagina principale del corso</w:t>
             </w:r>
             <w:r>
               <w:rPr>
@@ -518,25 +780,13 @@
               <w:rPr>
                 <w:sz w:val="28"/>
               </w:rPr>
-              <w:t>Pippo seleziona il terzo risultato tra quelli presenti: un corso di nome “Fotografia digitale”, corso gratuito, nell’elenc</w:t>
-            </w:r>
-            <w:r>
-              <w:rPr>
-                <w:sz w:val="28"/>
-              </w:rPr>
-              <w:t>o</w:t>
-            </w:r>
-            <w:r>
-              <w:rPr>
-                <w:sz w:val="28"/>
-              </w:rPr>
-              <w:t xml:space="preserve"> ed accede alla pagina principale del corso</w:t>
-            </w:r>
-            <w:r>
-              <w:rPr>
-                <w:sz w:val="28"/>
-              </w:rPr>
-              <w:t>.</w:t>
+              <w:t xml:space="preserve">Pippo clicca sul video di presentazione del corso </w:t>
+            </w:r>
+            <w:r>
+              <w:rPr>
+                <w:sz w:val="28"/>
+              </w:rPr>
+              <w:t>perché è indeciso se iscriversi o meno.</w:t>
             </w:r>
           </w:p>
           <w:p>
@@ -550,27 +800,51 @@
               <w:rPr>
                 <w:sz w:val="28"/>
               </w:rPr>
-              <w:t>Pippo clicca sul video di presentazione del corso e lo visualizza</w:t>
-            </w:r>
-            <w:r>
-              <w:rPr>
-                <w:sz w:val="28"/>
-              </w:rPr>
-              <w:t>.</w:t>
-            </w:r>
-          </w:p>
-          <w:p>
-            <w:pPr>
-              <w:pStyle w:val="Paragrafoelenco"/>
-              <w:rPr>
-                <w:sz w:val="28"/>
-              </w:rPr>
-            </w:pPr>
-            <w:r>
-              <w:rPr>
-                <w:sz w:val="28"/>
-              </w:rPr>
-              <w:t>Pippo decide di iscriversi e clicca sul tasto “Iscriviti” nella homepage del corso</w:t>
+              <w:t>Visualizzato il contenuto del video, Pippo ha le idee più chiare e vorrebbe iscriversi.</w:t>
+            </w:r>
+          </w:p>
+          <w:p>
+            <w:pPr>
+              <w:rPr>
+                <w:sz w:val="28"/>
+              </w:rPr>
+            </w:pPr>
+            <w:r>
+              <w:rPr>
+                <w:sz w:val="28"/>
+              </w:rPr>
+              <w:lastRenderedPageBreak/>
+              <w:t xml:space="preserve">            Pippo si </w:t>
+            </w:r>
+            <w:r>
+              <w:rPr>
+                <w:sz w:val="28"/>
+              </w:rPr>
+              <w:t>iscrive</w:t>
+            </w:r>
+            <w:r>
+              <w:rPr>
+                <w:sz w:val="28"/>
+              </w:rPr>
+              <w:t xml:space="preserve"> andando a cliccare</w:t>
+            </w:r>
+            <w:r>
+              <w:rPr>
+                <w:sz w:val="28"/>
+              </w:rPr>
+              <w:t xml:space="preserve"> sul tasto “Iscriviti” nella </w:t>
+            </w:r>
+            <w:r>
+              <w:rPr>
+                <w:sz w:val="28"/>
+              </w:rPr>
+              <w:t xml:space="preserve">                               </w:t>
+            </w:r>
+            <w:r>
+              <w:rPr>
+                <w:sz w:val="28"/>
+              </w:rPr>
+              <w:t>homepage del corso</w:t>
             </w:r>
             <w:r>
               <w:rPr>
@@ -657,7 +931,6 @@
                 <w:color w:val="FFFFFF" w:themeColor="background1"/>
                 <w:sz w:val="28"/>
               </w:rPr>
-              <w:lastRenderedPageBreak/>
               <w:t>Nome</w:t>
             </w:r>
             <w:r>
@@ -776,16 +1049,254 @@
           </w:tcPr>
           <w:p>
             <w:pPr>
+              <w:rPr>
+                <w:sz w:val="28"/>
+              </w:rPr>
+            </w:pPr>
+            <w:r>
+              <w:rPr>
+                <w:sz w:val="28"/>
+              </w:rPr>
+              <w:t>Pippo, appassionato di Programmazione, vuole iscriversi ad un corso di Programmazione in C#</w:t>
+            </w:r>
+            <w:r>
+              <w:rPr>
+                <w:sz w:val="28"/>
+              </w:rPr>
+              <w:t>.</w:t>
+            </w:r>
+          </w:p>
+          <w:p>
+            <w:pPr>
+              <w:rPr>
+                <w:sz w:val="28"/>
+              </w:rPr>
+            </w:pPr>
+            <w:r>
+              <w:rPr>
+                <w:sz w:val="28"/>
+              </w:rPr>
+              <w:t xml:space="preserve">Pippo accede alla homepage di </w:t>
+            </w:r>
+            <w:proofErr w:type="spellStart"/>
+            <w:r>
+              <w:rPr>
+                <w:sz w:val="28"/>
+              </w:rPr>
+              <w:t>YouLearn</w:t>
+            </w:r>
+            <w:proofErr w:type="spellEnd"/>
+            <w:r>
+              <w:rPr>
+                <w:sz w:val="28"/>
+              </w:rPr>
+              <w:t xml:space="preserve"> compilando il         seguente </w:t>
+            </w:r>
+            <w:proofErr w:type="spellStart"/>
+            <w:r>
+              <w:rPr>
+                <w:sz w:val="28"/>
+              </w:rPr>
+              <w:t>form</w:t>
+            </w:r>
+            <w:proofErr w:type="spellEnd"/>
+            <w:r>
+              <w:rPr>
+                <w:sz w:val="28"/>
+              </w:rPr>
+              <w:t xml:space="preserve"> di log-in:</w:t>
+            </w:r>
+          </w:p>
+          <w:p>
+            <w:pPr>
+              <w:rPr>
+                <w:sz w:val="28"/>
+              </w:rPr>
+            </w:pPr>
+          </w:p>
+          <w:p>
+            <w:pPr>
+              <w:rPr>
+                <w:sz w:val="28"/>
+              </w:rPr>
+            </w:pPr>
+          </w:p>
+          <w:p>
+            <w:pPr>
+              <w:rPr>
+                <w:sz w:val="28"/>
+              </w:rPr>
+            </w:pPr>
+            <w:r>
+              <w:rPr>
+                <w:sz w:val="28"/>
+              </w:rPr>
+              <w:t>(</w:t>
+            </w:r>
+            <w:proofErr w:type="spellStart"/>
+            <w:r>
+              <w:rPr>
+                <w:sz w:val="28"/>
+              </w:rPr>
+              <w:t>Mockup</w:t>
+            </w:r>
+            <w:proofErr w:type="spellEnd"/>
+            <w:r>
+              <w:rPr>
+                <w:sz w:val="28"/>
+              </w:rPr>
+              <w:t xml:space="preserve"> login)</w:t>
+            </w:r>
+          </w:p>
+          <w:p>
+            <w:pPr>
               <w:pStyle w:val="Paragrafoelenco"/>
               <w:rPr>
                 <w:sz w:val="28"/>
               </w:rPr>
             </w:pPr>
-            <w:r>
-              <w:rPr>
-                <w:sz w:val="28"/>
-              </w:rPr>
-              <w:t>Pippo, appassionato di Programmazione, vuole iscriversi ad un corso di Programmazione in C#</w:t>
+          </w:p>
+          <w:p>
+            <w:pPr>
+              <w:rPr>
+                <w:sz w:val="28"/>
+              </w:rPr>
+            </w:pPr>
+            <w:r>
+              <w:rPr>
+                <w:sz w:val="28"/>
+              </w:rPr>
+              <w:t xml:space="preserve">Inserisce dentro il campo </w:t>
+            </w:r>
+            <w:proofErr w:type="gramStart"/>
+            <w:r>
+              <w:rPr>
+                <w:sz w:val="28"/>
+              </w:rPr>
+              <w:t>email</w:t>
+            </w:r>
+            <w:proofErr w:type="gramEnd"/>
+            <w:r>
+              <w:rPr>
+                <w:sz w:val="28"/>
+              </w:rPr>
+              <w:t xml:space="preserve"> “</w:t>
+            </w:r>
+            <w:hyperlink r:id="rId6" w:history="1">
+              <w:r>
+                <w:rPr>
+                  <w:rStyle w:val="Collegamentoipertestuale"/>
+                  <w:sz w:val="28"/>
+                </w:rPr>
+                <w:t>pipp8@mail.com</w:t>
+              </w:r>
+            </w:hyperlink>
+            <w:r>
+              <w:rPr>
+                <w:sz w:val="28"/>
+              </w:rPr>
+              <w:t>” e nel campo password</w:t>
+            </w:r>
+            <w:r>
+              <w:rPr>
+                <w:sz w:val="28"/>
+              </w:rPr>
+              <w:t xml:space="preserve"> </w:t>
+            </w:r>
+            <w:r>
+              <w:rPr>
+                <w:sz w:val="28"/>
+              </w:rPr>
+              <w:t>“systemcall93” cliccando infine sul tasto “login”.</w:t>
+            </w:r>
+          </w:p>
+          <w:p>
+            <w:pPr>
+              <w:rPr>
+                <w:sz w:val="28"/>
+              </w:rPr>
+            </w:pPr>
+            <w:r>
+              <w:rPr>
+                <w:sz w:val="28"/>
+              </w:rPr>
+              <w:t xml:space="preserve">Pippo accede alla homepage di </w:t>
+            </w:r>
+            <w:proofErr w:type="spellStart"/>
+            <w:r>
+              <w:rPr>
+                <w:sz w:val="28"/>
+              </w:rPr>
+              <w:t>YouLearn</w:t>
+            </w:r>
+            <w:proofErr w:type="spellEnd"/>
+            <w:r>
+              <w:rPr>
+                <w:sz w:val="28"/>
+              </w:rPr>
+              <w:t xml:space="preserve"> e cerca “Programmazione C#” nella barra di ricerca del sistema</w:t>
+            </w:r>
+            <w:r>
+              <w:rPr>
+                <w:sz w:val="28"/>
+              </w:rPr>
+              <w:t xml:space="preserve"> localizzata in alto al centro:</w:t>
+            </w:r>
+          </w:p>
+          <w:p>
+            <w:pPr>
+              <w:pStyle w:val="Paragrafoelenco"/>
+              <w:rPr>
+                <w:sz w:val="28"/>
+              </w:rPr>
+            </w:pPr>
+          </w:p>
+          <w:p>
+            <w:pPr>
+              <w:rPr>
+                <w:sz w:val="28"/>
+              </w:rPr>
+            </w:pPr>
+            <w:r>
+              <w:rPr>
+                <w:sz w:val="28"/>
+              </w:rPr>
+              <w:t>(</w:t>
+            </w:r>
+            <w:proofErr w:type="spellStart"/>
+            <w:r>
+              <w:rPr>
+                <w:sz w:val="28"/>
+              </w:rPr>
+              <w:t>Mockup</w:t>
+            </w:r>
+            <w:proofErr w:type="spellEnd"/>
+            <w:r>
+              <w:rPr>
+                <w:sz w:val="28"/>
+              </w:rPr>
+              <w:t xml:space="preserve"> barra di ricerca)</w:t>
+            </w:r>
+          </w:p>
+          <w:p>
+            <w:pPr>
+              <w:pStyle w:val="Paragrafoelenco"/>
+              <w:rPr>
+                <w:sz w:val="28"/>
+              </w:rPr>
+            </w:pPr>
+          </w:p>
+          <w:p>
+            <w:pPr>
+              <w:rPr>
+                <w:sz w:val="28"/>
+              </w:rPr>
+            </w:pPr>
+            <w:r>
+              <w:rPr>
+                <w:sz w:val="28"/>
+              </w:rPr>
+              <w:t>Il sistema presenta l’elenco dei corsi compatibili con la parola ricercata da Pippo</w:t>
             </w:r>
             <w:r>
               <w:rPr>
@@ -796,158 +1307,244 @@
           </w:p>
           <w:p>
             <w:pPr>
-              <w:pStyle w:val="Paragrafoelenco"/>
-              <w:rPr>
-                <w:sz w:val="28"/>
-              </w:rPr>
-            </w:pPr>
-            <w:r>
-              <w:rPr>
-                <w:sz w:val="28"/>
-              </w:rPr>
-              <w:t xml:space="preserve"> Pippo accede alla homepage di </w:t>
+              <w:rPr>
+                <w:sz w:val="28"/>
+              </w:rPr>
+            </w:pPr>
+            <w:r>
+              <w:rPr>
+                <w:sz w:val="28"/>
+              </w:rPr>
+              <w:t>Pippo seleziona il secondo risultato tra quelli presenti: un corso di nome “C#: tutto ciò che devi sapere”, corso a pagamento, ed accede alla pagina principale del corso</w:t>
+            </w:r>
+            <w:r>
+              <w:rPr>
+                <w:sz w:val="28"/>
+              </w:rPr>
+              <w:t>.</w:t>
+            </w:r>
+          </w:p>
+          <w:p>
+            <w:pPr>
+              <w:rPr>
+                <w:sz w:val="28"/>
+              </w:rPr>
+            </w:pPr>
+            <w:r>
+              <w:rPr>
+                <w:sz w:val="28"/>
+              </w:rPr>
+              <w:t>Pippo clicca sul video di presentazione del corso e lo visualizza</w:t>
+            </w:r>
+            <w:r>
+              <w:rPr>
+                <w:sz w:val="28"/>
+              </w:rPr>
+              <w:t>.</w:t>
+            </w:r>
+          </w:p>
+          <w:p>
+            <w:pPr>
+              <w:rPr>
+                <w:sz w:val="28"/>
+              </w:rPr>
+            </w:pPr>
+            <w:r>
+              <w:rPr>
+                <w:sz w:val="28"/>
+              </w:rPr>
+              <w:t>Pippo decide di iscriversi e clicca sul tasto “Iscriviti” nella homepage del corso</w:t>
+            </w:r>
+            <w:r>
+              <w:rPr>
+                <w:sz w:val="28"/>
+              </w:rPr>
+              <w:t xml:space="preserve"> dopo aver visualizzato il prezzo di “20.00 euro” sopra tale tasto.</w:t>
+            </w:r>
+          </w:p>
+          <w:p>
+            <w:pPr>
+              <w:rPr>
+                <w:sz w:val="28"/>
+              </w:rPr>
+            </w:pPr>
+            <w:r>
+              <w:rPr>
+                <w:sz w:val="28"/>
+              </w:rPr>
+              <w:t>Pippo viene reindirizzato alla pagina di pagamento</w:t>
+            </w:r>
+            <w:r>
+              <w:rPr>
+                <w:sz w:val="28"/>
+              </w:rPr>
+              <w:t xml:space="preserve"> visualizzando il seguente </w:t>
             </w:r>
             <w:proofErr w:type="spellStart"/>
             <w:r>
               <w:rPr>
                 <w:sz w:val="28"/>
               </w:rPr>
-              <w:t>YouLearn</w:t>
+              <w:t>form</w:t>
             </w:r>
             <w:proofErr w:type="spellEnd"/>
             <w:r>
               <w:rPr>
                 <w:sz w:val="28"/>
               </w:rPr>
-              <w:t xml:space="preserve"> e cerca “Programmazione C#” nella barra di ricerca del sistema</w:t>
-            </w:r>
-          </w:p>
-          <w:p>
-            <w:pPr>
-              <w:pStyle w:val="Paragrafoelenco"/>
-              <w:rPr>
-                <w:sz w:val="28"/>
-              </w:rPr>
-            </w:pPr>
-            <w:r>
-              <w:rPr>
-                <w:sz w:val="28"/>
-              </w:rPr>
-              <w:t>Il sistema presenta l’elenco dei corsi compatibili con la parola ricercata da Pippo</w:t>
-            </w:r>
-            <w:r>
-              <w:rPr>
-                <w:sz w:val="28"/>
-              </w:rPr>
-              <w:t>.</w:t>
-            </w:r>
-          </w:p>
-          <w:p>
-            <w:pPr>
-              <w:pStyle w:val="Paragrafoelenco"/>
-              <w:rPr>
-                <w:sz w:val="28"/>
-              </w:rPr>
-            </w:pPr>
-            <w:r>
-              <w:rPr>
-                <w:sz w:val="28"/>
-              </w:rPr>
-              <w:t>Pippo seleziona il secondo risultato tra quelli presenti: un corso di nome “C#: tutto ciò che devi sapere”, corso a pagamento, ed accede alla pagina principale del corso</w:t>
-            </w:r>
-          </w:p>
-          <w:p>
-            <w:pPr>
-              <w:pStyle w:val="Paragrafoelenco"/>
-              <w:rPr>
-                <w:sz w:val="28"/>
-              </w:rPr>
-            </w:pPr>
-            <w:r>
-              <w:rPr>
-                <w:sz w:val="28"/>
-              </w:rPr>
-              <w:t>Pippo clicca sul video di presentazione del corso e lo visualizza</w:t>
-            </w:r>
-            <w:r>
-              <w:rPr>
-                <w:sz w:val="28"/>
-              </w:rPr>
-              <w:t>.</w:t>
-            </w:r>
-          </w:p>
-          <w:p>
-            <w:pPr>
-              <w:pStyle w:val="Paragrafoelenco"/>
-              <w:rPr>
-                <w:sz w:val="28"/>
-              </w:rPr>
-            </w:pPr>
-            <w:r>
-              <w:rPr>
-                <w:sz w:val="28"/>
-              </w:rPr>
-              <w:t>Pippo decide di iscriversi e clicca sul tasto “Iscriviti” nella homepage del corso</w:t>
-            </w:r>
-            <w:r>
-              <w:rPr>
-                <w:sz w:val="28"/>
-              </w:rPr>
-              <w:t>.</w:t>
-            </w:r>
-          </w:p>
-          <w:p>
-            <w:pPr>
-              <w:pStyle w:val="Paragrafoelenco"/>
-              <w:rPr>
-                <w:sz w:val="28"/>
-              </w:rPr>
-            </w:pPr>
-            <w:r>
-              <w:rPr>
-                <w:sz w:val="28"/>
-              </w:rPr>
-              <w:t>Pippo viene reindirizzato alla pagina di pagamento</w:t>
-            </w:r>
-            <w:r>
-              <w:rPr>
-                <w:sz w:val="28"/>
-              </w:rPr>
-              <w:t>.</w:t>
-            </w:r>
-          </w:p>
-          <w:p>
-            <w:pPr>
-              <w:pStyle w:val="Paragrafoelenco"/>
-              <w:rPr>
-                <w:sz w:val="28"/>
-              </w:rPr>
-            </w:pPr>
-            <w:r>
-              <w:rPr>
-                <w:sz w:val="28"/>
-              </w:rPr>
-              <w:t>Pippo inserisce i dati della sua carta di credito ed effettua il checkout cliccando sull’omonimo pulsante, con la procedura che va a buon fine</w:t>
-            </w:r>
-            <w:r>
-              <w:rPr>
-                <w:sz w:val="28"/>
-              </w:rPr>
-              <w:t>.</w:t>
-            </w:r>
-          </w:p>
-          <w:p>
-            <w:pPr>
-              <w:pStyle w:val="Paragrafoelenco"/>
-              <w:rPr>
-                <w:sz w:val="28"/>
-              </w:rPr>
-            </w:pPr>
-            <w:r>
-              <w:rPr>
-                <w:sz w:val="28"/>
-              </w:rPr>
-              <w:t>Pippo viene reindirizzato alla pagina con l’elenco delle lezioni del corso, visualizzando il messaggio “Welcome!”</w:t>
+              <w:t>:</w:t>
+            </w:r>
+          </w:p>
+          <w:p>
+            <w:pPr>
+              <w:rPr>
+                <w:sz w:val="28"/>
+              </w:rPr>
+            </w:pPr>
+          </w:p>
+          <w:p>
+            <w:pPr>
+              <w:rPr>
+                <w:sz w:val="28"/>
+              </w:rPr>
+            </w:pPr>
+            <w:r>
+              <w:rPr>
+                <w:sz w:val="28"/>
+              </w:rPr>
+              <w:t>(</w:t>
+            </w:r>
+            <w:proofErr w:type="spellStart"/>
+            <w:r>
+              <w:rPr>
+                <w:sz w:val="28"/>
+              </w:rPr>
+              <w:t>Mockup</w:t>
+            </w:r>
+            <w:proofErr w:type="spellEnd"/>
+            <w:r>
+              <w:rPr>
+                <w:sz w:val="28"/>
+              </w:rPr>
+              <w:t xml:space="preserve"> Pagamenti)</w:t>
+            </w:r>
+          </w:p>
+          <w:p>
+            <w:pPr>
+              <w:rPr>
+                <w:sz w:val="28"/>
+              </w:rPr>
+            </w:pPr>
+            <w:r>
+              <w:rPr>
+                <w:sz w:val="28"/>
+              </w:rPr>
+              <w:t xml:space="preserve">            </w:t>
+            </w:r>
+          </w:p>
+          <w:p>
+            <w:pPr>
+              <w:rPr>
+                <w:sz w:val="28"/>
+              </w:rPr>
+            </w:pPr>
+            <w:r>
+              <w:rPr>
+                <w:sz w:val="28"/>
+              </w:rPr>
+              <w:lastRenderedPageBreak/>
+              <w:t xml:space="preserve">Pippo inserisce nel primo campo il numero di carta “5333 </w:t>
+            </w:r>
+            <w:r>
+              <w:rPr>
+                <w:sz w:val="28"/>
+              </w:rPr>
+              <w:t xml:space="preserve">             </w:t>
+            </w:r>
+            <w:r>
+              <w:rPr>
+                <w:sz w:val="28"/>
+              </w:rPr>
+              <w:t xml:space="preserve">2636 2636 3633”, nel secondo campo seleziona “Luglio” nella lista </w:t>
+            </w:r>
+            <w:r>
+              <w:rPr>
+                <w:sz w:val="28"/>
+              </w:rPr>
+              <w:t xml:space="preserve">    </w:t>
+            </w:r>
+            <w:r>
+              <w:rPr>
+                <w:sz w:val="28"/>
+              </w:rPr>
+              <w:t xml:space="preserve">mesi e “2023” nella lista anno, inserisce “Filippo </w:t>
+            </w:r>
+            <w:proofErr w:type="spellStart"/>
+            <w:r>
+              <w:rPr>
+                <w:sz w:val="28"/>
+              </w:rPr>
+              <w:t>Andrucci</w:t>
+            </w:r>
+            <w:proofErr w:type="spellEnd"/>
+            <w:r>
+              <w:rPr>
+                <w:sz w:val="28"/>
+              </w:rPr>
+              <w:t>” nel quarto campo e “184” nell’ultimo.</w:t>
+            </w:r>
+          </w:p>
+          <w:p>
+            <w:pPr>
+              <w:rPr>
+                <w:sz w:val="28"/>
+              </w:rPr>
+            </w:pPr>
+            <w:r>
+              <w:rPr>
+                <w:sz w:val="28"/>
+              </w:rPr>
+              <w:t xml:space="preserve">Clicca infine su “Conferma </w:t>
+            </w:r>
+            <w:proofErr w:type="spellStart"/>
+            <w:proofErr w:type="gramStart"/>
+            <w:r>
+              <w:rPr>
+                <w:sz w:val="28"/>
+              </w:rPr>
+              <w:t>Pagamento”</w:t>
+            </w:r>
+            <w:r>
+              <w:rPr>
+                <w:sz w:val="28"/>
+              </w:rPr>
+              <w:t>e</w:t>
+            </w:r>
+            <w:proofErr w:type="spellEnd"/>
+            <w:proofErr w:type="gramEnd"/>
+            <w:r>
+              <w:rPr>
+                <w:sz w:val="28"/>
+              </w:rPr>
+              <w:t xml:space="preserve"> viene</w:t>
+            </w:r>
+            <w:r>
+              <w:rPr>
+                <w:sz w:val="28"/>
+              </w:rPr>
+              <w:t xml:space="preserve"> reindirizzato alla pagina </w:t>
+            </w:r>
+            <w:r>
+              <w:rPr>
+                <w:sz w:val="28"/>
+              </w:rPr>
+              <w:t>di presentazione del corso con l’elenco di tutte le lezioni</w:t>
+            </w:r>
+            <w:r>
+              <w:rPr>
+                <w:sz w:val="28"/>
+              </w:rPr>
+              <w:t>, visualizzando il messaggio “Welcome!”</w:t>
             </w:r>
             <w:r>
               <w:rPr>
@@ -1086,11 +1683,13 @@
           </w:tcPr>
           <w:p>
             <w:pPr>
-              <w:pStyle w:val="Paragrafoelenco"/>
-              <w:numPr>
-                <w:ilvl w:val="0"/>
-                <w:numId w:val="7"/>
-              </w:numPr>
+              <w:rPr>
+                <w:sz w:val="28"/>
+              </w:rPr>
+            </w:pPr>
+          </w:p>
+          <w:p>
+            <w:pPr>
               <w:rPr>
                 <w:sz w:val="28"/>
               </w:rPr>
@@ -1119,16 +1718,23 @@
               <w:rPr>
                 <w:sz w:val="28"/>
               </w:rPr>
-              <w:t xml:space="preserve">pittura per aumentare le sue capacità nel disegnare. </w:t>
-            </w:r>
-          </w:p>
-          <w:p>
-            <w:pPr>
-              <w:pStyle w:val="Paragrafoelenco"/>
-              <w:numPr>
-                <w:ilvl w:val="0"/>
-                <w:numId w:val="7"/>
-              </w:numPr>
+              <w:t>pittura</w:t>
+            </w:r>
+            <w:r>
+              <w:rPr>
+                <w:sz w:val="28"/>
+              </w:rPr>
+              <w:t xml:space="preserve"> in grado di fargli</w:t>
+            </w:r>
+            <w:r>
+              <w:rPr>
+                <w:sz w:val="28"/>
+              </w:rPr>
+              <w:t xml:space="preserve"> aumentare le sue capacità nel disegnare. </w:t>
+            </w:r>
+          </w:p>
+          <w:p>
+            <w:pPr>
               <w:rPr>
                 <w:sz w:val="28"/>
               </w:rPr>
@@ -1142,20 +1748,33 @@
           </w:p>
           <w:p>
             <w:pPr>
-              <w:pStyle w:val="Paragrafoelenco"/>
-              <w:numPr>
-                <w:ilvl w:val="0"/>
-                <w:numId w:val="7"/>
-              </w:numPr>
-              <w:rPr>
-                <w:sz w:val="28"/>
-              </w:rPr>
-            </w:pPr>
-            <w:r>
-              <w:rPr>
-                <w:sz w:val="28"/>
-              </w:rPr>
-              <w:t xml:space="preserve">Giuseppe non ha avuto molto tempo in questi giorni, quindi deve recuperare </w:t>
+              <w:rPr>
+                <w:sz w:val="28"/>
+              </w:rPr>
+            </w:pPr>
+            <w:r>
+              <w:rPr>
+                <w:sz w:val="28"/>
+              </w:rPr>
+              <w:t xml:space="preserve">Dato che non </w:t>
+            </w:r>
+            <w:r>
+              <w:rPr>
+                <w:sz w:val="28"/>
+              </w:rPr>
+              <w:t>ha avuto molto tempo in questi giorni,</w:t>
+            </w:r>
+            <w:r>
+              <w:rPr>
+                <w:sz w:val="28"/>
+              </w:rPr>
+              <w:t xml:space="preserve"> Giuseppe</w:t>
+            </w:r>
+            <w:r>
+              <w:rPr>
+                <w:sz w:val="28"/>
+              </w:rPr>
+              <w:t xml:space="preserve"> deve recuperare </w:t>
             </w:r>
             <w:r>
               <w:rPr>
@@ -1184,20 +1803,95 @@
           </w:p>
           <w:p>
             <w:pPr>
-              <w:pStyle w:val="Paragrafoelenco"/>
-              <w:numPr>
-                <w:ilvl w:val="0"/>
-                <w:numId w:val="7"/>
-              </w:numPr>
-              <w:rPr>
-                <w:sz w:val="28"/>
-              </w:rPr>
-            </w:pPr>
-            <w:r>
-              <w:rPr>
-                <w:sz w:val="28"/>
-              </w:rPr>
-              <w:t xml:space="preserve">Dopo aver inserito </w:t>
+              <w:rPr>
+                <w:sz w:val="28"/>
+              </w:rPr>
+            </w:pPr>
+            <w:r>
+              <w:rPr>
+                <w:sz w:val="28"/>
+              </w:rPr>
+              <w:t>Dopo ave</w:t>
+            </w:r>
+            <w:r>
+              <w:rPr>
+                <w:sz w:val="28"/>
+              </w:rPr>
+              <w:t xml:space="preserve">r compilato i campi del </w:t>
+            </w:r>
+            <w:proofErr w:type="spellStart"/>
+            <w:r>
+              <w:rPr>
+                <w:sz w:val="28"/>
+              </w:rPr>
+              <w:t>form</w:t>
+            </w:r>
+            <w:proofErr w:type="spellEnd"/>
+            <w:r>
+              <w:rPr>
+                <w:sz w:val="28"/>
+              </w:rPr>
+              <w:t xml:space="preserve">: </w:t>
+            </w:r>
+          </w:p>
+          <w:p>
+            <w:pPr>
+              <w:rPr>
+                <w:sz w:val="28"/>
+              </w:rPr>
+            </w:pPr>
+          </w:p>
+          <w:p>
+            <w:pPr>
+              <w:rPr>
+                <w:sz w:val="28"/>
+              </w:rPr>
+            </w:pPr>
+            <w:r>
+              <w:rPr>
+                <w:sz w:val="28"/>
+              </w:rPr>
+              <w:t>(</w:t>
+            </w:r>
+            <w:proofErr w:type="spellStart"/>
+            <w:r>
+              <w:rPr>
+                <w:sz w:val="28"/>
+              </w:rPr>
+              <w:t>Mockup</w:t>
+            </w:r>
+            <w:proofErr w:type="spellEnd"/>
+            <w:r>
+              <w:rPr>
+                <w:sz w:val="28"/>
+              </w:rPr>
+              <w:t xml:space="preserve"> login) </w:t>
+            </w:r>
+          </w:p>
+          <w:p>
+            <w:pPr>
+              <w:rPr>
+                <w:sz w:val="28"/>
+              </w:rPr>
+            </w:pPr>
+          </w:p>
+          <w:p>
+            <w:pPr>
+              <w:rPr>
+                <w:sz w:val="28"/>
+              </w:rPr>
+            </w:pPr>
+            <w:r>
+              <w:rPr>
+                <w:sz w:val="28"/>
+              </w:rPr>
+              <w:t>Inserendo</w:t>
+            </w:r>
+            <w:r>
+              <w:rPr>
+                <w:sz w:val="28"/>
+              </w:rPr>
+              <w:t xml:space="preserve"> </w:t>
             </w:r>
             <w:r>
               <w:rPr>
@@ -1217,7 +1911,7 @@
               </w:rPr>
               <w:t>“</w:t>
             </w:r>
-            <w:hyperlink r:id="rId5" w:history="1">
+            <w:hyperlink r:id="rId7" w:history="1">
               <w:r>
                 <w:rPr>
                   <w:rStyle w:val="Collegamentoipertestuale"/>
@@ -1228,6 +1922,13 @@
             </w:hyperlink>
             <w:r>
               <w:rPr>
+                <w:rStyle w:val="Collegamentoipertestuale"/>
+                <w:sz w:val="28"/>
+              </w:rPr>
+              <w:t>”</w:t>
+            </w:r>
+            <w:r>
+              <w:rPr>
                 <w:sz w:val="28"/>
               </w:rPr>
               <w:t xml:space="preserve"> e la password “</w:t>
@@ -1244,30 +1945,11 @@
               <w:rPr>
                 <w:sz w:val="28"/>
               </w:rPr>
-              <w:t xml:space="preserve">” nel </w:t>
-            </w:r>
-            <w:proofErr w:type="spellStart"/>
-            <w:r>
-              <w:rPr>
-                <w:sz w:val="28"/>
-              </w:rPr>
-              <w:t>form</w:t>
-            </w:r>
-            <w:proofErr w:type="spellEnd"/>
-            <w:r>
-              <w:rPr>
-                <w:sz w:val="28"/>
-              </w:rPr>
-              <w:t xml:space="preserve"> di Login, clicca su “Log in” ed entra nella homepage del sito.</w:t>
-            </w:r>
-          </w:p>
-          <w:p>
-            <w:pPr>
-              <w:pStyle w:val="Paragrafoelenco"/>
-              <w:numPr>
-                <w:ilvl w:val="0"/>
-                <w:numId w:val="7"/>
-              </w:numPr>
+              <w:t>”, clicca su “Log in” ed entra nella homepage del sito.</w:t>
+            </w:r>
+          </w:p>
+          <w:p>
+            <w:pPr>
               <w:rPr>
                 <w:sz w:val="28"/>
               </w:rPr>
@@ -1284,14 +1966,15 @@
               </w:rPr>
               <w:t xml:space="preserve"> profilo”</w:t>
             </w:r>
-          </w:p>
-          <w:p>
-            <w:pPr>
-              <w:pStyle w:val="Paragrafoelenco"/>
-              <w:numPr>
-                <w:ilvl w:val="0"/>
-                <w:numId w:val="7"/>
-              </w:numPr>
+            <w:r>
+              <w:rPr>
+                <w:sz w:val="28"/>
+              </w:rPr>
+              <w:t xml:space="preserve"> in alto a destra.</w:t>
+            </w:r>
+          </w:p>
+          <w:p>
+            <w:pPr>
               <w:rPr>
                 <w:sz w:val="28"/>
               </w:rPr>
@@ -1305,48 +1988,44 @@
           </w:p>
           <w:p>
             <w:pPr>
-              <w:pStyle w:val="Paragrafoelenco"/>
-              <w:numPr>
-                <w:ilvl w:val="0"/>
-                <w:numId w:val="7"/>
-              </w:numPr>
-              <w:rPr>
-                <w:sz w:val="28"/>
-              </w:rPr>
-            </w:pPr>
-            <w:r>
-              <w:rPr>
-                <w:sz w:val="28"/>
-              </w:rPr>
-              <w:t>Compare la lista di tutti i corsi a cui Giuseppe è iscritto e visualizzando il corso intitolato “Disegna con Catia” clicca sul titolo per accedere alla pagina di presentazione del corso.</w:t>
-            </w:r>
-          </w:p>
-          <w:p>
-            <w:pPr>
-              <w:pStyle w:val="Paragrafoelenco"/>
-              <w:numPr>
-                <w:ilvl w:val="0"/>
-                <w:numId w:val="7"/>
-              </w:numPr>
-              <w:rPr>
-                <w:sz w:val="28"/>
-              </w:rPr>
-            </w:pPr>
-            <w:r>
-              <w:rPr>
-                <w:sz w:val="28"/>
-              </w:rPr>
-              <w:lastRenderedPageBreak/>
+              <w:rPr>
+                <w:sz w:val="28"/>
+              </w:rPr>
+            </w:pPr>
+            <w:r>
+              <w:rPr>
+                <w:sz w:val="28"/>
+              </w:rPr>
+              <w:t xml:space="preserve">Compare la lista di tutti i corsi a cui Giuseppe è iscritto e visualizzando il corso intitolato “Disegna con Catia” </w:t>
+            </w:r>
+            <w:r>
+              <w:rPr>
+                <w:sz w:val="28"/>
+              </w:rPr>
+              <w:t xml:space="preserve">e </w:t>
+            </w:r>
+            <w:r>
+              <w:rPr>
+                <w:sz w:val="28"/>
+              </w:rPr>
+              <w:t>clicca sul titolo per accedere alla pagina di presentazione del corso.</w:t>
+            </w:r>
+          </w:p>
+          <w:p>
+            <w:pPr>
+              <w:rPr>
+                <w:sz w:val="28"/>
+              </w:rPr>
+            </w:pPr>
+            <w:r>
+              <w:rPr>
+                <w:sz w:val="28"/>
+              </w:rPr>
               <w:t>Una volta che caricata la pagina del corso, scorre la lista delle lezioni del corso e clicca sulla voce “Lezione 6 – Disegnare il volto delle persone”.</w:t>
             </w:r>
           </w:p>
           <w:p>
             <w:pPr>
-              <w:pStyle w:val="Paragrafoelenco"/>
-              <w:numPr>
-                <w:ilvl w:val="0"/>
-                <w:numId w:val="7"/>
-              </w:numPr>
               <w:rPr>
                 <w:sz w:val="28"/>
               </w:rPr>
@@ -1360,20 +2039,15 @@
           </w:p>
           <w:p>
             <w:pPr>
-              <w:pStyle w:val="Paragrafoelenco"/>
-              <w:numPr>
-                <w:ilvl w:val="0"/>
-                <w:numId w:val="7"/>
-              </w:numPr>
-              <w:rPr>
-                <w:sz w:val="28"/>
-              </w:rPr>
-            </w:pPr>
-            <w:r>
-              <w:rPr>
-                <w:sz w:val="28"/>
-              </w:rPr>
-              <w:t xml:space="preserve"> Una volta finita la lezione, Giuseppe chiude la pagina.</w:t>
+              <w:rPr>
+                <w:sz w:val="28"/>
+              </w:rPr>
+            </w:pPr>
+            <w:r>
+              <w:rPr>
+                <w:sz w:val="28"/>
+              </w:rPr>
+              <w:t>Una volta finita la lezione, Giuseppe chiude la pagina.</w:t>
             </w:r>
           </w:p>
         </w:tc>
@@ -1536,6 +2210,7 @@
               <w:rPr>
                 <w:sz w:val="28"/>
               </w:rPr>
+              <w:lastRenderedPageBreak/>
               <w:t>Descrizione scenario:</w:t>
             </w:r>
           </w:p>
@@ -1546,7 +2221,6 @@
           </w:tcPr>
           <w:p>
             <w:pPr>
-              <w:pStyle w:val="Paragrafoelenco"/>
               <w:rPr>
                 <w:sz w:val="28"/>
               </w:rPr>
@@ -1641,6 +2315,20 @@
               </w:rPr>
               <w:t xml:space="preserve"> </w:t>
             </w:r>
+          </w:p>
+          <w:p>
+            <w:pPr>
+              <w:rPr>
+                <w:sz w:val="28"/>
+              </w:rPr>
+            </w:pPr>
+          </w:p>
+          <w:p>
+            <w:pPr>
+              <w:rPr>
+                <w:sz w:val="28"/>
+              </w:rPr>
+            </w:pPr>
             <w:r>
               <w:rPr>
                 <w:sz w:val="28"/>
@@ -1650,7 +2338,6 @@
           </w:p>
           <w:p>
             <w:pPr>
-              <w:pStyle w:val="Paragrafoelenco"/>
               <w:rPr>
                 <w:sz w:val="28"/>
               </w:rPr>
@@ -1670,7 +2357,6 @@
           </w:p>
           <w:p>
             <w:pPr>
-              <w:pStyle w:val="Paragrafoelenco"/>
               <w:rPr>
                 <w:sz w:val="28"/>
               </w:rPr>
@@ -1684,7 +2370,7 @@
           </w:p>
           <w:p>
             <w:pPr>
-              <w:pStyle w:val="Paragrafoelenco"/>
+              <w:jc w:val="both"/>
               <w:rPr>
                 <w:sz w:val="28"/>
               </w:rPr>
@@ -1750,7 +2436,7 @@
                 <w:sz w:val="28"/>
               </w:rPr>
             </w:pPr>
-            <w:bookmarkStart w:id="0" w:name="_Hlk527636452"/>
+            <w:bookmarkStart w:id="1" w:name="_Hlk527636452"/>
             <w:proofErr w:type="spellStart"/>
             <w:r>
               <w:rPr>
@@ -1760,7 +2446,7 @@
               </w:rPr>
               <w:t>RicercaInformazioniCorsoConFAQ</w:t>
             </w:r>
-            <w:bookmarkEnd w:id="0"/>
+            <w:bookmarkEnd w:id="1"/>
             <w:proofErr w:type="spellEnd"/>
           </w:p>
         </w:tc>
@@ -1858,72 +2544,160 @@
           </w:tcPr>
           <w:p>
             <w:pPr>
+              <w:rPr>
+                <w:sz w:val="28"/>
+              </w:rPr>
+            </w:pPr>
+            <w:r>
+              <w:rPr>
+                <w:sz w:val="28"/>
+              </w:rPr>
+              <w:t xml:space="preserve">Antonio ha appena comprato un </w:t>
+            </w:r>
+            <w:proofErr w:type="spellStart"/>
+            <w:r>
+              <w:rPr>
+                <w:sz w:val="28"/>
+              </w:rPr>
+              <w:t>Macbook</w:t>
+            </w:r>
+            <w:proofErr w:type="spellEnd"/>
+            <w:r>
+              <w:rPr>
+                <w:sz w:val="28"/>
+              </w:rPr>
+              <w:t xml:space="preserve"> Pro e vuole sapere se nel corso “Come usare Photoshop” può utilizzare la sua nuova e costosissima macchina</w:t>
+            </w:r>
+            <w:r>
+              <w:rPr>
+                <w:sz w:val="28"/>
+              </w:rPr>
+              <w:t xml:space="preserve"> per imparare a disegnare</w:t>
+            </w:r>
+            <w:r>
+              <w:rPr>
+                <w:sz w:val="28"/>
+              </w:rPr>
+              <w:t xml:space="preserve"> utilizzando</w:t>
+            </w:r>
+            <w:r>
+              <w:rPr>
+                <w:sz w:val="28"/>
+              </w:rPr>
+              <w:t xml:space="preserve"> questo software.</w:t>
+            </w:r>
+          </w:p>
+          <w:p>
+            <w:pPr>
+              <w:rPr>
+                <w:sz w:val="28"/>
+              </w:rPr>
+            </w:pPr>
+            <w:r>
+              <w:rPr>
+                <w:sz w:val="28"/>
+              </w:rPr>
+              <w:t xml:space="preserve">Dopo aver ricercare </w:t>
+            </w:r>
+            <w:proofErr w:type="spellStart"/>
+            <w:r>
+              <w:rPr>
+                <w:sz w:val="28"/>
+              </w:rPr>
+              <w:t>YouLearn</w:t>
+            </w:r>
+            <w:proofErr w:type="spellEnd"/>
+            <w:r>
+              <w:rPr>
+                <w:sz w:val="28"/>
+              </w:rPr>
+              <w:t xml:space="preserve"> su Google</w:t>
+            </w:r>
+            <w:r>
+              <w:rPr>
+                <w:sz w:val="28"/>
+              </w:rPr>
+              <w:t xml:space="preserve">, accede alla pagina di benvenuto ed </w:t>
+            </w:r>
+            <w:r>
+              <w:rPr>
+                <w:sz w:val="28"/>
+              </w:rPr>
+              <w:t>effettua il login</w:t>
+            </w:r>
+            <w:r>
+              <w:rPr>
+                <w:sz w:val="28"/>
+              </w:rPr>
+              <w:t xml:space="preserve"> compilando i campi del seguente forum:</w:t>
+            </w:r>
+          </w:p>
+          <w:p>
+            <w:pPr>
               <w:pStyle w:val="Paragrafoelenco"/>
               <w:ind w:left="780"/>
               <w:rPr>
                 <w:sz w:val="28"/>
               </w:rPr>
             </w:pPr>
-            <w:r>
-              <w:rPr>
-                <w:sz w:val="28"/>
-              </w:rPr>
-              <w:t xml:space="preserve">Antonio ha appena comprato un </w:t>
+          </w:p>
+          <w:p>
+            <w:pPr>
+              <w:rPr>
+                <w:sz w:val="28"/>
+              </w:rPr>
+            </w:pPr>
+            <w:r>
+              <w:rPr>
+                <w:sz w:val="28"/>
+              </w:rPr>
+              <w:t>(</w:t>
             </w:r>
             <w:proofErr w:type="spellStart"/>
             <w:r>
               <w:rPr>
                 <w:sz w:val="28"/>
               </w:rPr>
-              <w:t>Macbook</w:t>
+              <w:t>Mo</w:t>
+            </w:r>
+            <w:r>
+              <w:rPr>
+                <w:sz w:val="28"/>
+              </w:rPr>
+              <w:t>c</w:t>
+            </w:r>
+            <w:r>
+              <w:rPr>
+                <w:sz w:val="28"/>
+              </w:rPr>
+              <w:t>kup</w:t>
             </w:r>
             <w:proofErr w:type="spellEnd"/>
             <w:r>
               <w:rPr>
                 <w:sz w:val="28"/>
               </w:rPr>
-              <w:t xml:space="preserve"> Pro e vuole sapere se nel corso “Come usare Photoshop” può utilizzare la sua nuova e costosissima macchina</w:t>
-            </w:r>
-            <w:r>
-              <w:rPr>
-                <w:sz w:val="28"/>
-              </w:rPr>
-              <w:t xml:space="preserve"> per imparare a disegnare su questo software.</w:t>
-            </w:r>
-          </w:p>
-          <w:p>
-            <w:pPr>
-              <w:pStyle w:val="Paragrafoelenco"/>
-              <w:ind w:left="780"/>
-              <w:rPr>
-                <w:sz w:val="28"/>
-              </w:rPr>
-            </w:pPr>
-            <w:r>
-              <w:rPr>
-                <w:sz w:val="28"/>
-              </w:rPr>
-              <w:t xml:space="preserve">Dopo aver ricercare </w:t>
-            </w:r>
-            <w:proofErr w:type="spellStart"/>
-            <w:r>
-              <w:rPr>
-                <w:sz w:val="28"/>
-              </w:rPr>
-              <w:t>YouLearn</w:t>
-            </w:r>
-            <w:proofErr w:type="spellEnd"/>
-            <w:r>
-              <w:rPr>
-                <w:sz w:val="28"/>
-              </w:rPr>
-              <w:t xml:space="preserve"> su Google</w:t>
-            </w:r>
-            <w:r>
-              <w:rPr>
-                <w:sz w:val="28"/>
-              </w:rPr>
-              <w:t>, accede alla pagina di benvenuto ed</w:t>
+              <w:t xml:space="preserve"> login)</w:t>
+            </w:r>
+          </w:p>
+          <w:p>
+            <w:pPr>
+              <w:rPr>
+                <w:sz w:val="28"/>
+              </w:rPr>
+            </w:pPr>
+          </w:p>
+          <w:p>
+            <w:pPr>
+              <w:rPr>
+                <w:sz w:val="28"/>
+              </w:rPr>
+            </w:pPr>
+            <w:r>
+              <w:rPr>
+                <w:sz w:val="28"/>
+              </w:rPr>
+              <w:t>Inserisce</w:t>
             </w:r>
             <w:r>
               <w:rPr>
@@ -1935,27 +2709,9 @@
               <w:rPr>
                 <w:sz w:val="28"/>
               </w:rPr>
-              <w:t xml:space="preserve">effettua il login </w:t>
-            </w:r>
-            <w:r>
-              <w:rPr>
-                <w:sz w:val="28"/>
-              </w:rPr>
-              <w:t>inserendo</w:t>
-            </w:r>
-            <w:r>
-              <w:rPr>
-                <w:sz w:val="28"/>
-              </w:rPr>
-              <w:t xml:space="preserve"> </w:t>
-            </w:r>
-            <w:r>
-              <w:rPr>
-                <w:sz w:val="28"/>
-              </w:rPr>
               <w:t xml:space="preserve">“ </w:t>
             </w:r>
-            <w:hyperlink r:id="rId6" w:history="1">
+            <w:hyperlink r:id="rId8" w:history="1">
               <w:r>
                 <w:rPr>
                   <w:rStyle w:val="Collegamentoipertestuale"/>
@@ -1980,196 +2736,271 @@
               <w:rPr>
                 <w:sz w:val="28"/>
               </w:rPr>
-              <w:t xml:space="preserve"> cliccando infine su “Log in”</w:t>
-            </w:r>
-            <w:r>
-              <w:rPr>
-                <w:sz w:val="28"/>
-              </w:rPr>
-              <w:t xml:space="preserve"> dentro il </w:t>
+              <w:t xml:space="preserve"> </w:t>
+            </w:r>
+            <w:r>
+              <w:rPr>
+                <w:sz w:val="28"/>
+              </w:rPr>
+              <w:t>infine</w:t>
+            </w:r>
+            <w:r>
+              <w:rPr>
+                <w:sz w:val="28"/>
+              </w:rPr>
+              <w:t xml:space="preserve"> clicca</w:t>
+            </w:r>
+            <w:r>
+              <w:rPr>
+                <w:sz w:val="28"/>
+              </w:rPr>
+              <w:t xml:space="preserve"> su “Log in</w:t>
+            </w:r>
+            <w:r>
+              <w:rPr>
+                <w:sz w:val="28"/>
+              </w:rPr>
+              <w:t>”.</w:t>
+            </w:r>
+          </w:p>
+          <w:p>
+            <w:pPr>
+              <w:rPr>
+                <w:sz w:val="28"/>
+              </w:rPr>
+            </w:pPr>
+            <w:r>
+              <w:rPr>
+                <w:sz w:val="28"/>
+              </w:rPr>
+              <w:t>In seguito, entra nell’homepage e clicca in alto a destra su</w:t>
+            </w:r>
+            <w:r>
+              <w:rPr>
+                <w:sz w:val="28"/>
+              </w:rPr>
+              <w:t xml:space="preserve"> “Il mio profilo”.</w:t>
+            </w:r>
+          </w:p>
+          <w:p>
+            <w:pPr>
+              <w:rPr>
+                <w:sz w:val="28"/>
+              </w:rPr>
+            </w:pPr>
+            <w:r>
+              <w:rPr>
+                <w:sz w:val="28"/>
+              </w:rPr>
+              <w:t>V</w:t>
+            </w:r>
+            <w:r>
+              <w:rPr>
+                <w:sz w:val="28"/>
+              </w:rPr>
+              <w:t>isualizzato il profilo</w:t>
+            </w:r>
+            <w:r>
+              <w:rPr>
+                <w:sz w:val="28"/>
+              </w:rPr>
+              <w:t xml:space="preserve">, </w:t>
+            </w:r>
+            <w:r>
+              <w:rPr>
+                <w:sz w:val="28"/>
+              </w:rPr>
+              <w:t xml:space="preserve">clicca sul pulsante “I miei corsi”. </w:t>
+            </w:r>
+          </w:p>
+          <w:p>
+            <w:pPr>
+              <w:rPr>
+                <w:sz w:val="28"/>
+              </w:rPr>
+            </w:pPr>
+            <w:r>
+              <w:rPr>
+                <w:sz w:val="28"/>
+              </w:rPr>
+              <w:t>All’interno della lista dei corsi che Antonio segue, clicca sulla voce “Come usare Photoshop” che lo reindirizza nella pagina di presentazione del corso.</w:t>
+            </w:r>
+          </w:p>
+          <w:p>
+            <w:pPr>
+              <w:rPr>
+                <w:sz w:val="28"/>
+              </w:rPr>
+            </w:pPr>
+            <w:r>
+              <w:rPr>
+                <w:sz w:val="28"/>
+              </w:rPr>
+              <w:lastRenderedPageBreak/>
+              <w:t>All’interno della pagina di presentazione del cors</w:t>
+            </w:r>
+            <w:r>
+              <w:rPr>
+                <w:sz w:val="28"/>
+              </w:rPr>
+              <w:t>o intitolato</w:t>
+            </w:r>
+            <w:r>
+              <w:rPr>
+                <w:sz w:val="28"/>
+              </w:rPr>
+              <w:t xml:space="preserve"> </w:t>
+            </w:r>
+            <w:r>
+              <w:rPr>
+                <w:sz w:val="28"/>
+              </w:rPr>
+              <w:t>“Come usare Photoshop”, Antonio ha</w:t>
+            </w:r>
+            <w:r>
+              <w:rPr>
+                <w:sz w:val="28"/>
+              </w:rPr>
+              <w:t xml:space="preserve"> il</w:t>
+            </w:r>
+            <w:r>
+              <w:rPr>
+                <w:sz w:val="28"/>
+              </w:rPr>
+              <w:t xml:space="preserve"> dubbio </w:t>
+            </w:r>
+            <w:r>
+              <w:rPr>
+                <w:sz w:val="28"/>
+              </w:rPr>
+              <w:t>che</w:t>
+            </w:r>
+            <w:r>
+              <w:rPr>
+                <w:sz w:val="28"/>
+              </w:rPr>
+              <w:t xml:space="preserve"> il sistema operativo MacOS </w:t>
+            </w:r>
+            <w:r>
+              <w:rPr>
+                <w:sz w:val="28"/>
+              </w:rPr>
+              <w:t xml:space="preserve">non </w:t>
+            </w:r>
+            <w:r>
+              <w:rPr>
+                <w:sz w:val="28"/>
+              </w:rPr>
+              <w:t xml:space="preserve">supporta Photoshop. </w:t>
+            </w:r>
+          </w:p>
+          <w:p>
+            <w:pPr>
+              <w:rPr>
+                <w:sz w:val="28"/>
+              </w:rPr>
+            </w:pPr>
+          </w:p>
+          <w:p>
+            <w:pPr>
+              <w:rPr>
+                <w:sz w:val="28"/>
+              </w:rPr>
+            </w:pPr>
+            <w:r>
+              <w:rPr>
+                <w:sz w:val="28"/>
+              </w:rPr>
+              <w:t>Per togliersi questo dubbio, Antonio ha la brillante idea di cliccare su “FAQ del corso” cosi da accedere alla lista delle FAQ.</w:t>
+            </w:r>
+          </w:p>
+          <w:p>
+            <w:pPr>
+              <w:rPr>
+                <w:sz w:val="28"/>
+              </w:rPr>
+            </w:pPr>
+            <w:r>
+              <w:rPr>
+                <w:sz w:val="28"/>
+              </w:rPr>
+              <w:t>Una volta caricata la pagina, Antonio scorre la lista delle FAQ</w:t>
+            </w:r>
+            <w:r>
+              <w:rPr>
+                <w:sz w:val="28"/>
+              </w:rPr>
+              <w:t xml:space="preserve"> </w:t>
+            </w:r>
+            <w:r>
+              <w:rPr>
+                <w:sz w:val="28"/>
+              </w:rPr>
+              <w:t xml:space="preserve">che si presenta nel seguente modo: </w:t>
+            </w:r>
+          </w:p>
+          <w:p>
+            <w:pPr>
+              <w:rPr>
+                <w:sz w:val="28"/>
+              </w:rPr>
+            </w:pPr>
+          </w:p>
+          <w:p>
+            <w:pPr>
+              <w:rPr>
+                <w:sz w:val="28"/>
+              </w:rPr>
+            </w:pPr>
+            <w:r>
+              <w:rPr>
+                <w:sz w:val="28"/>
+              </w:rPr>
+              <w:t>(</w:t>
             </w:r>
             <w:proofErr w:type="spellStart"/>
             <w:r>
               <w:rPr>
                 <w:sz w:val="28"/>
               </w:rPr>
-              <w:t>form</w:t>
+              <w:t>Mockup</w:t>
             </w:r>
             <w:proofErr w:type="spellEnd"/>
             <w:r>
               <w:rPr>
                 <w:sz w:val="28"/>
               </w:rPr>
-              <w:t xml:space="preserve"> </w:t>
-            </w:r>
-            <w:r>
-              <w:rPr>
-                <w:sz w:val="28"/>
-              </w:rPr>
-              <w:t>che sta visualizzando.</w:t>
-            </w:r>
-          </w:p>
-          <w:p>
-            <w:pPr>
-              <w:pStyle w:val="Paragrafoelenco"/>
-              <w:ind w:left="780"/>
-              <w:rPr>
-                <w:sz w:val="28"/>
-              </w:rPr>
-            </w:pPr>
-            <w:r>
-              <w:rPr>
-                <w:sz w:val="28"/>
-              </w:rPr>
-              <w:lastRenderedPageBreak/>
-              <w:t>In seguito, entra nell’homepage e clicca in alto a destra su</w:t>
-            </w:r>
-            <w:r>
-              <w:rPr>
-                <w:sz w:val="28"/>
-              </w:rPr>
-              <w:t xml:space="preserve"> “Il mio profilo”.</w:t>
-            </w:r>
-          </w:p>
-          <w:p>
-            <w:pPr>
-              <w:pStyle w:val="Paragrafoelenco"/>
-              <w:ind w:left="780"/>
-              <w:rPr>
-                <w:sz w:val="28"/>
-              </w:rPr>
-            </w:pPr>
-            <w:r>
-              <w:rPr>
-                <w:sz w:val="28"/>
-              </w:rPr>
-              <w:t xml:space="preserve">Visualizzato il profilo e clicca sul pulsante “I miei corsi”. </w:t>
-            </w:r>
-          </w:p>
-          <w:p>
-            <w:pPr>
-              <w:pStyle w:val="Paragrafoelenco"/>
-              <w:ind w:left="780"/>
-              <w:rPr>
-                <w:sz w:val="28"/>
-              </w:rPr>
-            </w:pPr>
-            <w:r>
-              <w:rPr>
-                <w:sz w:val="28"/>
-              </w:rPr>
-              <w:t>All’interno della lista dei corsi che Antonio segue, clicca sulla voce “Come usare Photoshop” che lo reindirizza nella pagina di presentazione del corso.</w:t>
-            </w:r>
-          </w:p>
-          <w:p>
-            <w:pPr>
-              <w:pStyle w:val="Paragrafoelenco"/>
-              <w:ind w:left="780"/>
-              <w:rPr>
-                <w:sz w:val="28"/>
-              </w:rPr>
-            </w:pPr>
-            <w:r>
-              <w:rPr>
-                <w:sz w:val="28"/>
-              </w:rPr>
-              <w:t xml:space="preserve">All’interno della pagina di presentazione del corso </w:t>
-            </w:r>
-            <w:r>
-              <w:rPr>
-                <w:sz w:val="28"/>
-              </w:rPr>
-              <w:t xml:space="preserve">chiamato </w:t>
-            </w:r>
-            <w:r>
-              <w:rPr>
-                <w:sz w:val="28"/>
-              </w:rPr>
-              <w:t>“Come usare Photoshop”, Antonio ha</w:t>
-            </w:r>
-            <w:r>
-              <w:rPr>
-                <w:sz w:val="28"/>
-              </w:rPr>
-              <w:t xml:space="preserve"> il</w:t>
-            </w:r>
-            <w:r>
-              <w:rPr>
-                <w:sz w:val="28"/>
-              </w:rPr>
-              <w:t xml:space="preserve"> dubbio </w:t>
-            </w:r>
-            <w:r>
-              <w:rPr>
-                <w:sz w:val="28"/>
-              </w:rPr>
-              <w:t>che</w:t>
-            </w:r>
-            <w:r>
-              <w:rPr>
-                <w:sz w:val="28"/>
-              </w:rPr>
-              <w:t xml:space="preserve"> il sistema operativo MacOS </w:t>
-            </w:r>
-            <w:r>
-              <w:rPr>
-                <w:sz w:val="28"/>
-              </w:rPr>
-              <w:t xml:space="preserve">non </w:t>
-            </w:r>
-            <w:r>
-              <w:rPr>
-                <w:sz w:val="28"/>
-              </w:rPr>
-              <w:t xml:space="preserve">supporta Photoshop. </w:t>
-            </w:r>
-          </w:p>
-          <w:p>
-            <w:pPr>
-              <w:pStyle w:val="Paragrafoelenco"/>
-              <w:ind w:left="780"/>
-              <w:rPr>
-                <w:sz w:val="28"/>
-              </w:rPr>
-            </w:pPr>
-            <w:r>
-              <w:rPr>
-                <w:sz w:val="28"/>
-              </w:rPr>
-              <w:t>Per togliersi questo dubbio, Antonio ha la brillante idea di cliccare su “FAQ del corso” cosi da accedere alla lista delle FAQ.</w:t>
-            </w:r>
-          </w:p>
-          <w:p>
-            <w:pPr>
-              <w:pStyle w:val="Paragrafoelenco"/>
-              <w:ind w:left="780"/>
-              <w:rPr>
-                <w:sz w:val="28"/>
-              </w:rPr>
-            </w:pPr>
-            <w:r>
-              <w:rPr>
-                <w:sz w:val="28"/>
-              </w:rPr>
-              <w:t>Una volta caricata la pagina, Antonio scorre la lista delle FAQ</w:t>
-            </w:r>
-            <w:r>
-              <w:rPr>
-                <w:sz w:val="28"/>
-              </w:rPr>
-              <w:t xml:space="preserve"> </w:t>
-            </w:r>
-            <w:r>
-              <w:rPr>
-                <w:sz w:val="28"/>
-              </w:rPr>
-              <w:t xml:space="preserve">e trova la domanda “Quali sistemi operativi supportano Photoshop?”. </w:t>
-            </w:r>
-          </w:p>
-          <w:p>
-            <w:pPr>
-              <w:pStyle w:val="Paragrafoelenco"/>
-              <w:ind w:left="780"/>
+              <w:t xml:space="preserve"> FAQ-List)</w:t>
+            </w:r>
+          </w:p>
+          <w:p>
+            <w:pPr>
+              <w:rPr>
+                <w:sz w:val="28"/>
+              </w:rPr>
+            </w:pPr>
+          </w:p>
+          <w:p>
+            <w:pPr>
+              <w:rPr>
+                <w:sz w:val="28"/>
+              </w:rPr>
+            </w:pPr>
+            <w:r>
+              <w:rPr>
+                <w:sz w:val="28"/>
+              </w:rPr>
+              <w:t>In seguito, t</w:t>
+            </w:r>
+            <w:r>
+              <w:rPr>
+                <w:sz w:val="28"/>
+              </w:rPr>
+              <w:t xml:space="preserve">rova la domanda “Quali sistemi operativi supportano Photoshop?”. </w:t>
+            </w:r>
+          </w:p>
+          <w:p>
+            <w:pPr>
               <w:rPr>
                 <w:sz w:val="28"/>
               </w:rPr>
@@ -2196,67 +3027,87 @@
               <w:rPr>
                 <w:sz w:val="28"/>
               </w:rPr>
-              <w:t>che stava cercando.</w:t>
-            </w:r>
-          </w:p>
-          <w:p>
-            <w:pPr>
-              <w:pStyle w:val="Paragrafoelenco"/>
-              <w:ind w:left="780"/>
-              <w:rPr>
-                <w:sz w:val="28"/>
-              </w:rPr>
-            </w:pPr>
-            <w:r>
-              <w:rPr>
-                <w:sz w:val="28"/>
-              </w:rPr>
-              <w:t>Co</w:t>
-            </w:r>
-            <w:r>
-              <w:rPr>
-                <w:sz w:val="28"/>
-              </w:rPr>
-              <w:t>mpare, al posto del bottone che ha cliccato,</w:t>
-            </w:r>
-            <w:r>
-              <w:rPr>
-                <w:sz w:val="28"/>
-              </w:rPr>
-              <w:t xml:space="preserve"> </w:t>
-            </w:r>
-            <w:r>
-              <w:rPr>
-                <w:sz w:val="28"/>
-              </w:rPr>
-              <w:t xml:space="preserve">un testo in cui c’è scritto “Risposta: Photoshop è disponibile per tutti i sistemi </w:t>
-            </w:r>
-            <w:r>
-              <w:rPr>
-                <w:sz w:val="28"/>
-              </w:rPr>
-              <w:t>Microsoft 32</w:t>
-            </w:r>
-            <w:r>
-              <w:rPr>
-                <w:sz w:val="28"/>
-              </w:rPr>
-              <w:t>-bit o 64-bit e tutte le versioni MacOS”</w:t>
-            </w:r>
-          </w:p>
-          <w:p>
-            <w:pPr>
-              <w:pStyle w:val="Paragrafoelenco"/>
-              <w:ind w:left="780"/>
-              <w:rPr>
-                <w:sz w:val="28"/>
-              </w:rPr>
-            </w:pPr>
-            <w:r>
-              <w:rPr>
-                <w:sz w:val="28"/>
-              </w:rPr>
-              <w:t>Infine, s</w:t>
+              <w:t>che stava cercando</w:t>
+            </w:r>
+            <w:r>
+              <w:rPr>
+                <w:sz w:val="28"/>
+              </w:rPr>
+              <w:t xml:space="preserve"> cambiando quella voce della lista nel seguente modo:</w:t>
+            </w:r>
+          </w:p>
+          <w:p>
+            <w:pPr>
+              <w:rPr>
+                <w:sz w:val="28"/>
+              </w:rPr>
+            </w:pPr>
+          </w:p>
+          <w:p>
+            <w:pPr>
+              <w:rPr>
+                <w:sz w:val="28"/>
+              </w:rPr>
+            </w:pPr>
+            <w:r>
+              <w:rPr>
+                <w:sz w:val="28"/>
+              </w:rPr>
+              <w:t>(</w:t>
+            </w:r>
+            <w:proofErr w:type="spellStart"/>
+            <w:r>
+              <w:rPr>
+                <w:sz w:val="28"/>
+              </w:rPr>
+              <w:t>Mockup</w:t>
+            </w:r>
+            <w:proofErr w:type="spellEnd"/>
+            <w:r>
+              <w:rPr>
+                <w:sz w:val="28"/>
+              </w:rPr>
+              <w:t xml:space="preserve"> FAQ-</w:t>
+            </w:r>
+            <w:proofErr w:type="spellStart"/>
+            <w:r>
+              <w:rPr>
+                <w:sz w:val="28"/>
+              </w:rPr>
+              <w:t>OpenAnswer</w:t>
+            </w:r>
+            <w:proofErr w:type="spellEnd"/>
+            <w:r>
+              <w:rPr>
+                <w:sz w:val="28"/>
+              </w:rPr>
+              <w:t>)</w:t>
+            </w:r>
+          </w:p>
+          <w:p>
+            <w:pPr>
+              <w:rPr>
+                <w:sz w:val="28"/>
+              </w:rPr>
+            </w:pPr>
+          </w:p>
+          <w:p>
+            <w:pPr>
+              <w:rPr>
+                <w:sz w:val="28"/>
+              </w:rPr>
+            </w:pPr>
+            <w:r>
+              <w:rPr>
+                <w:sz w:val="28"/>
+              </w:rPr>
+              <w:t>Legge il testo della risposta e, i</w:t>
+            </w:r>
+            <w:r>
+              <w:rPr>
+                <w:sz w:val="28"/>
+              </w:rPr>
+              <w:t>nfine, s</w:t>
             </w:r>
             <w:r>
               <w:rPr>
@@ -2361,6 +3212,29 @@
                 <w:sz w:val="28"/>
               </w:rPr>
             </w:pPr>
+            <w:proofErr w:type="gramStart"/>
+            <w:r>
+              <w:rPr>
+                <w:sz w:val="28"/>
+              </w:rPr>
+              <w:t>:Studente</w:t>
+            </w:r>
+            <w:proofErr w:type="gramEnd"/>
+          </w:p>
+          <w:p>
+            <w:pPr>
+              <w:rPr>
+                <w:sz w:val="28"/>
+              </w:rPr>
+            </w:pPr>
+            <w:proofErr w:type="gramStart"/>
+            <w:r>
+              <w:rPr>
+                <w:sz w:val="28"/>
+              </w:rPr>
+              <w:t>:Docente</w:t>
+            </w:r>
+            <w:proofErr w:type="gramEnd"/>
           </w:p>
         </w:tc>
       </w:tr>
@@ -2502,6 +3376,29 @@
                 <w:sz w:val="28"/>
               </w:rPr>
             </w:pPr>
+            <w:proofErr w:type="gramStart"/>
+            <w:r>
+              <w:rPr>
+                <w:sz w:val="28"/>
+              </w:rPr>
+              <w:t>:Studente</w:t>
+            </w:r>
+            <w:proofErr w:type="gramEnd"/>
+          </w:p>
+          <w:p>
+            <w:pPr>
+              <w:rPr>
+                <w:sz w:val="28"/>
+              </w:rPr>
+            </w:pPr>
+            <w:proofErr w:type="gramStart"/>
+            <w:r>
+              <w:rPr>
+                <w:sz w:val="28"/>
+              </w:rPr>
+              <w:t>:Docente</w:t>
+            </w:r>
+            <w:proofErr w:type="gramEnd"/>
           </w:p>
         </w:tc>
       </w:tr>
@@ -2544,8 +3441,143 @@
           <w:sz w:val="28"/>
         </w:rPr>
       </w:pPr>
-      <w:bookmarkStart w:id="1" w:name="_GoBack"/>
-      <w:bookmarkEnd w:id="1"/>
+    </w:p>
+    <w:tbl>
+      <w:tblPr>
+        <w:tblStyle w:val="Grigliatabella"/>
+        <w:tblW w:w="0" w:type="auto"/>
+        <w:tblLook w:val="04A0" w:firstRow="1" w:lastRow="0" w:firstColumn="1" w:lastColumn="0" w:noHBand="0" w:noVBand="1"/>
+      </w:tblPr>
+      <w:tblGrid>
+        <w:gridCol w:w="4814"/>
+        <w:gridCol w:w="4814"/>
+      </w:tblGrid>
+      <w:tr>
+        <w:tc>
+          <w:tcPr>
+            <w:tcW w:w="4814" w:type="dxa"/>
+            <w:shd w:val="clear" w:color="auto" w:fill="70AD47" w:themeFill="accent6"/>
+          </w:tcPr>
+          <w:p>
+            <w:pPr>
+              <w:rPr>
+                <w:sz w:val="28"/>
+              </w:rPr>
+            </w:pPr>
+            <w:r>
+              <w:rPr>
+                <w:color w:val="FFFFFF" w:themeColor="background1"/>
+                <w:sz w:val="28"/>
+              </w:rPr>
+              <w:t>Nome:</w:t>
+            </w:r>
+          </w:p>
+        </w:tc>
+        <w:tc>
+          <w:tcPr>
+            <w:tcW w:w="4814" w:type="dxa"/>
+            <w:shd w:val="clear" w:color="auto" w:fill="70AD47" w:themeFill="accent6"/>
+          </w:tcPr>
+          <w:p>
+            <w:pPr>
+              <w:rPr>
+                <w:b/>
+                <w:color w:val="FFFFFF" w:themeColor="background1"/>
+                <w:sz w:val="28"/>
+              </w:rPr>
+            </w:pPr>
+            <w:proofErr w:type="spellStart"/>
+            <w:r>
+              <w:rPr>
+                <w:b/>
+                <w:color w:val="FFFFFF" w:themeColor="background1"/>
+                <w:sz w:val="28"/>
+              </w:rPr>
+              <w:t>ModificaInformazioneProfilo</w:t>
+            </w:r>
+            <w:proofErr w:type="spellEnd"/>
+          </w:p>
+        </w:tc>
+      </w:tr>
+      <w:tr>
+        <w:tc>
+          <w:tcPr>
+            <w:tcW w:w="4814" w:type="dxa"/>
+          </w:tcPr>
+          <w:p>
+            <w:pPr>
+              <w:rPr>
+                <w:sz w:val="28"/>
+              </w:rPr>
+            </w:pPr>
+            <w:r>
+              <w:rPr>
+                <w:sz w:val="28"/>
+              </w:rPr>
+              <w:t>Partecipanti:</w:t>
+            </w:r>
+          </w:p>
+        </w:tc>
+        <w:tc>
+          <w:tcPr>
+            <w:tcW w:w="4814" w:type="dxa"/>
+          </w:tcPr>
+          <w:p>
+            <w:pPr>
+              <w:rPr>
+                <w:sz w:val="28"/>
+              </w:rPr>
+            </w:pPr>
+            <w:proofErr w:type="gramStart"/>
+            <w:r>
+              <w:rPr>
+                <w:sz w:val="28"/>
+              </w:rPr>
+              <w:t>:Studente</w:t>
+            </w:r>
+            <w:proofErr w:type="gramEnd"/>
+          </w:p>
+        </w:tc>
+      </w:tr>
+      <w:tr>
+        <w:tc>
+          <w:tcPr>
+            <w:tcW w:w="4814" w:type="dxa"/>
+          </w:tcPr>
+          <w:p>
+            <w:pPr>
+              <w:rPr>
+                <w:sz w:val="28"/>
+              </w:rPr>
+            </w:pPr>
+            <w:r>
+              <w:rPr>
+                <w:sz w:val="28"/>
+              </w:rPr>
+              <w:t>Descrizione scenario:</w:t>
+            </w:r>
+          </w:p>
+        </w:tc>
+        <w:tc>
+          <w:tcPr>
+            <w:tcW w:w="4814" w:type="dxa"/>
+          </w:tcPr>
+          <w:p>
+            <w:pPr>
+              <w:rPr>
+                <w:sz w:val="28"/>
+              </w:rPr>
+            </w:pPr>
+          </w:p>
+        </w:tc>
+      </w:tr>
+    </w:tbl>
+    <w:p>
+      <w:pPr>
+        <w:rPr>
+          <w:sz w:val="28"/>
+        </w:rPr>
+      </w:pPr>
     </w:p>
     <w:sectPr>
       <w:pgSz w:w="11906" w:h="16838"/>
@@ -2931,6 +3963,92 @@
     </w:lvl>
   </w:abstractNum>
   <w:abstractNum w:abstractNumId="4" w15:restartNumberingAfterBreak="0">
+    <w:nsid w:val="37394D5C"/>
+    <w:multiLevelType w:val="hybridMultilevel"/>
+    <w:tmpl w:val="FB1E3114"/>
+    <w:lvl w:ilvl="0" w:tplc="0410000F">
+      <w:start w:val="1"/>
+      <w:numFmt w:val="decimal"/>
+      <w:lvlText w:val="%1."/>
+      <w:lvlJc w:val="left"/>
+      <w:pPr>
+        <w:ind w:left="1411" w:hanging="360"/>
+      </w:pPr>
+    </w:lvl>
+    <w:lvl w:ilvl="1" w:tplc="04100019" w:tentative="1">
+      <w:start w:val="1"/>
+      <w:numFmt w:val="lowerLetter"/>
+      <w:lvlText w:val="%2."/>
+      <w:lvlJc w:val="left"/>
+      <w:pPr>
+        <w:ind w:left="2131" w:hanging="360"/>
+      </w:pPr>
+    </w:lvl>
+    <w:lvl w:ilvl="2" w:tplc="0410001B" w:tentative="1">
+      <w:start w:val="1"/>
+      <w:numFmt w:val="lowerRoman"/>
+      <w:lvlText w:val="%3."/>
+      <w:lvlJc w:val="right"/>
+      <w:pPr>
+        <w:ind w:left="2851" w:hanging="180"/>
+      </w:pPr>
+    </w:lvl>
+    <w:lvl w:ilvl="3" w:tplc="0410000F" w:tentative="1">
+      <w:start w:val="1"/>
+      <w:numFmt w:val="decimal"/>
+      <w:lvlText w:val="%4."/>
+      <w:lvlJc w:val="left"/>
+      <w:pPr>
+        <w:ind w:left="3571" w:hanging="360"/>
+      </w:pPr>
+    </w:lvl>
+    <w:lvl w:ilvl="4" w:tplc="04100019" w:tentative="1">
+      <w:start w:val="1"/>
+      <w:numFmt w:val="lowerLetter"/>
+      <w:lvlText w:val="%5."/>
+      <w:lvlJc w:val="left"/>
+      <w:pPr>
+        <w:ind w:left="4291" w:hanging="360"/>
+      </w:pPr>
+    </w:lvl>
+    <w:lvl w:ilvl="5" w:tplc="0410001B" w:tentative="1">
+      <w:start w:val="1"/>
+      <w:numFmt w:val="lowerRoman"/>
+      <w:lvlText w:val="%6."/>
+      <w:lvlJc w:val="right"/>
+      <w:pPr>
+        <w:ind w:left="5011" w:hanging="180"/>
+      </w:pPr>
+    </w:lvl>
+    <w:lvl w:ilvl="6" w:tplc="0410000F" w:tentative="1">
+      <w:start w:val="1"/>
+      <w:numFmt w:val="decimal"/>
+      <w:lvlText w:val="%7."/>
+      <w:lvlJc w:val="left"/>
+      <w:pPr>
+        <w:ind w:left="5731" w:hanging="360"/>
+      </w:pPr>
+    </w:lvl>
+    <w:lvl w:ilvl="7" w:tplc="04100019" w:tentative="1">
+      <w:start w:val="1"/>
+      <w:numFmt w:val="lowerLetter"/>
+      <w:lvlText w:val="%8."/>
+      <w:lvlJc w:val="left"/>
+      <w:pPr>
+        <w:ind w:left="6451" w:hanging="360"/>
+      </w:pPr>
+    </w:lvl>
+    <w:lvl w:ilvl="8" w:tplc="0410001B" w:tentative="1">
+      <w:start w:val="1"/>
+      <w:numFmt w:val="lowerRoman"/>
+      <w:lvlText w:val="%9."/>
+      <w:lvlJc w:val="right"/>
+      <w:pPr>
+        <w:ind w:left="7171" w:hanging="180"/>
+      </w:pPr>
+    </w:lvl>
+  </w:abstractNum>
+  <w:abstractNum w:abstractNumId="5" w15:restartNumberingAfterBreak="0">
     <w:nsid w:val="39E54D7A"/>
     <w:multiLevelType w:val="hybridMultilevel"/>
     <w:tmpl w:val="22EC1848"/>
@@ -3016,7 +4134,7 @@
       </w:pPr>
     </w:lvl>
   </w:abstractNum>
-  <w:abstractNum w:abstractNumId="5" w15:restartNumberingAfterBreak="0">
+  <w:abstractNum w:abstractNumId="6" w15:restartNumberingAfterBreak="0">
     <w:nsid w:val="413667E0"/>
     <w:multiLevelType w:val="hybridMultilevel"/>
     <w:tmpl w:val="7BFE2FA4"/>
@@ -3102,7 +4220,7 @@
       </w:pPr>
     </w:lvl>
   </w:abstractNum>
-  <w:abstractNum w:abstractNumId="6" w15:restartNumberingAfterBreak="0">
+  <w:abstractNum w:abstractNumId="7" w15:restartNumberingAfterBreak="0">
     <w:nsid w:val="746102DD"/>
     <w:multiLevelType w:val="hybridMultilevel"/>
     <w:tmpl w:val="07B05FFE"/>
@@ -3192,13 +4310,13 @@
     <w:abstractNumId w:val="1"/>
   </w:num>
   <w:num w:numId="2">
-    <w:abstractNumId w:val="5"/>
+    <w:abstractNumId w:val="6"/>
   </w:num>
   <w:num w:numId="3">
     <w:abstractNumId w:val="3"/>
   </w:num>
   <w:num w:numId="4">
-    <w:abstractNumId w:val="6"/>
+    <w:abstractNumId w:val="7"/>
   </w:num>
   <w:num w:numId="5">
     <w:abstractNumId w:val="0"/>
@@ -3207,6 +4325,9 @@
     <w:abstractNumId w:val="2"/>
   </w:num>
   <w:num w:numId="7">
+    <w:abstractNumId w:val="5"/>
+  </w:num>
+  <w:num w:numId="8">
     <w:abstractNumId w:val="4"/>
   </w:num>
 </w:numbering>

</xml_diff>

<commit_message>
Categorizzazione Mockup per estensione e inserimento Login in bmpr
- Inseriti due sottodirectory nella cartella mockup in modo da dividere immagini da file bmpr
- Inserimento del Login mockup in formato bmpr
</commit_message>
<xml_diff>
--- a/Internal Work Product/Scenari/Scenari_MS.docx
+++ b/Internal Work Product/Scenari/Scenari_MS.docx
@@ -1445,130 +1445,190 @@
           </w:p>
           <w:p>
             <w:pPr>
-              <w:rPr>
-                <w:sz w:val="28"/>
-              </w:rPr>
-            </w:pPr>
-            <w:r>
-              <w:rPr>
-                <w:sz w:val="28"/>
-              </w:rPr>
-              <w:t>(</w:t>
+              <w:jc w:val="center"/>
+              <w:rPr>
+                <w:sz w:val="28"/>
+              </w:rPr>
+            </w:pPr>
+            <w:r>
+              <w:rPr>
+                <w:noProof/>
+                <w:sz w:val="28"/>
+              </w:rPr>
+              <w:drawing>
+                <wp:inline distT="0" distB="0" distL="0" distR="0">
+                  <wp:extent cx="4257807" cy="2553005"/>
+                  <wp:effectExtent l="0" t="0" r="0" b="0"/>
+                  <wp:docPr id="5" name="Immagine 5"/>
+                  <wp:cNvGraphicFramePr>
+                    <a:graphicFrameLocks xmlns:a="http://schemas.openxmlformats.org/drawingml/2006/main" noChangeAspect="1"/>
+                  </wp:cNvGraphicFramePr>
+                  <a:graphic xmlns:a="http://schemas.openxmlformats.org/drawingml/2006/main">
+                    <a:graphicData uri="http://schemas.openxmlformats.org/drawingml/2006/picture">
+                      <pic:pic xmlns:pic="http://schemas.openxmlformats.org/drawingml/2006/picture">
+                        <pic:nvPicPr>
+                          <pic:cNvPr id="5" name="Pagamenti_Mockup_Student_MS.png"/>
+                          <pic:cNvPicPr/>
+                        </pic:nvPicPr>
+                        <pic:blipFill>
+                          <a:blip r:embed="rId9">
+                            <a:extLst>
+                              <a:ext uri="{28A0092B-C50C-407E-A947-70E740481C1C}">
+                                <a14:useLocalDpi xmlns:a14="http://schemas.microsoft.com/office/drawing/2010/main" val="0"/>
+                              </a:ext>
+                            </a:extLst>
+                          </a:blip>
+                          <a:stretch>
+                            <a:fillRect/>
+                          </a:stretch>
+                        </pic:blipFill>
+                        <pic:spPr>
+                          <a:xfrm>
+                            <a:off x="0" y="0"/>
+                            <a:ext cx="4296130" cy="2575984"/>
+                          </a:xfrm>
+                          <a:prstGeom prst="rect">
+                            <a:avLst/>
+                          </a:prstGeom>
+                        </pic:spPr>
+                      </pic:pic>
+                    </a:graphicData>
+                  </a:graphic>
+                </wp:inline>
+              </w:drawing>
+            </w:r>
+          </w:p>
+          <w:p>
+            <w:pPr>
+              <w:rPr>
+                <w:sz w:val="28"/>
+              </w:rPr>
+            </w:pPr>
+            <w:r>
+              <w:rPr>
+                <w:sz w:val="28"/>
+              </w:rPr>
+              <w:t xml:space="preserve">            </w:t>
+            </w:r>
+          </w:p>
+          <w:p>
+            <w:pPr>
+              <w:rPr>
+                <w:sz w:val="28"/>
+              </w:rPr>
+            </w:pPr>
+            <w:r>
+              <w:rPr>
+                <w:sz w:val="28"/>
+              </w:rPr>
+              <w:t xml:space="preserve">Pippo inserisce nel primo campo il numero di carta “5333 </w:t>
+            </w:r>
+            <w:r>
+              <w:rPr>
+                <w:sz w:val="28"/>
+              </w:rPr>
+              <w:t xml:space="preserve">             </w:t>
+            </w:r>
+            <w:r>
+              <w:rPr>
+                <w:sz w:val="28"/>
+              </w:rPr>
+              <w:t xml:space="preserve">2636 2636 3633”, nel secondo campo seleziona “Luglio” nella lista </w:t>
+            </w:r>
+            <w:r>
+              <w:rPr>
+                <w:sz w:val="28"/>
+              </w:rPr>
+              <w:t xml:space="preserve">    </w:t>
+            </w:r>
+            <w:r>
+              <w:rPr>
+                <w:sz w:val="28"/>
+              </w:rPr>
+              <w:t xml:space="preserve">mesi e “2023” nella lista anno, inserisce “Filippo </w:t>
             </w:r>
             <w:proofErr w:type="spellStart"/>
             <w:r>
               <w:rPr>
                 <w:sz w:val="28"/>
               </w:rPr>
-              <w:t>Mockup</w:t>
+              <w:t>Andrucci</w:t>
             </w:r>
             <w:proofErr w:type="spellEnd"/>
             <w:r>
               <w:rPr>
                 <w:sz w:val="28"/>
               </w:rPr>
-              <w:t xml:space="preserve"> Pagamenti)</w:t>
-            </w:r>
-            <w:bookmarkStart w:id="0" w:name="_GoBack"/>
-            <w:bookmarkEnd w:id="0"/>
-          </w:p>
-          <w:p>
-            <w:pPr>
-              <w:rPr>
-                <w:sz w:val="28"/>
-              </w:rPr>
-            </w:pPr>
-            <w:r>
-              <w:rPr>
-                <w:sz w:val="28"/>
-              </w:rPr>
-              <w:t xml:space="preserve">            </w:t>
-            </w:r>
-          </w:p>
-          <w:p>
-            <w:pPr>
-              <w:rPr>
-                <w:sz w:val="28"/>
-              </w:rPr>
-            </w:pPr>
-            <w:r>
-              <w:rPr>
-                <w:sz w:val="28"/>
-              </w:rPr>
-              <w:t xml:space="preserve">Pippo inserisce nel primo campo il numero di carta “5333 </w:t>
-            </w:r>
-            <w:r>
-              <w:rPr>
-                <w:sz w:val="28"/>
-              </w:rPr>
-              <w:t xml:space="preserve">             </w:t>
-            </w:r>
-            <w:r>
-              <w:rPr>
-                <w:sz w:val="28"/>
-              </w:rPr>
-              <w:t xml:space="preserve">2636 2636 3633”, nel secondo campo seleziona “Luglio” nella lista </w:t>
-            </w:r>
-            <w:r>
-              <w:rPr>
-                <w:sz w:val="28"/>
-              </w:rPr>
-              <w:t xml:space="preserve">    </w:t>
-            </w:r>
-            <w:r>
-              <w:rPr>
-                <w:sz w:val="28"/>
-              </w:rPr>
-              <w:t xml:space="preserve">mesi e “2023” nella lista anno, inserisce “Filippo </w:t>
-            </w:r>
-            <w:proofErr w:type="spellStart"/>
-            <w:r>
-              <w:rPr>
-                <w:sz w:val="28"/>
-              </w:rPr>
-              <w:t>Andrucci</w:t>
-            </w:r>
-            <w:proofErr w:type="spellEnd"/>
-            <w:r>
-              <w:rPr>
-                <w:sz w:val="28"/>
-              </w:rPr>
-              <w:t>” nel quarto campo e “184” nell’ultimo.</w:t>
-            </w:r>
-          </w:p>
-          <w:p>
-            <w:pPr>
-              <w:rPr>
-                <w:sz w:val="28"/>
-              </w:rPr>
-            </w:pPr>
-            <w:r>
-              <w:rPr>
-                <w:sz w:val="28"/>
-              </w:rPr>
-              <w:t xml:space="preserve">Clicca infine su “Conferma </w:t>
-            </w:r>
-            <w:proofErr w:type="spellStart"/>
-            <w:proofErr w:type="gramStart"/>
-            <w:r>
-              <w:rPr>
-                <w:sz w:val="28"/>
-              </w:rPr>
-              <w:t>Pagamento”</w:t>
-            </w:r>
-            <w:r>
-              <w:rPr>
-                <w:sz w:val="28"/>
-              </w:rPr>
-              <w:t>e</w:t>
-            </w:r>
-            <w:proofErr w:type="spellEnd"/>
-            <w:proofErr w:type="gramEnd"/>
-            <w:r>
-              <w:rPr>
-                <w:sz w:val="28"/>
-              </w:rPr>
-              <w:t xml:space="preserve"> viene</w:t>
+              <w:t>” nel quarto campo</w:t>
+            </w:r>
+            <w:r>
+              <w:rPr>
+                <w:sz w:val="28"/>
+              </w:rPr>
+              <w:t>, “1</w:t>
+            </w:r>
+            <w:r>
+              <w:rPr>
+                <w:sz w:val="28"/>
+              </w:rPr>
+              <w:t>3</w:t>
+            </w:r>
+            <w:r>
+              <w:rPr>
+                <w:sz w:val="28"/>
+              </w:rPr>
+              <w:t xml:space="preserve">4” nel campo del codice segreto e seleziona </w:t>
+            </w:r>
+            <w:r>
+              <w:rPr>
+                <w:sz w:val="28"/>
+              </w:rPr>
+              <w:lastRenderedPageBreak/>
+              <w:t>“Postepay” all’interno dei metodi di pagamento disponibili nella lista dei tipi di pagamenti.</w:t>
+            </w:r>
+          </w:p>
+          <w:p>
+            <w:pPr>
+              <w:rPr>
+                <w:sz w:val="28"/>
+              </w:rPr>
+            </w:pPr>
+            <w:r>
+              <w:rPr>
+                <w:sz w:val="28"/>
+              </w:rPr>
+              <w:t>Clicca infine su “Conferma Pagamento</w:t>
+            </w:r>
+            <w:r>
+              <w:rPr>
+                <w:sz w:val="28"/>
+              </w:rPr>
+              <w:t xml:space="preserve"> di 20.00</w:t>
+            </w:r>
+            <w:r>
+              <w:rPr>
+                <w:rFonts w:cstheme="minorHAnsi"/>
+                <w:sz w:val="28"/>
+              </w:rPr>
+              <w:t>€</w:t>
+            </w:r>
+            <w:r>
+              <w:rPr>
+                <w:sz w:val="28"/>
+              </w:rPr>
+              <w:t>”</w:t>
+            </w:r>
+            <w:r>
+              <w:rPr>
+                <w:sz w:val="28"/>
+              </w:rPr>
+              <w:t xml:space="preserve"> </w:t>
+            </w:r>
+            <w:r>
+              <w:rPr>
+                <w:sz w:val="28"/>
+              </w:rPr>
+              <w:t>e viene</w:t>
             </w:r>
             <w:r>
               <w:rPr>
@@ -1695,7 +1755,13 @@
               <w:rPr>
                 <w:sz w:val="28"/>
               </w:rPr>
-              <w:t>Giuseppe: Studente</w:t>
+              <w:t>Pippo</w:t>
+            </w:r>
+            <w:r>
+              <w:rPr>
+                <w:sz w:val="28"/>
+              </w:rPr>
+              <w:t>: Studente</w:t>
             </w:r>
           </w:p>
         </w:tc>
@@ -1729,18 +1795,17 @@
                 <w:sz w:val="28"/>
               </w:rPr>
             </w:pPr>
-          </w:p>
-          <w:p>
-            <w:pPr>
-              <w:rPr>
-                <w:sz w:val="28"/>
-              </w:rPr>
-            </w:pPr>
-            <w:r>
-              <w:rPr>
-                <w:sz w:val="28"/>
-              </w:rPr>
-              <w:t xml:space="preserve">Giuseppe è un appassionato di pittura e usa </w:t>
+            <w:r>
+              <w:rPr>
+                <w:sz w:val="28"/>
+              </w:rPr>
+              <w:t>Pippo</w:t>
+            </w:r>
+            <w:r>
+              <w:rPr>
+                <w:sz w:val="28"/>
+              </w:rPr>
+              <w:t xml:space="preserve"> è un appassionato di pittura e usa </w:t>
             </w:r>
             <w:proofErr w:type="spellStart"/>
             <w:r>
@@ -1785,8 +1850,13 @@
               <w:rPr>
                 <w:sz w:val="28"/>
               </w:rPr>
-              <w:lastRenderedPageBreak/>
-              <w:t>Giuseppe è iscritto da qualche settimana al corso “Disegna con Catia” che ha una valutazione di 5 stelle.</w:t>
+              <w:t>Pippo</w:t>
+            </w:r>
+            <w:r>
+              <w:rPr>
+                <w:sz w:val="28"/>
+              </w:rPr>
+              <w:t xml:space="preserve"> è iscritto da qualche settimana al corso “Disegna con Catia” che ha una valutazione di 5 stelle.</w:t>
             </w:r>
           </w:p>
           <w:p>
@@ -1811,7 +1881,7 @@
               <w:rPr>
                 <w:sz w:val="28"/>
               </w:rPr>
-              <w:t xml:space="preserve"> Giuseppe</w:t>
+              <w:t xml:space="preserve"> Pippo</w:t>
             </w:r>
             <w:r>
               <w:rPr>
@@ -1860,7 +1930,15 @@
               <w:rPr>
                 <w:sz w:val="28"/>
               </w:rPr>
-              <w:t xml:space="preserve">r compilato i campi del </w:t>
+              <w:t>r compilat</w:t>
+            </w:r>
+            <w:bookmarkStart w:id="0" w:name="_GoBack"/>
+            <w:bookmarkEnd w:id="0"/>
+            <w:r>
+              <w:rPr>
+                <w:sz w:val="28"/>
+              </w:rPr>
+              <w:t xml:space="preserve">o i campi del </w:t>
             </w:r>
             <w:proofErr w:type="spellStart"/>
             <w:r>
@@ -1892,23 +1970,50 @@
             </w:pPr>
             <w:r>
               <w:rPr>
-                <w:sz w:val="28"/>
-              </w:rPr>
-              <w:t>(</w:t>
-            </w:r>
-            <w:proofErr w:type="spellStart"/>
-            <w:r>
-              <w:rPr>
-                <w:sz w:val="28"/>
-              </w:rPr>
-              <w:t>Mockup</w:t>
-            </w:r>
-            <w:proofErr w:type="spellEnd"/>
-            <w:r>
-              <w:rPr>
-                <w:sz w:val="28"/>
-              </w:rPr>
-              <w:t xml:space="preserve"> login) </w:t>
+                <w:noProof/>
+                <w:sz w:val="28"/>
+              </w:rPr>
+              <w:drawing>
+                <wp:inline distT="0" distB="0" distL="0" distR="0">
+                  <wp:extent cx="4605883" cy="2606400"/>
+                  <wp:effectExtent l="0" t="0" r="4445" b="3810"/>
+                  <wp:docPr id="6" name="Immagine 6"/>
+                  <wp:cNvGraphicFramePr>
+                    <a:graphicFrameLocks xmlns:a="http://schemas.openxmlformats.org/drawingml/2006/main" noChangeAspect="1"/>
+                  </wp:cNvGraphicFramePr>
+                  <a:graphic xmlns:a="http://schemas.openxmlformats.org/drawingml/2006/main">
+                    <a:graphicData uri="http://schemas.openxmlformats.org/drawingml/2006/picture">
+                      <pic:pic xmlns:pic="http://schemas.openxmlformats.org/drawingml/2006/picture">
+                        <pic:nvPicPr>
+                          <pic:cNvPr id="6" name="Login_Mockup_Studenti_MS.png"/>
+                          <pic:cNvPicPr/>
+                        </pic:nvPicPr>
+                        <pic:blipFill>
+                          <a:blip r:embed="rId5">
+                            <a:extLst>
+                              <a:ext uri="{28A0092B-C50C-407E-A947-70E740481C1C}">
+                                <a14:useLocalDpi xmlns:a14="http://schemas.microsoft.com/office/drawing/2010/main" val="0"/>
+                              </a:ext>
+                            </a:extLst>
+                          </a:blip>
+                          <a:stretch>
+                            <a:fillRect/>
+                          </a:stretch>
+                        </pic:blipFill>
+                        <pic:spPr>
+                          <a:xfrm>
+                            <a:off x="0" y="0"/>
+                            <a:ext cx="4620678" cy="2614772"/>
+                          </a:xfrm>
+                          <a:prstGeom prst="rect">
+                            <a:avLst/>
+                          </a:prstGeom>
+                        </pic:spPr>
+                      </pic:pic>
+                    </a:graphicData>
+                  </a:graphic>
+                </wp:inline>
+              </w:drawing>
             </w:r>
           </w:p>
           <w:p>
@@ -1954,13 +2059,13 @@
               </w:rPr>
               <w:t>“</w:t>
             </w:r>
-            <w:hyperlink r:id="rId9" w:history="1">
+            <w:hyperlink r:id="rId10" w:history="1">
               <w:r>
                 <w:rPr>
                   <w:rStyle w:val="Collegamentoipertestuale"/>
                   <w:sz w:val="28"/>
                 </w:rPr>
-                <w:t>GiuseppePappalardo@mail.com</w:t>
+                <w:t>pipp8@mail.com</w:t>
               </w:r>
             </w:hyperlink>
             <w:r>
@@ -1976,19 +2081,17 @@
               </w:rPr>
               <w:t xml:space="preserve"> e la password “</w:t>
             </w:r>
-            <w:proofErr w:type="spellStart"/>
-            <w:r>
-              <w:rPr>
-                <w:sz w:val="28"/>
-              </w:rPr>
-              <w:t>helloWorld</w:t>
-            </w:r>
-            <w:proofErr w:type="spellEnd"/>
-            <w:r>
-              <w:rPr>
-                <w:sz w:val="28"/>
-              </w:rPr>
-              <w:t>”, clicca su “Log in” ed entra nella homepage del sito.</w:t>
+            <w:r>
+              <w:rPr>
+                <w:sz w:val="28"/>
+              </w:rPr>
+              <w:t>syscall93</w:t>
+            </w:r>
+            <w:r>
+              <w:rPr>
+                <w:sz w:val="28"/>
+              </w:rPr>
+              <w:t>”, clicca su “Login” ed entra nella homepage del sito.</w:t>
             </w:r>
           </w:p>
           <w:p>
@@ -2026,20 +2129,44 @@
               <w:rPr>
                 <w:sz w:val="28"/>
               </w:rPr>
-              <w:t>Una volta visualizzata la sua pagina personale, Giuseppe clicca sul bottone “I miei corsi”.</w:t>
-            </w:r>
-          </w:p>
-          <w:p>
-            <w:pPr>
-              <w:rPr>
-                <w:sz w:val="28"/>
-              </w:rPr>
-            </w:pPr>
-            <w:r>
-              <w:rPr>
-                <w:sz w:val="28"/>
-              </w:rPr>
-              <w:t xml:space="preserve">Compare la lista di tutti i corsi a cui Giuseppe è iscritto e visualizzando il corso intitolato “Disegna con Catia” </w:t>
+              <w:t>Una volta visualizzata la sua pagina personale,</w:t>
+            </w:r>
+            <w:r>
+              <w:rPr>
+                <w:sz w:val="28"/>
+              </w:rPr>
+              <w:t xml:space="preserve"> Pippo </w:t>
+            </w:r>
+            <w:r>
+              <w:rPr>
+                <w:sz w:val="28"/>
+              </w:rPr>
+              <w:t>clicca sul bottone “I miei corsi”.</w:t>
+            </w:r>
+          </w:p>
+          <w:p>
+            <w:pPr>
+              <w:rPr>
+                <w:sz w:val="28"/>
+              </w:rPr>
+            </w:pPr>
+            <w:r>
+              <w:rPr>
+                <w:sz w:val="28"/>
+              </w:rPr>
+              <w:t>Compare la lista di tutti i corsi a cui</w:t>
+            </w:r>
+            <w:r>
+              <w:rPr>
+                <w:sz w:val="28"/>
+              </w:rPr>
+              <w:t xml:space="preserve"> Pippo </w:t>
+            </w:r>
+            <w:r>
+              <w:rPr>
+                <w:sz w:val="28"/>
+              </w:rPr>
+              <w:t xml:space="preserve">è iscritto e visualizzando il corso intitolato “Disegna con Catia” </w:t>
             </w:r>
             <w:r>
               <w:rPr>
@@ -2077,6 +2204,7 @@
               <w:rPr>
                 <w:sz w:val="28"/>
               </w:rPr>
+              <w:lastRenderedPageBreak/>
               <w:t>Accede alla pagina della lezione e clicca sull’icona di “Play” dentro la finestra del video andando a seguire la lezione.</w:t>
             </w:r>
           </w:p>
@@ -2090,7 +2218,19 @@
               <w:rPr>
                 <w:sz w:val="28"/>
               </w:rPr>
-              <w:t>Una volta finita la lezione, Giuseppe chiude la pagina.</w:t>
+              <w:t xml:space="preserve">Una volta finita la lezione, </w:t>
+            </w:r>
+            <w:r>
+              <w:rPr>
+                <w:sz w:val="28"/>
+              </w:rPr>
+              <w:t>Pippo</w:t>
+            </w:r>
+            <w:r>
+              <w:rPr>
+                <w:sz w:val="28"/>
+              </w:rPr>
+              <w:t xml:space="preserve"> chiude la pagina.</w:t>
             </w:r>
           </w:p>
         </w:tc>
@@ -2208,7 +2348,13 @@
               <w:rPr>
                 <w:sz w:val="28"/>
               </w:rPr>
-              <w:t>Ciro:</w:t>
+              <w:t>Pippo</w:t>
+            </w:r>
+            <w:r>
+              <w:rPr>
+                <w:sz w:val="28"/>
+              </w:rPr>
+              <w:t>:</w:t>
             </w:r>
             <w:r>
               <w:rPr>
@@ -2271,7 +2417,19 @@
               <w:rPr>
                 <w:sz w:val="28"/>
               </w:rPr>
-              <w:t xml:space="preserve">Mentre Ciro legge la descrizione del corso di cucina “Tutorial sul come preparare piatti esotici”, gli compare una notifica </w:t>
+              <w:t xml:space="preserve">Mentre </w:t>
+            </w:r>
+            <w:r>
+              <w:rPr>
+                <w:sz w:val="28"/>
+              </w:rPr>
+              <w:t>Pippo</w:t>
+            </w:r>
+            <w:r>
+              <w:rPr>
+                <w:sz w:val="28"/>
+              </w:rPr>
+              <w:t xml:space="preserve"> legge la descrizione del corso di cucina “Tutorial sul come preparare piatti esotici”, gli compare una notifica </w:t>
             </w:r>
             <w:r>
               <w:rPr>
@@ -2301,7 +2459,19 @@
               <w:rPr>
                 <w:sz w:val="28"/>
               </w:rPr>
-              <w:t xml:space="preserve">c’è scritto “Ciao Ciro, il prof. Gerardo Benevento ha inserito la lezione ‘ 5 – Creare una pallina in </w:t>
+              <w:t xml:space="preserve">c’è scritto “Ciao </w:t>
+            </w:r>
+            <w:r>
+              <w:rPr>
+                <w:sz w:val="28"/>
+              </w:rPr>
+              <w:t>Pippo</w:t>
+            </w:r>
+            <w:r>
+              <w:rPr>
+                <w:sz w:val="28"/>
+              </w:rPr>
+              <w:t xml:space="preserve">, il prof. Gerardo Benevento ha inserito la lezione ‘ 5 – Creare una pallina in </w:t>
             </w:r>
             <w:proofErr w:type="spellStart"/>
             <w:r>
@@ -2375,7 +2545,13 @@
               <w:rPr>
                 <w:sz w:val="28"/>
               </w:rPr>
-              <w:t>Ciro, che segue attivamente ogni corso in cui è iscritto, preme su ‘clicca qui’ nel messaggio di notifica.</w:t>
+              <w:t>Pippo</w:t>
+            </w:r>
+            <w:r>
+              <w:rPr>
+                <w:sz w:val="28"/>
+              </w:rPr>
+              <w:t>, che segue attivamente ogni corso in cui è iscritto, preme su ‘clicca qui’ nel messaggio di notifica.</w:t>
             </w:r>
           </w:p>
           <w:p>
@@ -2407,8 +2583,19 @@
               <w:rPr>
                 <w:sz w:val="28"/>
               </w:rPr>
-              <w:lastRenderedPageBreak/>
-              <w:t>Arrivato al minuto 5, Ciro non ha capito come arrotondare l’oggetto in modo da farla diventare una pallina, per cui clicca sulla barra della riproduzione del video per tornare al minuto 2 della lezione.</w:t>
+              <w:t xml:space="preserve">Arrivato al minuto 5, </w:t>
+            </w:r>
+            <w:r>
+              <w:rPr>
+                <w:sz w:val="28"/>
+              </w:rPr>
+              <w:t>Pippo</w:t>
+            </w:r>
+            <w:r>
+              <w:rPr>
+                <w:sz w:val="28"/>
+              </w:rPr>
+              <w:t xml:space="preserve"> non ha capito come arrotondare l’oggetto in modo da farla diventare una pallina, per cui clicca sulla barra della riproduzione del video per tornare al minuto 2 della lezione.</w:t>
             </w:r>
           </w:p>
           <w:p>
@@ -2527,7 +2714,13 @@
               <w:rPr>
                 <w:sz w:val="28"/>
               </w:rPr>
-              <w:t>Antonio:</w:t>
+              <w:t>Pippo</w:t>
+            </w:r>
+            <w:r>
+              <w:rPr>
+                <w:sz w:val="28"/>
+              </w:rPr>
+              <w:t>:</w:t>
             </w:r>
             <w:r>
               <w:rPr>
@@ -2595,7 +2788,13 @@
               <w:rPr>
                 <w:sz w:val="28"/>
               </w:rPr>
-              <w:t xml:space="preserve">Antonio ha appena comprato un </w:t>
+              <w:t>Pippo</w:t>
+            </w:r>
+            <w:r>
+              <w:rPr>
+                <w:sz w:val="28"/>
+              </w:rPr>
+              <w:t xml:space="preserve"> ha appena comprato un </w:t>
             </w:r>
             <w:proofErr w:type="spellStart"/>
             <w:r>
@@ -2740,6 +2939,7 @@
               <w:rPr>
                 <w:sz w:val="28"/>
               </w:rPr>
+              <w:lastRenderedPageBreak/>
               <w:t>Inserisce</w:t>
             </w:r>
             <w:r>
@@ -2754,20 +2954,32 @@
               </w:rPr>
               <w:t xml:space="preserve">“ </w:t>
             </w:r>
-            <w:hyperlink r:id="rId10" w:history="1">
+            <w:hyperlink r:id="rId11" w:history="1">
               <w:r>
                 <w:rPr>
                   <w:rStyle w:val="Collegamentoipertestuale"/>
                   <w:sz w:val="28"/>
                 </w:rPr>
-                <w:t>antonioimparato@mail.com</w:t>
+                <w:t>pipp8@mail.com</w:t>
               </w:r>
             </w:hyperlink>
             <w:r>
               <w:rPr>
                 <w:sz w:val="28"/>
               </w:rPr>
-              <w:t>“ nel campo E-mail e “account123” nel campo password</w:t>
+              <w:t>“ nel campo E-mail e “</w:t>
+            </w:r>
+            <w:r>
+              <w:rPr>
+                <w:sz w:val="28"/>
+              </w:rPr>
+              <w:t>syscall93</w:t>
+            </w:r>
+            <w:r>
+              <w:rPr>
+                <w:sz w:val="28"/>
+              </w:rPr>
+              <w:t>” nel campo password</w:t>
             </w:r>
             <w:r>
               <w:rPr>
@@ -2797,7 +3009,7 @@
               <w:rPr>
                 <w:sz w:val="28"/>
               </w:rPr>
-              <w:t xml:space="preserve"> su “Log in</w:t>
+              <w:t xml:space="preserve"> su “Login</w:t>
             </w:r>
             <w:r>
               <w:rPr>
@@ -2866,7 +3078,19 @@
               <w:rPr>
                 <w:sz w:val="28"/>
               </w:rPr>
-              <w:t>All’interno della lista dei corsi che Antonio segue, clicca sulla voce “Come usare Photoshop” che lo reindirizza nella pagina di presentazione del corso.</w:t>
+              <w:t>All’interno della lista dei corsi che</w:t>
+            </w:r>
+            <w:r>
+              <w:rPr>
+                <w:sz w:val="28"/>
+              </w:rPr>
+              <w:t xml:space="preserve"> Pippo</w:t>
+            </w:r>
+            <w:r>
+              <w:rPr>
+                <w:sz w:val="28"/>
+              </w:rPr>
+              <w:t xml:space="preserve"> segue, clicca sulla voce “Come usare Photoshop” che lo reindirizza nella pagina di presentazione del corso.</w:t>
             </w:r>
           </w:p>
           <w:p>
@@ -2897,7 +3121,19 @@
               <w:rPr>
                 <w:sz w:val="28"/>
               </w:rPr>
-              <w:t>“Come usare Photoshop”, Antonio ha</w:t>
+              <w:t xml:space="preserve">“Come usare Photoshop”, </w:t>
+            </w:r>
+            <w:r>
+              <w:rPr>
+                <w:sz w:val="28"/>
+              </w:rPr>
+              <w:t>Pippo</w:t>
+            </w:r>
+            <w:r>
+              <w:rPr>
+                <w:sz w:val="28"/>
+              </w:rPr>
+              <w:t xml:space="preserve"> ha</w:t>
             </w:r>
             <w:r>
               <w:rPr>
@@ -2953,20 +3189,44 @@
               <w:rPr>
                 <w:sz w:val="28"/>
               </w:rPr>
-              <w:t>Per togliersi questo dubbio, Antonio ha la brillante idea di cliccare su “FAQ del corso” cosi da accedere alla lista delle FAQ.</w:t>
-            </w:r>
-          </w:p>
-          <w:p>
-            <w:pPr>
-              <w:rPr>
-                <w:sz w:val="28"/>
-              </w:rPr>
-            </w:pPr>
-            <w:r>
-              <w:rPr>
-                <w:sz w:val="28"/>
-              </w:rPr>
-              <w:t>Una volta caricata la pagina, Antonio scorre la lista delle FAQ</w:t>
+              <w:t xml:space="preserve">Per togliersi questo dubbio, </w:t>
+            </w:r>
+            <w:r>
+              <w:rPr>
+                <w:sz w:val="28"/>
+              </w:rPr>
+              <w:t>Pippo</w:t>
+            </w:r>
+            <w:r>
+              <w:rPr>
+                <w:sz w:val="28"/>
+              </w:rPr>
+              <w:t xml:space="preserve"> ha la brillante idea di cliccare su “FAQ del corso” cosi da accedere alla lista delle FAQ.</w:t>
+            </w:r>
+          </w:p>
+          <w:p>
+            <w:pPr>
+              <w:rPr>
+                <w:sz w:val="28"/>
+              </w:rPr>
+            </w:pPr>
+            <w:r>
+              <w:rPr>
+                <w:sz w:val="28"/>
+              </w:rPr>
+              <w:t>Una volta caricata la pagina,</w:t>
+            </w:r>
+            <w:r>
+              <w:rPr>
+                <w:sz w:val="28"/>
+              </w:rPr>
+              <w:t xml:space="preserve"> Pippo</w:t>
+            </w:r>
+            <w:r>
+              <w:rPr>
+                <w:sz w:val="28"/>
+              </w:rPr>
+              <w:t xml:space="preserve"> scorre la lista delle FAQ</w:t>
             </w:r>
             <w:r>
               <w:rPr>
@@ -2994,26 +3254,6 @@
                 <w:sz w:val="28"/>
               </w:rPr>
             </w:pPr>
-            <w:r>
-              <w:rPr>
-                <w:sz w:val="28"/>
-              </w:rPr>
-              <w:t>(</w:t>
-            </w:r>
-            <w:proofErr w:type="spellStart"/>
-            <w:r>
-              <w:rPr>
-                <w:sz w:val="28"/>
-              </w:rPr>
-              <w:t>Mockup</w:t>
-            </w:r>
-            <w:proofErr w:type="spellEnd"/>
-            <w:r>
-              <w:rPr>
-                <w:sz w:val="28"/>
-              </w:rPr>
-              <w:t xml:space="preserve"> FAQ-List)</w:t>
-            </w:r>
           </w:p>
           <w:p>
             <w:pPr>
@@ -3051,8 +3291,13 @@
               <w:rPr>
                 <w:sz w:val="28"/>
               </w:rPr>
-              <w:lastRenderedPageBreak/>
-              <w:t>Antonio, contento di aver trovato</w:t>
+              <w:t>Pippo</w:t>
+            </w:r>
+            <w:r>
+              <w:rPr>
+                <w:sz w:val="28"/>
+              </w:rPr>
+              <w:t>, contento di aver trovato</w:t>
             </w:r>
             <w:r>
               <w:rPr>
@@ -3460,6 +3705,7 @@
               <w:rPr>
                 <w:sz w:val="28"/>
               </w:rPr>
+              <w:lastRenderedPageBreak/>
               <w:t>Descrizione scenario:</w:t>
             </w:r>
           </w:p>

</xml_diff>

<commit_message>
Inserimento dei Mockup per gli scenari principali di Studente
- Aggiunto scenari sia in formato img che in formato bmpr all'interno delle apposite cartelle per tutti gli scenari fatti fino ad ora per gli studenti
- Inseriti negli scenari degli studenti i mockup che mancavano
</commit_message>
<xml_diff>
--- a/Internal Work Product/Scenari/Scenari_MS.docx
+++ b/Internal Work Product/Scenari/Scenari_MS.docx
@@ -70,6 +70,13 @@
         <w:t>IscrizioneAdUnCorsoGratuito</w:t>
       </w:r>
       <w:proofErr w:type="spellEnd"/>
+      <w:r>
+        <w:rPr>
+          <w:b/>
+          <w:sz w:val="28"/>
+        </w:rPr>
+        <w:t xml:space="preserve"> OK</w:t>
+      </w:r>
     </w:p>
     <w:p>
       <w:pPr>
@@ -94,6 +101,13 @@
         <w:t>IscrizioneAdUnCorsoAPagamento</w:t>
       </w:r>
       <w:proofErr w:type="spellEnd"/>
+      <w:r>
+        <w:rPr>
+          <w:b/>
+          <w:sz w:val="28"/>
+        </w:rPr>
+        <w:t xml:space="preserve"> OK</w:t>
+      </w:r>
     </w:p>
     <w:p>
       <w:pPr>
@@ -118,6 +132,13 @@
         <w:t>SeguireLezioneEsistente</w:t>
       </w:r>
       <w:proofErr w:type="spellEnd"/>
+      <w:r>
+        <w:rPr>
+          <w:b/>
+          <w:sz w:val="28"/>
+        </w:rPr>
+        <w:t xml:space="preserve"> OK</w:t>
+      </w:r>
     </w:p>
     <w:p>
       <w:pPr>
@@ -142,6 +163,13 @@
         <w:t>SeguireUnaNuovaLezione</w:t>
       </w:r>
       <w:proofErr w:type="spellEnd"/>
+      <w:r>
+        <w:rPr>
+          <w:b/>
+          <w:sz w:val="28"/>
+        </w:rPr>
+        <w:t xml:space="preserve"> OK</w:t>
+      </w:r>
     </w:p>
     <w:p>
       <w:pPr>
@@ -166,6 +194,13 @@
         <w:t>RicercaInformazioniCorsoConFAQ</w:t>
       </w:r>
       <w:proofErr w:type="spellEnd"/>
+      <w:r>
+        <w:rPr>
+          <w:b/>
+          <w:sz w:val="28"/>
+        </w:rPr>
+        <w:t xml:space="preserve"> OK</w:t>
+      </w:r>
     </w:p>
     <w:p>
       <w:pPr>
@@ -187,7 +222,16 @@
           <w:b/>
           <w:sz w:val="28"/>
         </w:rPr>
-        <w:t>RicercaInformazioniCorsoConDomandaDiretta</w:t>
+        <w:t>RicercaInformazioniCorsoConDomandaDir</w:t>
+      </w:r>
+      <w:bookmarkStart w:id="0" w:name="_GoBack"/>
+      <w:bookmarkEnd w:id="0"/>
+      <w:r>
+        <w:rPr>
+          <w:b/>
+          <w:sz w:val="28"/>
+        </w:rPr>
+        <w:t>etta</w:t>
       </w:r>
       <w:proofErr w:type="spellEnd"/>
       <w:r>
@@ -1225,6 +1269,7 @@
           </w:p>
           <w:p>
             <w:pPr>
+              <w:jc w:val="center"/>
               <w:rPr>
                 <w:sz w:val="28"/>
               </w:rPr>
@@ -1930,15 +1975,7 @@
               <w:rPr>
                 <w:sz w:val="28"/>
               </w:rPr>
-              <w:t>r compilat</w:t>
-            </w:r>
-            <w:bookmarkStart w:id="0" w:name="_GoBack"/>
-            <w:bookmarkEnd w:id="0"/>
-            <w:r>
-              <w:rPr>
-                <w:sz w:val="28"/>
-              </w:rPr>
-              <w:t xml:space="preserve">o i campi del </w:t>
+              <w:t xml:space="preserve">r compilato i campi del </w:t>
             </w:r>
             <w:proofErr w:type="spellStart"/>
             <w:r>
@@ -2885,61 +2922,77 @@
           </w:p>
           <w:p>
             <w:pPr>
-              <w:rPr>
-                <w:sz w:val="28"/>
-              </w:rPr>
-            </w:pPr>
-            <w:r>
-              <w:rPr>
-                <w:sz w:val="28"/>
-              </w:rPr>
-              <w:t>(</w:t>
-            </w:r>
-            <w:proofErr w:type="spellStart"/>
-            <w:r>
-              <w:rPr>
-                <w:sz w:val="28"/>
-              </w:rPr>
-              <w:t>Mo</w:t>
-            </w:r>
-            <w:r>
-              <w:rPr>
-                <w:sz w:val="28"/>
-              </w:rPr>
-              <w:t>c</w:t>
-            </w:r>
-            <w:r>
-              <w:rPr>
-                <w:sz w:val="28"/>
-              </w:rPr>
-              <w:t>kup</w:t>
-            </w:r>
-            <w:proofErr w:type="spellEnd"/>
-            <w:r>
-              <w:rPr>
-                <w:sz w:val="28"/>
-              </w:rPr>
-              <w:t xml:space="preserve"> login)</w:t>
-            </w:r>
-          </w:p>
-          <w:p>
-            <w:pPr>
-              <w:rPr>
-                <w:sz w:val="28"/>
-              </w:rPr>
-            </w:pPr>
-          </w:p>
-          <w:p>
-            <w:pPr>
-              <w:rPr>
-                <w:sz w:val="28"/>
-              </w:rPr>
-            </w:pPr>
-            <w:r>
-              <w:rPr>
+              <w:jc w:val="center"/>
+              <w:rPr>
+                <w:sz w:val="28"/>
+              </w:rPr>
+            </w:pPr>
+            <w:r>
+              <w:rPr>
+                <w:noProof/>
                 <w:sz w:val="28"/>
               </w:rPr>
               <w:lastRenderedPageBreak/>
+              <w:drawing>
+                <wp:inline distT="0" distB="0" distL="0" distR="0">
+                  <wp:extent cx="4101134" cy="2320770"/>
+                  <wp:effectExtent l="0" t="0" r="0" b="3810"/>
+                  <wp:docPr id="4" name="Immagine 4"/>
+                  <wp:cNvGraphicFramePr>
+                    <a:graphicFrameLocks xmlns:a="http://schemas.openxmlformats.org/drawingml/2006/main" noChangeAspect="1"/>
+                  </wp:cNvGraphicFramePr>
+                  <a:graphic xmlns:a="http://schemas.openxmlformats.org/drawingml/2006/main">
+                    <a:graphicData uri="http://schemas.openxmlformats.org/drawingml/2006/picture">
+                      <pic:pic xmlns:pic="http://schemas.openxmlformats.org/drawingml/2006/picture">
+                        <pic:nvPicPr>
+                          <pic:cNvPr id="4" name="Login_Mockup_Studenti_MS.png"/>
+                          <pic:cNvPicPr/>
+                        </pic:nvPicPr>
+                        <pic:blipFill>
+                          <a:blip r:embed="rId5">
+                            <a:extLst>
+                              <a:ext uri="{28A0092B-C50C-407E-A947-70E740481C1C}">
+                                <a14:useLocalDpi xmlns:a14="http://schemas.microsoft.com/office/drawing/2010/main" val="0"/>
+                              </a:ext>
+                            </a:extLst>
+                          </a:blip>
+                          <a:stretch>
+                            <a:fillRect/>
+                          </a:stretch>
+                        </pic:blipFill>
+                        <pic:spPr>
+                          <a:xfrm>
+                            <a:off x="0" y="0"/>
+                            <a:ext cx="4110781" cy="2326229"/>
+                          </a:xfrm>
+                          <a:prstGeom prst="rect">
+                            <a:avLst/>
+                          </a:prstGeom>
+                        </pic:spPr>
+                      </pic:pic>
+                    </a:graphicData>
+                  </a:graphic>
+                </wp:inline>
+              </w:drawing>
+            </w:r>
+          </w:p>
+          <w:p>
+            <w:pPr>
+              <w:rPr>
+                <w:sz w:val="28"/>
+              </w:rPr>
+            </w:pPr>
+          </w:p>
+          <w:p>
+            <w:pPr>
+              <w:rPr>
+                <w:sz w:val="28"/>
+              </w:rPr>
+            </w:pPr>
+            <w:r>
+              <w:rPr>
+                <w:sz w:val="28"/>
+              </w:rPr>
               <w:t>Inserisce</w:t>
             </w:r>
             <w:r>
@@ -3250,28 +3303,77 @@
           </w:p>
           <w:p>
             <w:pPr>
-              <w:rPr>
-                <w:sz w:val="28"/>
-              </w:rPr>
-            </w:pPr>
-          </w:p>
-          <w:p>
-            <w:pPr>
-              <w:rPr>
-                <w:sz w:val="28"/>
-              </w:rPr>
-            </w:pPr>
-          </w:p>
-          <w:p>
-            <w:pPr>
-              <w:rPr>
-                <w:sz w:val="28"/>
-              </w:rPr>
-            </w:pPr>
-            <w:r>
-              <w:rPr>
-                <w:sz w:val="28"/>
-              </w:rPr>
+              <w:jc w:val="center"/>
+              <w:rPr>
+                <w:sz w:val="28"/>
+              </w:rPr>
+            </w:pPr>
+            <w:r>
+              <w:rPr>
+                <w:noProof/>
+                <w:sz w:val="28"/>
+              </w:rPr>
+              <w:drawing>
+                <wp:inline distT="0" distB="0" distL="0" distR="0">
+                  <wp:extent cx="3392271" cy="2275693"/>
+                  <wp:effectExtent l="0" t="0" r="0" b="0"/>
+                  <wp:docPr id="7" name="Immagine 7"/>
+                  <wp:cNvGraphicFramePr>
+                    <a:graphicFrameLocks xmlns:a="http://schemas.openxmlformats.org/drawingml/2006/main" noChangeAspect="1"/>
+                  </wp:cNvGraphicFramePr>
+                  <a:graphic xmlns:a="http://schemas.openxmlformats.org/drawingml/2006/main">
+                    <a:graphicData uri="http://schemas.openxmlformats.org/drawingml/2006/picture">
+                      <pic:pic xmlns:pic="http://schemas.openxmlformats.org/drawingml/2006/picture">
+                        <pic:nvPicPr>
+                          <pic:cNvPr id="7" name="FAQ_Mockup_Studente_MS.png"/>
+                          <pic:cNvPicPr/>
+                        </pic:nvPicPr>
+                        <pic:blipFill>
+                          <a:blip r:embed="rId12">
+                            <a:extLst>
+                              <a:ext uri="{28A0092B-C50C-407E-A947-70E740481C1C}">
+                                <a14:useLocalDpi xmlns:a14="http://schemas.microsoft.com/office/drawing/2010/main" val="0"/>
+                              </a:ext>
+                            </a:extLst>
+                          </a:blip>
+                          <a:stretch>
+                            <a:fillRect/>
+                          </a:stretch>
+                        </pic:blipFill>
+                        <pic:spPr>
+                          <a:xfrm>
+                            <a:off x="0" y="0"/>
+                            <a:ext cx="3415217" cy="2291086"/>
+                          </a:xfrm>
+                          <a:prstGeom prst="rect">
+                            <a:avLst/>
+                          </a:prstGeom>
+                        </pic:spPr>
+                      </pic:pic>
+                    </a:graphicData>
+                  </a:graphic>
+                </wp:inline>
+              </w:drawing>
+            </w:r>
+          </w:p>
+          <w:p>
+            <w:pPr>
+              <w:rPr>
+                <w:sz w:val="28"/>
+              </w:rPr>
+            </w:pPr>
+          </w:p>
+          <w:p>
+            <w:pPr>
+              <w:rPr>
+                <w:sz w:val="28"/>
+              </w:rPr>
+            </w:pPr>
+            <w:r>
+              <w:rPr>
+                <w:sz w:val="28"/>
+              </w:rPr>
+              <w:lastRenderedPageBreak/>
               <w:t>In seguito, t</w:t>
             </w:r>
             <w:r>
@@ -3303,13 +3405,31 @@
               <w:rPr>
                 <w:sz w:val="28"/>
               </w:rPr>
-              <w:t xml:space="preserve"> proprio quello che stava cercando, clicca su “Visualizza risposta” sotto</w:t>
-            </w:r>
-            <w:r>
-              <w:rPr>
-                <w:sz w:val="28"/>
-              </w:rPr>
-              <w:t xml:space="preserve"> la domanda </w:t>
+              <w:t xml:space="preserve"> proprio quello che stava cercando, clicca su </w:t>
+            </w:r>
+            <w:r>
+              <w:rPr>
+                <w:sz w:val="28"/>
+              </w:rPr>
+              <w:t>sul bottone “+</w:t>
+            </w:r>
+            <w:r>
+              <w:rPr>
+                <w:sz w:val="28"/>
+              </w:rPr>
+              <w:t>”</w:t>
+            </w:r>
+            <w:r>
+              <w:rPr>
+                <w:sz w:val="28"/>
+              </w:rPr>
+              <w:t xml:space="preserve"> a destra del</w:t>
+            </w:r>
+            <w:r>
+              <w:rPr>
+                <w:sz w:val="28"/>
+              </w:rPr>
+              <w:t xml:space="preserve">la domanda </w:t>
             </w:r>
             <w:r>
               <w:rPr>
@@ -3321,63 +3441,94 @@
               <w:rPr>
                 <w:sz w:val="28"/>
               </w:rPr>
-              <w:t xml:space="preserve"> cambiando quella voce della lista nel seguente modo:</w:t>
-            </w:r>
-          </w:p>
-          <w:p>
-            <w:pPr>
-              <w:rPr>
-                <w:sz w:val="28"/>
-              </w:rPr>
-            </w:pPr>
-          </w:p>
-          <w:p>
-            <w:pPr>
-              <w:rPr>
-                <w:sz w:val="28"/>
-              </w:rPr>
-            </w:pPr>
-            <w:r>
-              <w:rPr>
-                <w:sz w:val="28"/>
-              </w:rPr>
-              <w:t>(</w:t>
-            </w:r>
-            <w:proofErr w:type="spellStart"/>
-            <w:r>
-              <w:rPr>
-                <w:sz w:val="28"/>
-              </w:rPr>
-              <w:t>Mockup</w:t>
-            </w:r>
-            <w:proofErr w:type="spellEnd"/>
-            <w:r>
-              <w:rPr>
-                <w:sz w:val="28"/>
-              </w:rPr>
-              <w:t xml:space="preserve"> FAQ-</w:t>
-            </w:r>
-            <w:proofErr w:type="spellStart"/>
-            <w:r>
-              <w:rPr>
-                <w:sz w:val="28"/>
-              </w:rPr>
-              <w:t>OpenAnswer</w:t>
-            </w:r>
-            <w:proofErr w:type="spellEnd"/>
-            <w:r>
-              <w:rPr>
-                <w:sz w:val="28"/>
-              </w:rPr>
-              <w:t>)</w:t>
-            </w:r>
-          </w:p>
-          <w:p>
-            <w:pPr>
-              <w:rPr>
-                <w:sz w:val="28"/>
-              </w:rPr>
-            </w:pPr>
+              <w:t xml:space="preserve"> </w:t>
+            </w:r>
+            <w:r>
+              <w:rPr>
+                <w:sz w:val="28"/>
+              </w:rPr>
+              <w:t>andando a ca</w:t>
+            </w:r>
+            <w:r>
+              <w:rPr>
+                <w:sz w:val="28"/>
+              </w:rPr>
+              <w:t>mbia</w:t>
+            </w:r>
+            <w:r>
+              <w:rPr>
+                <w:sz w:val="28"/>
+              </w:rPr>
+              <w:t>re la visualizzazione di</w:t>
+            </w:r>
+            <w:r>
+              <w:rPr>
+                <w:sz w:val="28"/>
+              </w:rPr>
+              <w:t xml:space="preserve"> quella voce della lista nel seguente modo:</w:t>
+            </w:r>
+          </w:p>
+          <w:p>
+            <w:pPr>
+              <w:rPr>
+                <w:sz w:val="28"/>
+              </w:rPr>
+            </w:pPr>
+          </w:p>
+          <w:p>
+            <w:pPr>
+              <w:jc w:val="center"/>
+              <w:rPr>
+                <w:sz w:val="28"/>
+              </w:rPr>
+            </w:pPr>
+            <w:r>
+              <w:rPr>
+                <w:noProof/>
+                <w:sz w:val="28"/>
+              </w:rPr>
+              <w:drawing>
+                <wp:inline distT="0" distB="0" distL="0" distR="0">
+                  <wp:extent cx="3812821" cy="2511763"/>
+                  <wp:effectExtent l="0" t="0" r="0" b="3175"/>
+                  <wp:docPr id="8" name="Immagine 8"/>
+                  <wp:cNvGraphicFramePr>
+                    <a:graphicFrameLocks xmlns:a="http://schemas.openxmlformats.org/drawingml/2006/main" noChangeAspect="1"/>
+                  </wp:cNvGraphicFramePr>
+                  <a:graphic xmlns:a="http://schemas.openxmlformats.org/drawingml/2006/main">
+                    <a:graphicData uri="http://schemas.openxmlformats.org/drawingml/2006/picture">
+                      <pic:pic xmlns:pic="http://schemas.openxmlformats.org/drawingml/2006/picture">
+                        <pic:nvPicPr>
+                          <pic:cNvPr id="8" name="FAQ_OpenQuest_Mockup_MS.png"/>
+                          <pic:cNvPicPr/>
+                        </pic:nvPicPr>
+                        <pic:blipFill>
+                          <a:blip r:embed="rId13">
+                            <a:extLst>
+                              <a:ext uri="{28A0092B-C50C-407E-A947-70E740481C1C}">
+                                <a14:useLocalDpi xmlns:a14="http://schemas.microsoft.com/office/drawing/2010/main" val="0"/>
+                              </a:ext>
+                            </a:extLst>
+                          </a:blip>
+                          <a:stretch>
+                            <a:fillRect/>
+                          </a:stretch>
+                        </pic:blipFill>
+                        <pic:spPr>
+                          <a:xfrm>
+                            <a:off x="0" y="0"/>
+                            <a:ext cx="3831464" cy="2524045"/>
+                          </a:xfrm>
+                          <a:prstGeom prst="rect">
+                            <a:avLst/>
+                          </a:prstGeom>
+                        </pic:spPr>
+                      </pic:pic>
+                    </a:graphicData>
+                  </a:graphic>
+                </wp:inline>
+              </w:drawing>
+            </w:r>
           </w:p>
           <w:p>
             <w:pPr>
@@ -3705,7 +3856,6 @@
               <w:rPr>
                 <w:sz w:val="28"/>
               </w:rPr>
-              <w:lastRenderedPageBreak/>
               <w:t>Descrizione scenario:</w:t>
             </w:r>
           </w:p>

</xml_diff>

<commit_message>
Finiti Scenari e aggiunti Tips
- Aggiunti gli ultimi 2 scenari e aggiunti i tips affiliati
</commit_message>
<xml_diff>
--- a/Internal Work Product/Scenari/Scenari_MS.docx
+++ b/Internal Work Product/Scenari/Scenari_MS.docx
@@ -230,7 +230,14 @@
           <w:b/>
           <w:sz w:val="28"/>
         </w:rPr>
-        <w:t xml:space="preserve"> *</w:t>
+        <w:t xml:space="preserve"> </w:t>
+      </w:r>
+      <w:r>
+        <w:rPr>
+          <w:b/>
+          <w:sz w:val="28"/>
+        </w:rPr>
+        <w:t>OK</w:t>
       </w:r>
     </w:p>
     <w:p>
@@ -261,49 +268,14 @@
           <w:b/>
           <w:sz w:val="28"/>
         </w:rPr>
-        <w:t xml:space="preserve"> *</w:t>
+        <w:t xml:space="preserve"> </w:t>
       </w:r>
-    </w:p>
-    <w:p>
-      <w:pPr>
-        <w:rPr>
-          <w:b/>
-          <w:color w:val="FFFFFF" w:themeColor="background1"/>
-          <w:sz w:val="28"/>
-        </w:rPr>
-      </w:pPr>
       <w:r>
         <w:rPr>
           <w:b/>
           <w:sz w:val="28"/>
         </w:rPr>
-        <w:t>8.</w:t>
-      </w:r>
-      <w:r>
-        <w:rPr>
-          <w:b/>
-          <w:color w:val="000000" w:themeColor="text1"/>
-          <w:sz w:val="28"/>
-        </w:rPr>
-        <w:t xml:space="preserve"> </w:t>
-      </w:r>
-      <w:proofErr w:type="spellStart"/>
-      <w:r>
-        <w:rPr>
-          <w:b/>
-          <w:color w:val="000000" w:themeColor="text1"/>
-          <w:sz w:val="28"/>
-        </w:rPr>
-        <w:t>ModificaInformazioneProfilo</w:t>
-      </w:r>
-      <w:proofErr w:type="spellEnd"/>
-      <w:r>
-        <w:rPr>
-          <w:b/>
-          <w:color w:val="000000" w:themeColor="text1"/>
-          <w:sz w:val="28"/>
-        </w:rPr>
-        <w:t>*</w:t>
+        <w:t>OK</w:t>
       </w:r>
     </w:p>
     <w:p>
@@ -546,21 +518,7 @@
               <w:rPr>
                 <w:sz w:val="28"/>
               </w:rPr>
-              <w:t xml:space="preserve"> il </w:t>
-            </w:r>
-            <w:proofErr w:type="spellStart"/>
-            <w:r>
-              <w:rPr>
-                <w:sz w:val="28"/>
-              </w:rPr>
-              <w:t>form</w:t>
-            </w:r>
-            <w:proofErr w:type="spellEnd"/>
-            <w:r>
-              <w:rPr>
-                <w:sz w:val="28"/>
-              </w:rPr>
-              <w:t xml:space="preserve">: </w:t>
+              <w:t xml:space="preserve"> il form: </w:t>
             </w:r>
           </w:p>
           <w:p>
@@ -665,16 +623,8 @@
               <w:rPr>
                 <w:sz w:val="28"/>
               </w:rPr>
-              <w:t xml:space="preserve"> </w:t>
-            </w:r>
-            <w:proofErr w:type="spellStart"/>
-            <w:r>
-              <w:rPr>
-                <w:sz w:val="28"/>
-              </w:rPr>
-              <w:t>YouLearn</w:t>
-            </w:r>
-            <w:proofErr w:type="spellEnd"/>
+              <w:t xml:space="preserve"> YouLearn</w:t>
+            </w:r>
             <w:r>
               <w:rPr>
                 <w:sz w:val="28"/>
@@ -747,20 +697,20 @@
               <w:rPr>
                 <w:sz w:val="28"/>
               </w:rPr>
+              <w:t>Visualizza i risultati della sua ricerca.</w:t>
+            </w:r>
+          </w:p>
+          <w:p>
+            <w:pPr>
+              <w:rPr>
+                <w:sz w:val="28"/>
+              </w:rPr>
+            </w:pPr>
+            <w:r>
+              <w:rPr>
+                <w:sz w:val="28"/>
+              </w:rPr>
               <w:lastRenderedPageBreak/>
-              <w:t>Visualizza i risultati della sua ricerca.</w:t>
-            </w:r>
-          </w:p>
-          <w:p>
-            <w:pPr>
-              <w:rPr>
-                <w:sz w:val="28"/>
-              </w:rPr>
-            </w:pPr>
-            <w:r>
-              <w:rPr>
-                <w:sz w:val="28"/>
-              </w:rPr>
               <w:t>Di seguito, Pippo</w:t>
             </w:r>
             <w:r>
@@ -1103,35 +1053,7 @@
               <w:rPr>
                 <w:sz w:val="28"/>
               </w:rPr>
-              <w:t xml:space="preserve">Pippo accede alla homepage di </w:t>
-            </w:r>
-            <w:proofErr w:type="spellStart"/>
-            <w:r>
-              <w:rPr>
-                <w:sz w:val="28"/>
-              </w:rPr>
-              <w:t>YouLearn</w:t>
-            </w:r>
-            <w:proofErr w:type="spellEnd"/>
-            <w:r>
-              <w:rPr>
-                <w:sz w:val="28"/>
-              </w:rPr>
-              <w:t xml:space="preserve"> compilando il         seguente </w:t>
-            </w:r>
-            <w:proofErr w:type="spellStart"/>
-            <w:r>
-              <w:rPr>
-                <w:sz w:val="28"/>
-              </w:rPr>
-              <w:t>form</w:t>
-            </w:r>
-            <w:proofErr w:type="spellEnd"/>
-            <w:r>
-              <w:rPr>
-                <w:sz w:val="28"/>
-              </w:rPr>
-              <w:t xml:space="preserve"> di log-in:</w:t>
+              <w:t>Pippo accede alla homepage di YouLearn compilando il         seguente form di log-in:</w:t>
             </w:r>
           </w:p>
           <w:p>
@@ -1269,21 +1191,7 @@
               <w:rPr>
                 <w:sz w:val="28"/>
               </w:rPr>
-              <w:t xml:space="preserve">Pippo accede alla homepage di </w:t>
-            </w:r>
-            <w:proofErr w:type="spellStart"/>
-            <w:r>
-              <w:rPr>
-                <w:sz w:val="28"/>
-              </w:rPr>
-              <w:t>YouLearn</w:t>
-            </w:r>
-            <w:proofErr w:type="spellEnd"/>
-            <w:r>
-              <w:rPr>
-                <w:sz w:val="28"/>
-              </w:rPr>
-              <w:t xml:space="preserve"> e cerca “Programmazione C#” nella barra di ricerca del sistema</w:t>
+              <w:t>Pippo accede alla homepage di YouLearn e cerca “Programmazione C#” nella barra di ricerca del sistema</w:t>
             </w:r>
             <w:r>
               <w:rPr>
@@ -1455,21 +1363,7 @@
               <w:rPr>
                 <w:sz w:val="28"/>
               </w:rPr>
-              <w:t xml:space="preserve"> visualizzando il seguente </w:t>
-            </w:r>
-            <w:proofErr w:type="spellStart"/>
-            <w:r>
-              <w:rPr>
-                <w:sz w:val="28"/>
-              </w:rPr>
-              <w:t>form</w:t>
-            </w:r>
-            <w:proofErr w:type="spellEnd"/>
-            <w:r>
-              <w:rPr>
-                <w:sz w:val="28"/>
-              </w:rPr>
-              <w:t>:</w:t>
+              <w:t xml:space="preserve"> visualizzando il seguente form:</w:t>
             </w:r>
           </w:p>
           <w:p>
@@ -1841,21 +1735,7 @@
               <w:rPr>
                 <w:sz w:val="28"/>
               </w:rPr>
-              <w:t xml:space="preserve"> è un appassionato di pittura e usa </w:t>
-            </w:r>
-            <w:proofErr w:type="spellStart"/>
-            <w:r>
-              <w:rPr>
-                <w:sz w:val="28"/>
-              </w:rPr>
-              <w:t>YouLearn</w:t>
-            </w:r>
-            <w:proofErr w:type="spellEnd"/>
-            <w:r>
-              <w:rPr>
-                <w:sz w:val="28"/>
-              </w:rPr>
-              <w:t xml:space="preserve"> principalmente per seguire corsi di </w:t>
+              <w:t xml:space="preserve"> è un appassionato di pittura e usa YouLearn principalmente per seguire corsi di </w:t>
             </w:r>
             <w:r>
               <w:rPr>
@@ -1966,21 +1846,7 @@
               <w:rPr>
                 <w:sz w:val="28"/>
               </w:rPr>
-              <w:t xml:space="preserve">r compilato i campi del </w:t>
-            </w:r>
-            <w:proofErr w:type="spellStart"/>
-            <w:r>
-              <w:rPr>
-                <w:sz w:val="28"/>
-              </w:rPr>
-              <w:t>form</w:t>
-            </w:r>
-            <w:proofErr w:type="spellEnd"/>
-            <w:r>
-              <w:rPr>
-                <w:sz w:val="28"/>
-              </w:rPr>
-              <w:t xml:space="preserve">: </w:t>
+              <w:t xml:space="preserve">r compilato i campi del form: </w:t>
             </w:r>
           </w:p>
           <w:p>
@@ -2891,16 +2757,8 @@
               <w:rPr>
                 <w:sz w:val="28"/>
               </w:rPr>
-              <w:t xml:space="preserve">Dopo aver ricercare </w:t>
-            </w:r>
-            <w:proofErr w:type="spellStart"/>
-            <w:r>
-              <w:rPr>
-                <w:sz w:val="28"/>
-              </w:rPr>
-              <w:t>YouLearn</w:t>
-            </w:r>
-            <w:proofErr w:type="spellEnd"/>
+              <w:t>Dopo aver ricercare YouLearn</w:t>
+            </w:r>
             <w:r>
               <w:rPr>
                 <w:sz w:val="28"/>
@@ -3458,8 +3316,6 @@
               </w:rPr>
               <w:t>,</w:t>
             </w:r>
-            <w:bookmarkStart w:id="1" w:name="_GoBack"/>
-            <w:bookmarkEnd w:id="1"/>
             <w:r>
               <w:rPr>
                 <w:sz w:val="28"/>
@@ -3674,13 +3530,21 @@
                 <w:sz w:val="28"/>
               </w:rPr>
             </w:pPr>
+            <w:proofErr w:type="spellStart"/>
             <w:proofErr w:type="gramStart"/>
             <w:r>
               <w:rPr>
                 <w:sz w:val="28"/>
               </w:rPr>
+              <w:t>Pippo</w:t>
+            </w:r>
+            <w:r>
+              <w:rPr>
+                <w:sz w:val="28"/>
+              </w:rPr>
               <w:t>:Studente</w:t>
             </w:r>
+            <w:proofErr w:type="spellEnd"/>
             <w:proofErr w:type="gramEnd"/>
           </w:p>
           <w:p>
@@ -3689,13 +3553,21 @@
                 <w:sz w:val="28"/>
               </w:rPr>
             </w:pPr>
+            <w:proofErr w:type="spellStart"/>
             <w:proofErr w:type="gramStart"/>
             <w:r>
               <w:rPr>
                 <w:sz w:val="28"/>
               </w:rPr>
+              <w:t>Mario</w:t>
+            </w:r>
+            <w:r>
+              <w:rPr>
+                <w:sz w:val="28"/>
+              </w:rPr>
               <w:t>:Docente</w:t>
             </w:r>
+            <w:proofErr w:type="spellEnd"/>
             <w:proofErr w:type="gramEnd"/>
           </w:p>
         </w:tc>
@@ -3735,6 +3607,500 @@
           <w:tcPr>
             <w:tcW w:w="7932" w:type="dxa"/>
           </w:tcPr>
+          <w:p>
+            <w:pPr>
+              <w:rPr>
+                <w:sz w:val="28"/>
+              </w:rPr>
+            </w:pPr>
+            <w:r>
+              <w:rPr>
+                <w:sz w:val="28"/>
+              </w:rPr>
+              <w:t xml:space="preserve">Pippo è uno studente che ha un dubbio riguardo </w:t>
+            </w:r>
+            <w:r>
+              <w:rPr>
+                <w:sz w:val="28"/>
+              </w:rPr>
+              <w:t xml:space="preserve">il </w:t>
+            </w:r>
+            <w:r>
+              <w:rPr>
+                <w:sz w:val="28"/>
+              </w:rPr>
+              <w:t xml:space="preserve">come </w:t>
+            </w:r>
+            <w:r>
+              <w:rPr>
+                <w:sz w:val="28"/>
+              </w:rPr>
+              <w:t>settare</w:t>
+            </w:r>
+            <w:r>
+              <w:rPr>
+                <w:sz w:val="28"/>
+              </w:rPr>
+              <w:t xml:space="preserve"> la macchina virtuale </w:t>
+            </w:r>
+            <w:r>
+              <w:rPr>
+                <w:sz w:val="28"/>
+              </w:rPr>
+              <w:t>su un PC</w:t>
+            </w:r>
+            <w:r>
+              <w:rPr>
+                <w:sz w:val="28"/>
+              </w:rPr>
+              <w:t xml:space="preserve"> che è stata</w:t>
+            </w:r>
+            <w:r>
+              <w:rPr>
+                <w:sz w:val="28"/>
+              </w:rPr>
+              <w:t xml:space="preserve"> </w:t>
+            </w:r>
+            <w:r>
+              <w:rPr>
+                <w:sz w:val="28"/>
+              </w:rPr>
+              <w:t>spiegata in una lezione del</w:t>
+            </w:r>
+            <w:r>
+              <w:rPr>
+                <w:sz w:val="28"/>
+              </w:rPr>
+              <w:t xml:space="preserve"> corso di “Programmazione sulla gestione dei sistemi operativi” in cui è iscritto da circa 1 settimana. Per chiarire questo dubbio, Pippo vuole </w:t>
+            </w:r>
+            <w:r>
+              <w:rPr>
+                <w:sz w:val="28"/>
+              </w:rPr>
+              <w:t>fare una domanda</w:t>
+            </w:r>
+            <w:r>
+              <w:rPr>
+                <w:sz w:val="28"/>
+              </w:rPr>
+              <w:t xml:space="preserve"> </w:t>
+            </w:r>
+            <w:r>
+              <w:rPr>
+                <w:sz w:val="28"/>
+              </w:rPr>
+              <w:t>a</w:t>
+            </w:r>
+            <w:r>
+              <w:rPr>
+                <w:sz w:val="28"/>
+              </w:rPr>
+              <w:t>l docente creatore del corso. Per fare ciò: Accede al login, i</w:t>
+            </w:r>
+            <w:r>
+              <w:rPr>
+                <w:sz w:val="28"/>
+              </w:rPr>
+              <w:t>nserisce</w:t>
+            </w:r>
+            <w:r>
+              <w:rPr>
+                <w:sz w:val="28"/>
+              </w:rPr>
+              <w:t xml:space="preserve"> “ </w:t>
+            </w:r>
+            <w:hyperlink r:id="rId14" w:history="1">
+              <w:r>
+                <w:rPr>
+                  <w:rStyle w:val="Collegamentoipertestuale"/>
+                  <w:sz w:val="28"/>
+                </w:rPr>
+                <w:t>pipp8@mail.com</w:t>
+              </w:r>
+            </w:hyperlink>
+            <w:r>
+              <w:rPr>
+                <w:sz w:val="28"/>
+              </w:rPr>
+              <w:t>“ nel campo E-mail e “</w:t>
+            </w:r>
+            <w:r>
+              <w:rPr>
+                <w:sz w:val="28"/>
+              </w:rPr>
+              <w:t>syscall93</w:t>
+            </w:r>
+            <w:r>
+              <w:rPr>
+                <w:sz w:val="28"/>
+              </w:rPr>
+              <w:t>” nel campo password,</w:t>
+            </w:r>
+            <w:r>
+              <w:rPr>
+                <w:sz w:val="28"/>
+              </w:rPr>
+              <w:t xml:space="preserve"> </w:t>
+            </w:r>
+            <w:r>
+              <w:rPr>
+                <w:sz w:val="28"/>
+              </w:rPr>
+              <w:t>infine</w:t>
+            </w:r>
+            <w:r>
+              <w:rPr>
+                <w:sz w:val="28"/>
+              </w:rPr>
+              <w:t xml:space="preserve"> clicca</w:t>
+            </w:r>
+            <w:r>
+              <w:rPr>
+                <w:sz w:val="28"/>
+              </w:rPr>
+              <w:t xml:space="preserve"> su “Login</w:t>
+            </w:r>
+            <w:r>
+              <w:rPr>
+                <w:sz w:val="28"/>
+              </w:rPr>
+              <w:t>”.</w:t>
+            </w:r>
+            <w:r>
+              <w:rPr>
+                <w:sz w:val="28"/>
+              </w:rPr>
+              <w:t xml:space="preserve"> </w:t>
+            </w:r>
+          </w:p>
+          <w:p>
+            <w:pPr>
+              <w:rPr>
+                <w:sz w:val="28"/>
+              </w:rPr>
+            </w:pPr>
+          </w:p>
+          <w:p>
+            <w:pPr>
+              <w:rPr>
+                <w:sz w:val="28"/>
+              </w:rPr>
+            </w:pPr>
+            <w:r>
+              <w:rPr>
+                <w:sz w:val="28"/>
+              </w:rPr>
+              <w:t>[</w:t>
+            </w:r>
+            <w:proofErr w:type="spellStart"/>
+            <w:r>
+              <w:rPr>
+                <w:sz w:val="28"/>
+              </w:rPr>
+              <w:t>Mock</w:t>
+            </w:r>
+            <w:proofErr w:type="spellEnd"/>
+            <w:r>
+              <w:rPr>
+                <w:sz w:val="28"/>
+              </w:rPr>
+              <w:t>-up login]</w:t>
+            </w:r>
+          </w:p>
+          <w:p>
+            <w:pPr>
+              <w:rPr>
+                <w:sz w:val="28"/>
+                <w:vertAlign w:val="superscript"/>
+              </w:rPr>
+            </w:pPr>
+          </w:p>
+          <w:p>
+            <w:pPr>
+              <w:rPr>
+                <w:sz w:val="28"/>
+              </w:rPr>
+            </w:pPr>
+            <w:r>
+              <w:rPr>
+                <w:sz w:val="28"/>
+              </w:rPr>
+              <w:t xml:space="preserve">Successivamente entra dentro la homepage, va all’interno della sua pagina personale </w:t>
+            </w:r>
+            <w:r>
+              <w:rPr>
+                <w:sz w:val="28"/>
+              </w:rPr>
+              <w:t>e clicca</w:t>
+            </w:r>
+            <w:r>
+              <w:rPr>
+                <w:sz w:val="28"/>
+              </w:rPr>
+              <w:t xml:space="preserve"> su “Il mio profilo” in alto a destra. Quando la pagina della pagina personale è caricata, Pippo clicca su “I miei corsi” andando a visualizzare la lista dei corsi che segue. </w:t>
+            </w:r>
+            <w:r>
+              <w:rPr>
+                <w:sz w:val="28"/>
+              </w:rPr>
+              <w:t xml:space="preserve">Nella lista, clicca su “Programmazione sulla gestione dei sistemi operativi”. Dopo aver cliccato, entra dentro la pagina di presentazione del </w:t>
+            </w:r>
+            <w:r>
+              <w:rPr>
+                <w:sz w:val="28"/>
+              </w:rPr>
+              <w:lastRenderedPageBreak/>
+              <w:t xml:space="preserve">corso e, appena legge “FAQ del corso”, ha la brillante idea di cliccarci su per ricercare una risposta inerente alla sua domanda dentro le FAQ. </w:t>
+            </w:r>
+            <w:r>
+              <w:rPr>
+                <w:sz w:val="28"/>
+              </w:rPr>
+              <w:t xml:space="preserve"> </w:t>
+            </w:r>
+            <w:r>
+              <w:rPr>
+                <w:sz w:val="28"/>
+              </w:rPr>
+              <w:t>Entrando nella pagina delle FAQ visualizza la pagina seguente:</w:t>
+            </w:r>
+          </w:p>
+          <w:p>
+            <w:pPr>
+              <w:rPr>
+                <w:sz w:val="28"/>
+              </w:rPr>
+            </w:pPr>
+          </w:p>
+          <w:p>
+            <w:pPr>
+              <w:rPr>
+                <w:sz w:val="28"/>
+              </w:rPr>
+            </w:pPr>
+            <w:r>
+              <w:rPr>
+                <w:sz w:val="28"/>
+              </w:rPr>
+              <w:t>[</w:t>
+            </w:r>
+            <w:proofErr w:type="spellStart"/>
+            <w:r>
+              <w:rPr>
+                <w:sz w:val="28"/>
+              </w:rPr>
+              <w:t>Mock</w:t>
+            </w:r>
+            <w:proofErr w:type="spellEnd"/>
+            <w:r>
+              <w:rPr>
+                <w:sz w:val="28"/>
+              </w:rPr>
+              <w:t>-up FAQ]</w:t>
+            </w:r>
+          </w:p>
+          <w:p>
+            <w:pPr>
+              <w:rPr>
+                <w:sz w:val="28"/>
+              </w:rPr>
+            </w:pPr>
+          </w:p>
+          <w:p>
+            <w:pPr>
+              <w:rPr>
+                <w:sz w:val="28"/>
+              </w:rPr>
+            </w:pPr>
+            <w:r>
+              <w:rPr>
+                <w:sz w:val="28"/>
+              </w:rPr>
+              <w:t>Scrolla le varie domande ma non trova niente riguardo ad un settaggio specifico della Virtual Machine su una PC con soli 4 GB di RAM. Arrivato a questo punto, Pippo torna indietro</w:t>
+            </w:r>
+            <w:r>
+              <w:rPr>
+                <w:sz w:val="28"/>
+              </w:rPr>
+              <w:t>,</w:t>
+            </w:r>
+            <w:r>
+              <w:rPr>
+                <w:sz w:val="28"/>
+              </w:rPr>
+              <w:t xml:space="preserve"> nella pagina di presentazione del corso</w:t>
+            </w:r>
+            <w:r>
+              <w:rPr>
+                <w:sz w:val="28"/>
+              </w:rPr>
+              <w:t>,</w:t>
+            </w:r>
+            <w:r>
+              <w:rPr>
+                <w:sz w:val="28"/>
+              </w:rPr>
+              <w:t xml:space="preserve"> e cerca un modo per contattare il docente. Vede che nel testo “Corso tenuto da: Mario Rimini” il nome e il cognome del professore è di colore arancione</w:t>
+            </w:r>
+            <w:r>
+              <w:rPr>
+                <w:sz w:val="28"/>
+              </w:rPr>
+              <w:t xml:space="preserve"> e ipotizza che sia collegato ad un'altra pagina</w:t>
+            </w:r>
+            <w:r>
+              <w:rPr>
+                <w:sz w:val="28"/>
+              </w:rPr>
+              <w:t>. Prova a cliccarci sopra e</w:t>
+            </w:r>
+            <w:r>
+              <w:rPr>
+                <w:sz w:val="28"/>
+              </w:rPr>
+              <w:t>, dopo aver cliccato, entra nella pagina personale del docente</w:t>
+            </w:r>
+            <w:r>
+              <w:rPr>
+                <w:sz w:val="28"/>
+              </w:rPr>
+              <w:t xml:space="preserve">. Dentro la pagina, visualizza un bottone con scritto “Invia Messaggio” </w:t>
+            </w:r>
+            <w:r>
+              <w:rPr>
+                <w:sz w:val="28"/>
+              </w:rPr>
+              <w:t>e</w:t>
+            </w:r>
+            <w:r>
+              <w:rPr>
+                <w:sz w:val="28"/>
+              </w:rPr>
+              <w:t>, cliccandoci, gli</w:t>
+            </w:r>
+            <w:r>
+              <w:rPr>
+                <w:sz w:val="28"/>
+              </w:rPr>
+              <w:t xml:space="preserve"> compare il seguente form:</w:t>
+            </w:r>
+          </w:p>
+          <w:p>
+            <w:pPr>
+              <w:rPr>
+                <w:sz w:val="28"/>
+              </w:rPr>
+            </w:pPr>
+          </w:p>
+          <w:p>
+            <w:pPr>
+              <w:rPr>
+                <w:sz w:val="28"/>
+              </w:rPr>
+            </w:pPr>
+            <w:r>
+              <w:rPr>
+                <w:sz w:val="28"/>
+              </w:rPr>
+              <w:t>[</w:t>
+            </w:r>
+            <w:proofErr w:type="spellStart"/>
+            <w:r>
+              <w:rPr>
+                <w:sz w:val="28"/>
+              </w:rPr>
+              <w:t>Mock</w:t>
+            </w:r>
+            <w:proofErr w:type="spellEnd"/>
+            <w:r>
+              <w:rPr>
+                <w:sz w:val="28"/>
+              </w:rPr>
+              <w:t>-up</w:t>
+            </w:r>
+            <w:bookmarkStart w:id="1" w:name="_GoBack"/>
+            <w:bookmarkEnd w:id="1"/>
+            <w:r>
+              <w:rPr>
+                <w:sz w:val="28"/>
+              </w:rPr>
+              <w:t xml:space="preserve"> form di invio messaggio]</w:t>
+            </w:r>
+          </w:p>
+          <w:p>
+            <w:pPr>
+              <w:rPr>
+                <w:sz w:val="28"/>
+              </w:rPr>
+            </w:pPr>
+          </w:p>
+          <w:p>
+            <w:pPr>
+              <w:rPr>
+                <w:sz w:val="28"/>
+              </w:rPr>
+            </w:pPr>
+            <w:r>
+              <w:rPr>
+                <w:sz w:val="28"/>
+              </w:rPr>
+              <w:t>Dopo aver inserito nel campo oggetto “[Domanda sul corso di Programmazione di gestione dei sistemi operativi] Come settare una macchina virtuale su un PC da 4GB di RAM” e nel campo messaggio:</w:t>
+            </w:r>
+          </w:p>
+          <w:p>
+            <w:pPr>
+              <w:rPr>
+                <w:i/>
+                <w:sz w:val="28"/>
+              </w:rPr>
+            </w:pPr>
+            <w:r>
+              <w:rPr>
+                <w:sz w:val="28"/>
+              </w:rPr>
+              <w:t>“</w:t>
+            </w:r>
+            <w:r>
+              <w:rPr>
+                <w:i/>
+                <w:sz w:val="28"/>
+              </w:rPr>
+              <w:t xml:space="preserve">Buonasera, sono uno studente del corso di Programmazione di gestione dei sistemi operativi da lei tenuto. Le volevo domandare quali siano le specifiche di sistema della macchina virtuale se ho un PC da 4GB. Le faccio questa domanda poiché ho trovato problemi di fluidità con il setting </w:t>
+            </w:r>
+            <w:r>
+              <w:rPr>
+                <w:i/>
+                <w:sz w:val="28"/>
+              </w:rPr>
+              <w:t>impostato da lei nella lezione 2 del corso, vorrei sapere se ci sia una soluzione a questo problema. Grazie in anticipo.”</w:t>
+            </w:r>
+          </w:p>
+          <w:p>
+            <w:pPr>
+              <w:rPr>
+                <w:sz w:val="28"/>
+              </w:rPr>
+            </w:pPr>
+          </w:p>
+          <w:p>
+            <w:pPr>
+              <w:rPr>
+                <w:sz w:val="28"/>
+              </w:rPr>
+            </w:pPr>
+            <w:r>
+              <w:rPr>
+                <w:sz w:val="28"/>
+              </w:rPr>
+              <w:t>In seguito, clicca su invia messaggio e visualizza l’avviso di “Messaggio inviato con successo”.</w:t>
+            </w:r>
+            <w:r>
+              <w:rPr>
+                <w:sz w:val="28"/>
+              </w:rPr>
+              <w:t xml:space="preserve">  </w:t>
+            </w:r>
+          </w:p>
           <w:p>
             <w:pPr>
               <w:rPr>
@@ -3838,29 +4204,25 @@
                 <w:sz w:val="28"/>
               </w:rPr>
             </w:pPr>
-            <w:proofErr w:type="gramStart"/>
-            <w:r>
-              <w:rPr>
-                <w:sz w:val="28"/>
-              </w:rPr>
-              <w:t>:Studente</w:t>
-            </w:r>
-            <w:proofErr w:type="gramEnd"/>
-          </w:p>
-          <w:p>
-            <w:pPr>
-              <w:rPr>
-                <w:sz w:val="28"/>
-              </w:rPr>
-            </w:pPr>
-            <w:proofErr w:type="gramStart"/>
-            <w:r>
-              <w:rPr>
-                <w:sz w:val="28"/>
-              </w:rPr>
-              <w:t>:Docente</w:t>
-            </w:r>
-            <w:proofErr w:type="gramEnd"/>
+            <w:r>
+              <w:rPr>
+                <w:sz w:val="28"/>
+              </w:rPr>
+              <w:t>Pippo: Studente</w:t>
+            </w:r>
+          </w:p>
+          <w:p>
+            <w:pPr>
+              <w:rPr>
+                <w:sz w:val="28"/>
+              </w:rPr>
+            </w:pPr>
+            <w:r>
+              <w:rPr>
+                <w:sz w:val="28"/>
+              </w:rPr>
+              <w:t>Nello: Docente</w:t>
+            </w:r>
           </w:p>
         </w:tc>
       </w:tr>
@@ -3893,6 +4255,55 @@
                 <w:sz w:val="28"/>
               </w:rPr>
             </w:pPr>
+            <w:r>
+              <w:rPr>
+                <w:sz w:val="28"/>
+              </w:rPr>
+              <w:t>Pippo sta guardando l’ultima lezione del corso di “</w:t>
+            </w:r>
+            <w:r>
+              <w:rPr>
+                <w:sz w:val="28"/>
+              </w:rPr>
+              <w:t>Come imparare il video editing</w:t>
+            </w:r>
+            <w:r>
+              <w:rPr>
+                <w:sz w:val="28"/>
+              </w:rPr>
+              <w:t xml:space="preserve">” tenuta da Nello Petrosino. Dopo che il video è </w:t>
+            </w:r>
+            <w:r>
+              <w:rPr>
+                <w:sz w:val="28"/>
+              </w:rPr>
+              <w:lastRenderedPageBreak/>
+              <w:t>terminato, Pippo è talmente felice di aver appreso tutto il procedimento per montar</w:t>
+            </w:r>
+            <w:r>
+              <w:rPr>
+                <w:sz w:val="28"/>
+              </w:rPr>
+              <w:t>e un video, che vuole valutare il corso con 5 stelle.</w:t>
+            </w:r>
+            <w:r>
+              <w:rPr>
+                <w:sz w:val="28"/>
+              </w:rPr>
+              <w:t xml:space="preserve"> Clicca sul bottone “Torna alla pagina del corso” e, quando ha visualizzato la pagina, trascina il cursore verso la quinta stella</w:t>
+            </w:r>
+            <w:r>
+              <w:rPr>
+                <w:sz w:val="28"/>
+              </w:rPr>
+              <w:t xml:space="preserve"> </w:t>
+            </w:r>
+            <w:r>
+              <w:rPr>
+                <w:sz w:val="28"/>
+              </w:rPr>
+              <w:t xml:space="preserve">andando a colorarle tutte di giallo. Infine, clicca sulla quinta stella e vede che la media del corso (scritta a fianco delle 5 stelle) aumenta da 4.3/5 a 4.5/5. </w:t>
+            </w:r>
           </w:p>
         </w:tc>
       </w:tr>
@@ -3904,136 +4315,6 @@
         </w:rPr>
       </w:pPr>
     </w:p>
-    <w:tbl>
-      <w:tblPr>
-        <w:tblStyle w:val="Grigliatabella"/>
-        <w:tblW w:w="0" w:type="auto"/>
-        <w:tblLook w:val="04A0" w:firstRow="1" w:lastRow="0" w:firstColumn="1" w:lastColumn="0" w:noHBand="0" w:noVBand="1"/>
-      </w:tblPr>
-      <w:tblGrid>
-        <w:gridCol w:w="1696"/>
-        <w:gridCol w:w="7932"/>
-      </w:tblGrid>
-      <w:tr>
-        <w:tc>
-          <w:tcPr>
-            <w:tcW w:w="1696" w:type="dxa"/>
-            <w:shd w:val="clear" w:color="auto" w:fill="70AD47" w:themeFill="accent6"/>
-          </w:tcPr>
-          <w:p>
-            <w:pPr>
-              <w:rPr>
-                <w:sz w:val="28"/>
-              </w:rPr>
-            </w:pPr>
-            <w:r>
-              <w:rPr>
-                <w:color w:val="FFFFFF" w:themeColor="background1"/>
-                <w:sz w:val="28"/>
-              </w:rPr>
-              <w:t>Nome:</w:t>
-            </w:r>
-          </w:p>
-        </w:tc>
-        <w:tc>
-          <w:tcPr>
-            <w:tcW w:w="7932" w:type="dxa"/>
-            <w:shd w:val="clear" w:color="auto" w:fill="70AD47" w:themeFill="accent6"/>
-          </w:tcPr>
-          <w:p>
-            <w:pPr>
-              <w:rPr>
-                <w:b/>
-                <w:color w:val="FFFFFF" w:themeColor="background1"/>
-                <w:sz w:val="28"/>
-              </w:rPr>
-            </w:pPr>
-            <w:proofErr w:type="spellStart"/>
-            <w:r>
-              <w:rPr>
-                <w:b/>
-                <w:color w:val="FFFFFF" w:themeColor="background1"/>
-                <w:sz w:val="28"/>
-              </w:rPr>
-              <w:t>ModificaInformazioneProfilo</w:t>
-            </w:r>
-            <w:proofErr w:type="spellEnd"/>
-          </w:p>
-        </w:tc>
-      </w:tr>
-      <w:tr>
-        <w:tc>
-          <w:tcPr>
-            <w:tcW w:w="1696" w:type="dxa"/>
-          </w:tcPr>
-          <w:p>
-            <w:pPr>
-              <w:rPr>
-                <w:sz w:val="28"/>
-              </w:rPr>
-            </w:pPr>
-            <w:r>
-              <w:rPr>
-                <w:sz w:val="28"/>
-              </w:rPr>
-              <w:t>Partecipanti:</w:t>
-            </w:r>
-          </w:p>
-        </w:tc>
-        <w:tc>
-          <w:tcPr>
-            <w:tcW w:w="7932" w:type="dxa"/>
-          </w:tcPr>
-          <w:p>
-            <w:pPr>
-              <w:rPr>
-                <w:sz w:val="28"/>
-              </w:rPr>
-            </w:pPr>
-            <w:proofErr w:type="gramStart"/>
-            <w:r>
-              <w:rPr>
-                <w:sz w:val="28"/>
-              </w:rPr>
-              <w:t>:Studente</w:t>
-            </w:r>
-            <w:proofErr w:type="gramEnd"/>
-          </w:p>
-        </w:tc>
-      </w:tr>
-      <w:tr>
-        <w:tc>
-          <w:tcPr>
-            <w:tcW w:w="1696" w:type="dxa"/>
-          </w:tcPr>
-          <w:p>
-            <w:pPr>
-              <w:rPr>
-                <w:sz w:val="28"/>
-              </w:rPr>
-            </w:pPr>
-            <w:r>
-              <w:rPr>
-                <w:sz w:val="28"/>
-              </w:rPr>
-              <w:t>Descrizione scenario:</w:t>
-            </w:r>
-          </w:p>
-        </w:tc>
-        <w:tc>
-          <w:tcPr>
-            <w:tcW w:w="7932" w:type="dxa"/>
-          </w:tcPr>
-          <w:p>
-            <w:pPr>
-              <w:rPr>
-                <w:sz w:val="28"/>
-              </w:rPr>
-            </w:pPr>
-          </w:p>
-        </w:tc>
-      </w:tr>
-    </w:tbl>
     <w:p>
       <w:pPr>
         <w:rPr>

</xml_diff>

<commit_message>
Inserimento mockup e scenario del Messaggio per lo Studente
- Update dell'immagine e del file Balsamiq per il Mockup del servizio di messaggistica Studente-Docente
- Upgrade degli scenari di MS con l'inserimento dello scenario sull'invio di un messaggio al docente
</commit_message>
<xml_diff>
--- a/Internal Work Product/Scenari/Scenari_MS.docx
+++ b/Internal Work Product/Scenari/Scenari_MS.docx
@@ -3695,13 +3695,7 @@
               <w:rPr>
                 <w:sz w:val="28"/>
               </w:rPr>
-              <w:t>l docente creatore del corso. Per fare ciò: Accede al login, i</w:t>
-            </w:r>
-            <w:r>
-              <w:rPr>
-                <w:sz w:val="28"/>
-              </w:rPr>
-              <w:t>nserisce</w:t>
+              <w:t>l docente creatore del corso. Per fare ciò: Accede al login, inserisce</w:t>
             </w:r>
             <w:r>
               <w:rPr>
@@ -3764,13 +3758,7 @@
               <w:rPr>
                 <w:sz w:val="28"/>
               </w:rPr>
-              <w:t>”.</w:t>
-            </w:r>
-            <w:r>
-              <w:rPr>
-                <w:sz w:val="28"/>
-              </w:rPr>
-              <w:t xml:space="preserve"> </w:t>
+              <w:t xml:space="preserve">”. </w:t>
             </w:r>
           </w:p>
           <w:p>
@@ -3880,23 +3868,50 @@
             </w:pPr>
             <w:r>
               <w:rPr>
-                <w:sz w:val="28"/>
-              </w:rPr>
-              <w:t>[</w:t>
-            </w:r>
-            <w:proofErr w:type="spellStart"/>
-            <w:r>
-              <w:rPr>
-                <w:sz w:val="28"/>
-              </w:rPr>
-              <w:t>Mock</w:t>
-            </w:r>
-            <w:proofErr w:type="spellEnd"/>
-            <w:r>
-              <w:rPr>
-                <w:sz w:val="28"/>
-              </w:rPr>
-              <w:t>-up FAQ]</w:t>
+                <w:noProof/>
+                <w:sz w:val="28"/>
+              </w:rPr>
+              <w:drawing>
+                <wp:inline distT="0" distB="0" distL="0" distR="0">
+                  <wp:extent cx="3450231" cy="2314575"/>
+                  <wp:effectExtent l="0" t="0" r="0" b="0"/>
+                  <wp:docPr id="9" name="Immagine 9"/>
+                  <wp:cNvGraphicFramePr>
+                    <a:graphicFrameLocks xmlns:a="http://schemas.openxmlformats.org/drawingml/2006/main" noChangeAspect="1"/>
+                  </wp:cNvGraphicFramePr>
+                  <a:graphic xmlns:a="http://schemas.openxmlformats.org/drawingml/2006/main">
+                    <a:graphicData uri="http://schemas.openxmlformats.org/drawingml/2006/picture">
+                      <pic:pic xmlns:pic="http://schemas.openxmlformats.org/drawingml/2006/picture">
+                        <pic:nvPicPr>
+                          <pic:cNvPr id="9" name="FAQ_Mockup_Studente_MS.png"/>
+                          <pic:cNvPicPr/>
+                        </pic:nvPicPr>
+                        <pic:blipFill>
+                          <a:blip r:embed="rId12">
+                            <a:extLst>
+                              <a:ext uri="{28A0092B-C50C-407E-A947-70E740481C1C}">
+                                <a14:useLocalDpi xmlns:a14="http://schemas.microsoft.com/office/drawing/2010/main" val="0"/>
+                              </a:ext>
+                            </a:extLst>
+                          </a:blip>
+                          <a:stretch>
+                            <a:fillRect/>
+                          </a:stretch>
+                        </pic:blipFill>
+                        <pic:spPr>
+                          <a:xfrm>
+                            <a:off x="0" y="0"/>
+                            <a:ext cx="3459742" cy="2320955"/>
+                          </a:xfrm>
+                          <a:prstGeom prst="rect">
+                            <a:avLst/>
+                          </a:prstGeom>
+                        </pic:spPr>
+                      </pic:pic>
+                    </a:graphicData>
+                  </a:graphic>
+                </wp:inline>
+              </w:drawing>
             </w:r>
           </w:p>
           <w:p>
@@ -4000,23 +4015,106 @@
             </w:pPr>
             <w:r>
               <w:rPr>
-                <w:sz w:val="28"/>
-              </w:rPr>
-              <w:t>[</w:t>
-            </w:r>
-            <w:proofErr w:type="spellStart"/>
-            <w:r>
-              <w:rPr>
-                <w:sz w:val="28"/>
-              </w:rPr>
-              <w:t>Mock</w:t>
-            </w:r>
-            <w:proofErr w:type="spellEnd"/>
-            <w:r>
-              <w:rPr>
-                <w:sz w:val="28"/>
-              </w:rPr>
-              <w:t>-up</w:t>
+                <w:noProof/>
+                <w:sz w:val="28"/>
+              </w:rPr>
+              <w:lastRenderedPageBreak/>
+              <w:drawing>
+                <wp:inline distT="0" distB="0" distL="0" distR="0">
+                  <wp:extent cx="4234492" cy="3400425"/>
+                  <wp:effectExtent l="0" t="0" r="0" b="0"/>
+                  <wp:docPr id="10" name="Immagine 10"/>
+                  <wp:cNvGraphicFramePr>
+                    <a:graphicFrameLocks xmlns:a="http://schemas.openxmlformats.org/drawingml/2006/main" noChangeAspect="1"/>
+                  </wp:cNvGraphicFramePr>
+                  <a:graphic xmlns:a="http://schemas.openxmlformats.org/drawingml/2006/main">
+                    <a:graphicData uri="http://schemas.openxmlformats.org/drawingml/2006/picture">
+                      <pic:pic xmlns:pic="http://schemas.openxmlformats.org/drawingml/2006/picture">
+                        <pic:nvPicPr>
+                          <pic:cNvPr id="10" name="Messaggio_Studente_Mockup_MS.png"/>
+                          <pic:cNvPicPr/>
+                        </pic:nvPicPr>
+                        <pic:blipFill>
+                          <a:blip r:embed="rId15">
+                            <a:extLst>
+                              <a:ext uri="{28A0092B-C50C-407E-A947-70E740481C1C}">
+                                <a14:useLocalDpi xmlns:a14="http://schemas.microsoft.com/office/drawing/2010/main" val="0"/>
+                              </a:ext>
+                            </a:extLst>
+                          </a:blip>
+                          <a:stretch>
+                            <a:fillRect/>
+                          </a:stretch>
+                        </pic:blipFill>
+                        <pic:spPr>
+                          <a:xfrm>
+                            <a:off x="0" y="0"/>
+                            <a:ext cx="4243936" cy="3408009"/>
+                          </a:xfrm>
+                          <a:prstGeom prst="rect">
+                            <a:avLst/>
+                          </a:prstGeom>
+                        </pic:spPr>
+                      </pic:pic>
+                    </a:graphicData>
+                  </a:graphic>
+                </wp:inline>
+              </w:drawing>
+            </w:r>
+          </w:p>
+          <w:p>
+            <w:pPr>
+              <w:rPr>
+                <w:sz w:val="28"/>
+              </w:rPr>
+            </w:pPr>
+          </w:p>
+          <w:p>
+            <w:pPr>
+              <w:rPr>
+                <w:sz w:val="28"/>
+              </w:rPr>
+            </w:pPr>
+            <w:r>
+              <w:rPr>
+                <w:sz w:val="28"/>
+              </w:rPr>
+              <w:t xml:space="preserve">Nel campo “A:” viene inserita automaticamente </w:t>
+            </w:r>
+            <w:proofErr w:type="gramStart"/>
+            <w:r>
+              <w:rPr>
+                <w:sz w:val="28"/>
+              </w:rPr>
+              <w:t>l’email</w:t>
+            </w:r>
+            <w:proofErr w:type="gramEnd"/>
+            <w:r>
+              <w:rPr>
+                <w:sz w:val="28"/>
+              </w:rPr>
+              <w:t xml:space="preserve"> del docente che corrisponde a </w:t>
+            </w:r>
+            <w:hyperlink r:id="rId16" w:history="1">
+              <w:r>
+                <w:rPr>
+                  <w:rStyle w:val="Collegamentoipertestuale"/>
+                  <w:sz w:val="28"/>
+                </w:rPr>
+                <w:t>mariobaldi@outlook.it</w:t>
+              </w:r>
+            </w:hyperlink>
+            <w:r>
+              <w:rPr>
+                <w:sz w:val="28"/>
+              </w:rPr>
+              <w:t xml:space="preserve"> .</w:t>
+            </w:r>
+            <w:r>
+              <w:rPr>
+                <w:sz w:val="28"/>
+              </w:rPr>
+              <w:t>Dopo aver inserito nel campo oggetto “[Domanda sul corso di Programmazione di gestione dei sistemi operativi] Come settare una macchina virtuale su un PC da 4GB di RAM” e nel c</w:t>
             </w:r>
             <w:bookmarkStart w:id="1" w:name="_GoBack"/>
             <w:bookmarkEnd w:id="1"/>
@@ -4024,27 +4122,7 @@
               <w:rPr>
                 <w:sz w:val="28"/>
               </w:rPr>
-              <w:t xml:space="preserve"> form di invio messaggio]</w:t>
-            </w:r>
-          </w:p>
-          <w:p>
-            <w:pPr>
-              <w:rPr>
-                <w:sz w:val="28"/>
-              </w:rPr>
-            </w:pPr>
-          </w:p>
-          <w:p>
-            <w:pPr>
-              <w:rPr>
-                <w:sz w:val="28"/>
-              </w:rPr>
-            </w:pPr>
-            <w:r>
-              <w:rPr>
-                <w:sz w:val="28"/>
-              </w:rPr>
-              <w:t>Dopo aver inserito nel campo oggetto “[Domanda sul corso di Programmazione di gestione dei sistemi operativi] Come settare una macchina virtuale su un PC da 4GB di RAM” e nel campo messaggio:</w:t>
+              <w:t>ampo messaggio:</w:t>
             </w:r>
           </w:p>
           <w:p>
@@ -4271,20 +4349,20 @@
               <w:rPr>
                 <w:sz w:val="28"/>
               </w:rPr>
-              <w:t xml:space="preserve">” tenuta da Nello Petrosino. Dopo che il video è </w:t>
+              <w:t>” tenuta da Nello Petrosino. Dopo che il video è terminato, Pippo è talmente felice di aver appreso tutto il procedimento per montar</w:t>
+            </w:r>
+            <w:r>
+              <w:rPr>
+                <w:sz w:val="28"/>
+              </w:rPr>
+              <w:t xml:space="preserve">e un video, che vuole valutare il corso </w:t>
             </w:r>
             <w:r>
               <w:rPr>
                 <w:sz w:val="28"/>
               </w:rPr>
               <w:lastRenderedPageBreak/>
-              <w:t>terminato, Pippo è talmente felice di aver appreso tutto il procedimento per montar</w:t>
-            </w:r>
-            <w:r>
-              <w:rPr>
-                <w:sz w:val="28"/>
-              </w:rPr>
-              <w:t>e un video, che vuole valutare il corso con 5 stelle.</w:t>
+              <w:t>con 5 stelle.</w:t>
             </w:r>
             <w:r>
               <w:rPr>

</xml_diff>

<commit_message>
Spostamenti organizzativi Mockup e inserimento scenario InserimentoCorsoCongelato
</commit_message>
<xml_diff>
--- a/Internal Work Product/Scenari/Scenari_MS.docx
+++ b/Internal Work Product/Scenari/Scenari_MS.docx
@@ -213,7 +213,14 @@
           <w:b/>
           <w:sz w:val="28"/>
         </w:rPr>
-        <w:t>11. IscrizioneCorsoCongelato</w:t>
+        <w:t xml:space="preserve">11. IscrizioneCorsoCongelato </w:t>
+      </w:r>
+      <w:r>
+        <w:rPr>
+          <w:b/>
+          <w:sz w:val="28"/>
+        </w:rPr>
+        <w:t>OK</w:t>
       </w:r>
     </w:p>
     <w:p>
@@ -441,7 +448,7 @@
             <w:r>
               <w:rPr/>
               <w:drawing>
-                <wp:inline distT="0" distB="5080" distL="0" distR="0">
+                <wp:inline distT="0" distB="0" distL="0" distR="0">
                   <wp:extent cx="4331335" cy="2128520"/>
                   <wp:effectExtent l="0" t="0" r="0" b="0"/>
                   <wp:docPr id="1" name="Immagine 1" descr=""/>
@@ -852,7 +859,7 @@
             <w:r>
               <w:rPr/>
               <w:drawing>
-                <wp:inline distT="0" distB="6350" distL="0" distR="0">
+                <wp:inline distT="0" distB="0" distL="0" distR="0">
                   <wp:extent cx="3794125" cy="2146935"/>
                   <wp:effectExtent l="0" t="0" r="0" b="0"/>
                   <wp:docPr id="2" name="Immagine 2" descr=""/>
@@ -990,7 +997,7 @@
             <w:r>
               <w:rPr/>
               <w:drawing>
-                <wp:inline distT="0" distB="5080" distL="0" distR="2540">
+                <wp:inline distT="0" distB="0" distL="0" distR="0">
                   <wp:extent cx="4474210" cy="2414270"/>
                   <wp:effectExtent l="0" t="0" r="0" b="0"/>
                   <wp:docPr id="3" name="Immagine 3" descr=""/>
@@ -1492,7 +1499,7 @@
             <w:r>
               <w:rPr/>
               <w:drawing>
-                <wp:inline distT="0" distB="3810" distL="0" distR="4445">
+                <wp:inline distT="0" distB="0" distL="0" distR="0">
                   <wp:extent cx="4605655" cy="2606675"/>
                   <wp:effectExtent l="0" t="0" r="0" b="0"/>
                   <wp:docPr id="5" name="Immagine 6" descr=""/>
@@ -2161,7 +2168,7 @@
             <w:r>
               <w:rPr/>
               <w:drawing>
-                <wp:inline distT="0" distB="3810" distL="0" distR="0">
+                <wp:inline distT="0" distB="0" distL="0" distR="0">
                   <wp:extent cx="4100830" cy="2320925"/>
                   <wp:effectExtent l="0" t="0" r="0" b="0"/>
                   <wp:docPr id="6" name="Immagine 4" descr=""/>
@@ -2479,7 +2486,7 @@
             <w:r>
               <w:rPr/>
               <w:drawing>
-                <wp:inline distT="0" distB="3175" distL="0" distR="0">
+                <wp:inline distT="0" distB="0" distL="0" distR="0">
                   <wp:extent cx="3812540" cy="2511425"/>
                   <wp:effectExtent l="0" t="0" r="0" b="0"/>
                   <wp:docPr id="8" name="Immagine 8" descr=""/>
@@ -3949,7 +3956,7 @@
             <w:r>
               <w:rPr/>
               <w:drawing>
-                <wp:inline distT="0" distB="7620" distL="0" distR="0">
+                <wp:inline distT="0" distB="0" distL="0" distR="0">
                   <wp:extent cx="4768215" cy="2335530"/>
                   <wp:effectExtent l="0" t="0" r="0" b="0"/>
                   <wp:docPr id="13" name="Immagine 11" descr=""/>
@@ -4027,31 +4034,90 @@
         </w:rPr>
       </w:pPr>
       <w:r>
-        <w:rPr/>
+        <w:rPr>
+          <w:sz w:val="28"/>
+        </w:rPr>
       </w:r>
     </w:p>
     <w:tbl>
       <w:tblPr>
-        <w:tblW w:w="9638" w:type="dxa"/>
+        <w:tblW w:w="9717" w:type="dxa"/>
         <w:jc w:val="left"/>
         <w:tblInd w:w="0" w:type="dxa"/>
         <w:tblBorders>
-          <w:top w:val="single" w:sz="2" w:space="0" w:color="000000"/>
-          <w:left w:val="single" w:sz="2" w:space="0" w:color="000000"/>
-          <w:bottom w:val="single" w:sz="2" w:space="0" w:color="000000"/>
-          <w:insideH w:val="single" w:sz="2" w:space="0" w:color="000000"/>
+          <w:top w:val="single" w:sz="2" w:space="0" w:color="62A73B"/>
+          <w:left w:val="single" w:sz="2" w:space="0" w:color="62A73B"/>
+          <w:bottom w:val="single" w:sz="2" w:space="0" w:color="62A73B"/>
+          <w:insideH w:val="single" w:sz="2" w:space="0" w:color="62A73B"/>
         </w:tblBorders>
         <w:tblCellMar>
           <w:top w:w="55" w:type="dxa"/>
-          <w:left w:w="54" w:type="dxa"/>
+          <w:left w:w="53" w:type="dxa"/>
           <w:bottom w:w="55" w:type="dxa"/>
           <w:right w:w="55" w:type="dxa"/>
         </w:tblCellMar>
       </w:tblPr>
       <w:tblGrid>
         <w:gridCol w:w="1717"/>
-        <w:gridCol w:w="7921"/>
+        <w:gridCol w:w="8000"/>
       </w:tblGrid>
+      <w:tr>
+        <w:trPr/>
+        <w:tc>
+          <w:tcPr>
+            <w:tcW w:w="1717" w:type="dxa"/>
+            <w:tcBorders>
+              <w:top w:val="single" w:sz="2" w:space="0" w:color="62A73B"/>
+              <w:left w:val="single" w:sz="2" w:space="0" w:color="62A73B"/>
+              <w:bottom w:val="single" w:sz="2" w:space="0" w:color="62A73B"/>
+              <w:insideH w:val="single" w:sz="2" w:space="0" w:color="62A73B"/>
+            </w:tcBorders>
+            <w:shd w:fill="auto" w:val="clear"/>
+          </w:tcPr>
+          <w:p>
+            <w:pPr>
+              <w:pStyle w:val="Normal"/>
+              <w:shd w:fill="62A73B" w:val="clear"/>
+              <w:spacing w:lineRule="auto" w:line="240" w:before="0" w:after="0"/>
+              <w:rPr/>
+            </w:pPr>
+            <w:r>
+              <w:rPr>
+                <w:sz w:val="28"/>
+              </w:rPr>
+              <w:t>Nome:</w:t>
+            </w:r>
+          </w:p>
+        </w:tc>
+        <w:tc>
+          <w:tcPr>
+            <w:tcW w:w="8000" w:type="dxa"/>
+            <w:tcBorders>
+              <w:top w:val="single" w:sz="2" w:space="0" w:color="62A73B"/>
+              <w:left w:val="single" w:sz="2" w:space="0" w:color="62A73B"/>
+              <w:bottom w:val="single" w:sz="2" w:space="0" w:color="62A73B"/>
+              <w:right w:val="single" w:sz="2" w:space="0" w:color="62A73B"/>
+              <w:insideH w:val="single" w:sz="2" w:space="0" w:color="62A73B"/>
+              <w:insideV w:val="single" w:sz="2" w:space="0" w:color="62A73B"/>
+            </w:tcBorders>
+            <w:shd w:fill="auto" w:val="clear"/>
+          </w:tcPr>
+          <w:p>
+            <w:pPr>
+              <w:pStyle w:val="Normal"/>
+              <w:shd w:fill="62A73B" w:val="clear"/>
+              <w:spacing w:lineRule="auto" w:line="240" w:before="0" w:after="0"/>
+              <w:rPr/>
+            </w:pPr>
+            <w:r>
+              <w:rPr>
+                <w:sz w:val="28"/>
+              </w:rPr>
+              <w:t>IscrizioneCorsoCongelato</w:t>
+            </w:r>
+          </w:p>
+        </w:tc>
+      </w:tr>
       <w:tr>
         <w:trPr/>
         <w:tc>
@@ -4075,19 +4141,13 @@
               <w:rPr>
                 <w:sz w:val="28"/>
               </w:rPr>
-              <w:t>Nome</w:t>
-            </w:r>
-            <w:r>
-              <w:rPr>
-                <w:sz w:val="28"/>
-              </w:rPr>
-              <w:t>:</w:t>
-            </w:r>
-          </w:p>
-        </w:tc>
-        <w:tc>
-          <w:tcPr>
-            <w:tcW w:w="7921" w:type="dxa"/>
+              <w:t>Partecipanti:</w:t>
+            </w:r>
+          </w:p>
+        </w:tc>
+        <w:tc>
+          <w:tcPr>
+            <w:tcW w:w="8000" w:type="dxa"/>
             <w:tcBorders>
               <w:top w:val="single" w:sz="2" w:space="0" w:color="000000"/>
               <w:left w:val="single" w:sz="2" w:space="0" w:color="000000"/>
@@ -4108,7 +4168,7 @@
               <w:rPr>
                 <w:sz w:val="28"/>
               </w:rPr>
-              <w:t>IscrizioneCorsoCongelato</w:t>
+              <w:t>Marco:Studente</w:t>
             </w:r>
           </w:p>
         </w:tc>
@@ -4119,6 +4179,7 @@
           <w:tcPr>
             <w:tcW w:w="1717" w:type="dxa"/>
             <w:tcBorders>
+              <w:top w:val="single" w:sz="2" w:space="0" w:color="000000"/>
               <w:left w:val="single" w:sz="2" w:space="0" w:color="000000"/>
               <w:bottom w:val="single" w:sz="2" w:space="0" w:color="000000"/>
               <w:insideH w:val="single" w:sz="2" w:space="0" w:color="000000"/>
@@ -4135,14 +4196,15 @@
               <w:rPr>
                 <w:sz w:val="28"/>
               </w:rPr>
-              <w:t>Partecipanti:</w:t>
-            </w:r>
-          </w:p>
-        </w:tc>
-        <w:tc>
-          <w:tcPr>
-            <w:tcW w:w="7921" w:type="dxa"/>
+              <w:t>Flusso di eventi:</w:t>
+            </w:r>
+          </w:p>
+        </w:tc>
+        <w:tc>
+          <w:tcPr>
+            <w:tcW w:w="8000" w:type="dxa"/>
             <w:tcBorders>
+              <w:top w:val="single" w:sz="2" w:space="0" w:color="000000"/>
               <w:left w:val="single" w:sz="2" w:space="0" w:color="000000"/>
               <w:bottom w:val="single" w:sz="2" w:space="0" w:color="000000"/>
               <w:right w:val="single" w:sz="2" w:space="0" w:color="000000"/>
@@ -4161,78 +4223,13 @@
               <w:rPr>
                 <w:sz w:val="28"/>
               </w:rPr>
-              <w:t>Marco</w:t>
-            </w:r>
-            <w:r>
-              <w:rPr>
-                <w:sz w:val="28"/>
-              </w:rPr>
-              <w:t>:</w:t>
-            </w:r>
-            <w:r>
-              <w:rPr>
-                <w:sz w:val="28"/>
-              </w:rPr>
-              <w:t>Studente</w:t>
-            </w:r>
-          </w:p>
-        </w:tc>
-      </w:tr>
-      <w:tr>
-        <w:trPr/>
-        <w:tc>
-          <w:tcPr>
-            <w:tcW w:w="1717" w:type="dxa"/>
-            <w:tcBorders>
-              <w:left w:val="single" w:sz="2" w:space="0" w:color="000000"/>
-              <w:bottom w:val="single" w:sz="2" w:space="0" w:color="000000"/>
-              <w:insideH w:val="single" w:sz="2" w:space="0" w:color="000000"/>
-            </w:tcBorders>
-            <w:shd w:fill="auto" w:val="clear"/>
-          </w:tcPr>
-          <w:p>
-            <w:pPr>
-              <w:pStyle w:val="Normal"/>
-              <w:spacing w:lineRule="auto" w:line="240" w:before="0" w:after="0"/>
-              <w:rPr/>
-            </w:pPr>
-            <w:r>
-              <w:rPr>
-                <w:sz w:val="28"/>
-              </w:rPr>
-              <w:t>Flusso di eventi</w:t>
-            </w:r>
-            <w:r>
-              <w:rPr>
-                <w:sz w:val="28"/>
-              </w:rPr>
-              <w:t>:</w:t>
-            </w:r>
-          </w:p>
-        </w:tc>
-        <w:tc>
-          <w:tcPr>
-            <w:tcW w:w="7921" w:type="dxa"/>
-            <w:tcBorders>
-              <w:left w:val="single" w:sz="2" w:space="0" w:color="000000"/>
-              <w:bottom w:val="single" w:sz="2" w:space="0" w:color="000000"/>
-              <w:right w:val="single" w:sz="2" w:space="0" w:color="000000"/>
-              <w:insideH w:val="single" w:sz="2" w:space="0" w:color="000000"/>
-              <w:insideV w:val="single" w:sz="2" w:space="0" w:color="000000"/>
-            </w:tcBorders>
-            <w:shd w:fill="auto" w:val="clear"/>
-          </w:tcPr>
-          <w:p>
-            <w:pPr>
-              <w:pStyle w:val="Normal"/>
-              <w:spacing w:lineRule="auto" w:line="240" w:before="0" w:after="0"/>
-              <w:rPr/>
-            </w:pPr>
-            <w:r>
-              <w:rPr>
-                <w:sz w:val="28"/>
-              </w:rPr>
-              <w:t xml:space="preserve">Marco è dentro l’homepage di YouLearn e vorrebbe iscriversi ad un corso che gli ha consigliato un suo amico. Scrive sulla barra di ricerca “Corso di </w:t>
+              <w:t xml:space="preserve">Marco è dentro l’homepage di YouLearn e vorrebbe iscriversi ad un corso che gli ha consigliato un suo amico. Scrive sulla barra di ricerca “Corso </w:t>
+            </w:r>
+            <w:r>
+              <w:rPr>
+                <w:sz w:val="28"/>
+              </w:rPr>
+              <w:t>di cucina di Diletta Magri”. Clicca sulla voce del corso, entra nella pagina di presentazione del corso e compare il messaggio “Il corso è stato congelato, non è più possibile iscriversi perché il docente creatore è stato bannato e non potrà inserire nuove lezioni o rispondere a domande degli studenti”.</w:t>
             </w:r>
           </w:p>
         </w:tc>
@@ -4267,7 +4264,6 @@
     <w:rPrDefault>
       <w:rPr>
         <w:rFonts w:ascii="Calibri" w:hAnsi="Calibri" w:eastAsia="Calibri" w:cs="" w:asciiTheme="minorHAnsi" w:cstheme="minorBidi" w:eastAsiaTheme="minorHAnsi" w:hAnsiTheme="minorHAnsi"/>
-        <w:sz w:val="22"/>
         <w:szCs w:val="22"/>
         <w:lang w:val="it-IT" w:eastAsia="en-US" w:bidi="ar-SA"/>
       </w:rPr>
@@ -4731,6 +4727,13 @@
       <w:sz w:val="28"/>
     </w:rPr>
   </w:style>
+  <w:style w:type="character" w:styleId="ListLabel5">
+    <w:name w:val="ListLabel 5"/>
+    <w:qFormat/>
+    <w:rPr>
+      <w:sz w:val="28"/>
+    </w:rPr>
+  </w:style>
   <w:style w:type="paragraph" w:styleId="Heading">
     <w:name w:val="Heading"/>
     <w:basedOn w:val="Normal"/>

</xml_diff>

<commit_message>
Inserimento dei casi d'uso dello Studente e Utente supervisionati.
- Eliminazione degli User_Case_MS_Edit per ridondanza dei documenti.
</commit_message>
<xml_diff>
--- a/Internal Work Product/Scenari/Scenari_MS.docx
+++ b/Internal Work Product/Scenari/Scenari_MS.docx
@@ -209,7 +209,21 @@
           <w:b/>
           <w:sz w:val="28"/>
         </w:rPr>
-        <w:t>11. IscrizioneCorsoCongelato OK</w:t>
+        <w:t>11. IscrizioneCorso</w:t>
+      </w:r>
+      <w:r>
+        <w:rPr>
+          <w:b/>
+          <w:sz w:val="28"/>
+        </w:rPr>
+        <w:t>Disattivato</w:t>
+      </w:r>
+      <w:r>
+        <w:rPr>
+          <w:b/>
+          <w:sz w:val="28"/>
+        </w:rPr>
+        <w:t xml:space="preserve"> OK</w:t>
       </w:r>
     </w:p>
     <w:p>
@@ -525,19 +539,7 @@
               <w:rPr>
                 <w:sz w:val="28"/>
               </w:rPr>
-              <w:t xml:space="preserve">Cerca “Fotografia” nella barra di ricerca del sistema che si localizza nella barra di navigazione in alto al centro </w:t>
-            </w:r>
-            <w:r>
-              <w:rPr>
-                <w:sz w:val="28"/>
-              </w:rPr>
-              <w:t xml:space="preserve">e clicca sulla voce “Corso” tra le opzioni di ricerca cosi da visualizzare la lista dei corsi di “Fotografia”. </w:t>
-            </w:r>
-            <w:r>
-              <w:rPr>
-                <w:sz w:val="28"/>
-              </w:rPr>
-              <w:t>Visualizza i risultati della sua ricerca.</w:t>
+              <w:t>Cerca “Fotografia” nella barra di ricerca del sistema che si localizza nella barra di navigazione in alto al centro e clicca sulla voce “Corso” tra le opzioni di ricerca cosi da visualizzare la lista dei corsi di “Fotografia”. Visualizza i risultati della sua ricerca.</w:t>
             </w:r>
           </w:p>
           <w:p>
@@ -927,19 +929,7 @@
               <w:rPr>
                 <w:sz w:val="28"/>
               </w:rPr>
-              <w:t xml:space="preserve">” e nel campo password “systemcall93” cliccando infine sul tasto “login”. Pippo accede alla homepage di YouLearn e cerca “Programmazione C#” nella barra di ricerca del sistema localizzata in alto al centro </w:t>
-            </w:r>
-            <w:r>
-              <w:rPr>
-                <w:sz w:val="28"/>
-              </w:rPr>
-              <w:t>andando a selezionare la voce “Corso” per visualizzare i corsi come segue</w:t>
-            </w:r>
-            <w:r>
-              <w:rPr>
-                <w:sz w:val="28"/>
-              </w:rPr>
-              <w:t>:</w:t>
+              <w:t>” e nel campo password “systemcall93” cliccando infine sul tasto “login”. Pippo accede alla homepage di YouLearn e cerca “Programmazione C#” nella barra di ricerca del sistema localizzata in alto al centro andando a selezionare la voce “Corso” per visualizzare i corsi come segue:</w:t>
             </w:r>
           </w:p>
           <w:p>
@@ -1000,19 +990,7 @@
               <w:rPr>
                 <w:sz w:val="28"/>
               </w:rPr>
-              <w:t xml:space="preserve">Il sistema presenta </w:t>
-            </w:r>
-            <w:r>
-              <w:rPr>
-                <w:sz w:val="28"/>
-              </w:rPr>
-              <w:t xml:space="preserve">una lista iniziale contenente </w:t>
-            </w:r>
-            <w:r>
-              <w:rPr>
-                <w:sz w:val="28"/>
-              </w:rPr>
-              <w:t>i corsi compatibili con la parola ricercata da Pippo.</w:t>
+              <w:t>Il sistema presenta una lista iniziale contenente i corsi compatibili con la parola ricercata da Pippo.</w:t>
             </w:r>
           </w:p>
           <w:p>
@@ -1055,19 +1033,7 @@
               <w:rPr>
                 <w:sz w:val="28"/>
               </w:rPr>
-              <w:t>Pippo decide di iscriversi e clicca sul tasto “Iscriviti” nella homepage del corso dopo aver visualizzato il prezzo di “20.00 euro” so</w:t>
-            </w:r>
-            <w:r>
-              <w:rPr>
-                <w:sz w:val="28"/>
-              </w:rPr>
-              <w:t>tto tale tasto</w:t>
-            </w:r>
-            <w:r>
-              <w:rPr>
-                <w:sz w:val="28"/>
-              </w:rPr>
-              <w:t>.</w:t>
+              <w:t>Pippo decide di iscriversi e clicca sul tasto “Iscriviti” nella homepage del corso dopo aver visualizzato il prezzo di “20.00 euro” sotto tale tasto.</w:t>
             </w:r>
           </w:p>
           <w:p>
@@ -1175,17 +1141,7 @@
                 <w:sz w:val="28"/>
               </w:rPr>
               <w:t>Pippo inserisce nel primo campo il numero di carta “5333 2636 2636 3633”, nel secondo campo seleziona “Luglio” nella lista     mesi e “2023” nella lista anno, inserisce “Filippo Andrucci” nel quarto</w:t>
-            </w:r>
-            <w:r>
-              <w:rPr>
-                <w:sz w:val="28"/>
-              </w:rPr>
               <w:softHyphen/>
-            </w:r>
-            <w:r>
-              <w:rPr>
-                <w:sz w:val="28"/>
-              </w:rPr>
               <w:t xml:space="preserve"> campo, “134” nel campo del codice segreto e seleziona “Postepay” all’interno dei metodi di pagamento disponibili nella lista dei tipi di pagamenti.</w:t>
             </w:r>
           </w:p>
@@ -1212,7 +1168,19 @@
               <w:rPr>
                 <w:sz w:val="28"/>
               </w:rPr>
-              <w:t>” e viene reindirizzato alla pagina del corso con l’elenco di tutte le lezioni, visualizzando il messaggio “Welcome!”.</w:t>
+              <w:t>” e viene reindirizzato alla pagina del corso con l’elenco di tutte le lezioni, visualizzando il messaggio “</w:t>
+            </w:r>
+            <w:r>
+              <w:rPr>
+                <w:sz w:val="28"/>
+              </w:rPr>
+              <w:t>Transazione avvenuta con successo, per visualizzare la fattura vai nell’elenco dei tuoi corsi all’interno della tua pagina del profilo.</w:t>
+            </w:r>
+            <w:r>
+              <w:rPr>
+                <w:sz w:val="28"/>
+              </w:rPr>
+              <w:t>”.</w:t>
             </w:r>
           </w:p>
         </w:tc>
@@ -1576,37 +1544,7 @@
               <w:rPr>
                 <w:sz w:val="28"/>
               </w:rPr>
-              <w:t>Una volta visualizzata la sua pagina personale, Pippo clicca</w:t>
-            </w:r>
-            <w:r>
-              <w:rPr>
-                <w:sz w:val="28"/>
-              </w:rPr>
-              <w:t xml:space="preserve"> sulla voce “Disegna con Catia” nella</w:t>
-            </w:r>
-            <w:r>
-              <w:rPr>
-                <w:sz w:val="28"/>
-              </w:rPr>
-              <w:t xml:space="preserve"> lista di tutti i corsi a cui Pippo è iscritto </w:t>
-            </w:r>
-            <w:r>
-              <w:rPr>
-                <w:sz w:val="28"/>
-              </w:rPr>
-              <w:t xml:space="preserve">posizionata nella tabella “I </w:t>
-            </w:r>
-            <w:r>
-              <w:rPr>
-                <w:sz w:val="28"/>
-              </w:rPr>
-              <w:t>corsi che seguo</w:t>
-            </w:r>
-            <w:r>
-              <w:rPr>
-                <w:sz w:val="28"/>
-              </w:rPr>
-              <w:t>”.</w:t>
+              <w:t>Una volta visualizzata la sua pagina personale, Pippo clicca sulla voce “Disegna con Catia” nella lista di tutti i corsi a cui Pippo è iscritto posizionata nella tabella “I corsi che seguo”.</w:t>
             </w:r>
           </w:p>
           <w:p>
@@ -1842,43 +1780,7 @@
               <w:rPr>
                 <w:sz w:val="28"/>
               </w:rPr>
-              <w:t xml:space="preserve">Mentre Pippo legge la descrizione del corso di cucina “Tutorial sul come preparare piatti esotici”, gli compare una notifica in alto a destra che si presenta con un “1” vicino </w:t>
-            </w:r>
-            <w:r>
-              <w:rPr>
-                <w:sz w:val="28"/>
-              </w:rPr>
-              <w:t>al campanellino di notifica e un messaggio in basso a destra con scritto “NUOVA LEZIONE! Ciao Pippo, il prof. Gerardo Benevento ha inserito la lezione ‘5 – Creare una pallina in Unity’...”</w:t>
-            </w:r>
-            <w:r>
-              <w:rPr>
-                <w:sz w:val="28"/>
-              </w:rPr>
-              <w:t xml:space="preserve">. </w:t>
-            </w:r>
-            <w:r>
-              <w:rPr>
-                <w:sz w:val="28"/>
-              </w:rPr>
-              <w:t>Pippo decide di cliccare sul campanellino della notifica</w:t>
-            </w:r>
-            <w:r>
-              <w:rPr>
-                <w:sz w:val="28"/>
-              </w:rPr>
-              <w:t xml:space="preserve"> e visualizza</w:t>
-            </w:r>
-            <w:r>
-              <w:rPr>
-                <w:sz w:val="28"/>
-              </w:rPr>
-              <w:t xml:space="preserve"> il seguente</w:t>
-            </w:r>
-            <w:r>
-              <w:rPr>
-                <w:sz w:val="28"/>
-              </w:rPr>
-              <w:t xml:space="preserve"> messaggio “Ciao Pippo, il prof. Gerardo Benevento ha inserito la lezione ‘ Creare una pallina in Unity’ del corso di ‘ Imparare Unity step-by-step‘, clicca qui per visualizzarla! ’. </w:t>
+              <w:t xml:space="preserve">Mentre Pippo legge la descrizione del corso di cucina “Tutorial sul come preparare piatti esotici”, gli compare una notifica in alto a destra che si presenta con un “1” vicino al campanellino di notifica e un messaggio in basso a destra con scritto “NUOVA LEZIONE! Ciao Pippo, il prof. Gerardo Benevento ha inserito la lezione ‘5 – Creare una pallina in Unity’...”. Pippo decide di cliccare sul campanellino della notifica e visualizza il seguente messaggio “Ciao Pippo, il prof. Gerardo Benevento ha inserito la lezione ‘ Creare una pallina in Unity’ del corso di ‘ Imparare Unity step-by-step‘, clicca qui per visualizzarla! ’. </w:t>
             </w:r>
           </w:p>
           <w:p>
@@ -1905,13 +1807,7 @@
               <w:rPr>
                 <w:sz w:val="28"/>
               </w:rPr>
-              <w:t>Pippo, che segue attivamente ogni corso in cui è iscritto, preme su ‘clicca qui’ nel messaggi</w:t>
-            </w:r>
-            <w:r>
-              <w:rPr>
-                <w:sz w:val="28"/>
-              </w:rPr>
-              <w:t>o comparso in cima alla lista delle notifiche apertasi tramite il campanellino.</w:t>
+              <w:t>Pippo, che segue attivamente ogni corso in cui è iscritto, preme su ‘clicca qui’ nel messaggio comparso in cima alla lista delle notifiche apertasi tramite il campanellino.</w:t>
             </w:r>
           </w:p>
           <w:p>
@@ -1924,37 +1820,7 @@
               <w:rPr>
                 <w:sz w:val="28"/>
               </w:rPr>
-              <w:t>Do</w:t>
-            </w:r>
-            <w:r>
-              <w:rPr>
-                <w:sz w:val="28"/>
-              </w:rPr>
-              <w:t>po aver cliccato, viene reindirizzato alla pagina del corso “Imparare Unity step-by-step” tenuto da Gerardo Benevento, scrolla la lista delle lezioni e clicca sulla lezione con titolo “Creare una pallina in Unity”. Visualizza la pagina del corso e</w:t>
-            </w:r>
-            <w:r>
-              <w:rPr>
-                <w:sz w:val="28"/>
-              </w:rPr>
-              <w:t xml:space="preserve"> </w:t>
-            </w:r>
-            <w:r>
-              <w:rPr>
-                <w:sz w:val="28"/>
-              </w:rPr>
-              <w:t>c</w:t>
-            </w:r>
-            <w:r>
-              <w:rPr>
-                <w:sz w:val="28"/>
-              </w:rPr>
-              <w:t xml:space="preserve">licca sul simbolo del play al centro del video </w:t>
-            </w:r>
-            <w:r>
-              <w:rPr>
-                <w:sz w:val="28"/>
-              </w:rPr>
-              <w:t>e inizia a guardare la lezione.</w:t>
+              <w:t>Dopo aver cliccato, viene reindirizzato alla pagina del corso “Imparare Unity step-by-step” tenuto da Gerardo Benevento, scrolla la lista delle lezioni e clicca sulla lezione con titolo “Creare una pallina in Unity”. Visualizza la pagina del corso e clicca sul simbolo del play al centro del video e inizia a guardare la lezione.</w:t>
             </w:r>
           </w:p>
           <w:p>
@@ -2317,37 +2183,7 @@
               <w:rPr>
                 <w:sz w:val="28"/>
               </w:rPr>
-              <w:t xml:space="preserve">Visualizzato il profilo, clicca sul </w:t>
-            </w:r>
-            <w:r>
-              <w:rPr>
-                <w:sz w:val="28"/>
-              </w:rPr>
-              <w:t>corso “Come usare Photoshop” all’interno della tabella “I</w:t>
-            </w:r>
-            <w:r>
-              <w:rPr>
-                <w:sz w:val="28"/>
-              </w:rPr>
-              <w:t xml:space="preserve"> corsi che seguo</w:t>
-            </w:r>
-            <w:r>
-              <w:rPr>
-                <w:sz w:val="28"/>
-              </w:rPr>
-              <w:t>”</w:t>
-            </w:r>
-            <w:r>
-              <w:rPr>
-                <w:sz w:val="28"/>
-              </w:rPr>
-              <w:t xml:space="preserve"> </w:t>
-            </w:r>
-            <w:r>
-              <w:rPr>
-                <w:sz w:val="28"/>
-              </w:rPr>
-              <w:t>e viene reindirizzato alla pagina del corso corrispondente.</w:t>
+              <w:t>Visualizzato il profilo, clicca sul corso “Come usare Photoshop” all’interno della tabella “I corsi che seguo” e viene reindirizzato alla pagina del corso corrispondente.</w:t>
             </w:r>
           </w:p>
           <w:p>
@@ -2414,7 +2250,9 @@
               </w:rPr>
             </w:pPr>
             <w:r>
-              <w:rPr/>
+              <w:rPr>
+                <w:sz w:val="28"/>
+              </w:rPr>
             </w:r>
           </w:p>
           <w:p>
@@ -2870,55 +2708,7 @@
               <w:rPr>
                 <w:sz w:val="28"/>
               </w:rPr>
-              <w:t>Successivamente entra dentro la homepage, va all’interno della sua pagina personale clicca</w:t>
-            </w:r>
-            <w:r>
-              <w:rPr>
-                <w:sz w:val="28"/>
-              </w:rPr>
-              <w:t>ndo</w:t>
-            </w:r>
-            <w:r>
-              <w:rPr>
-                <w:sz w:val="28"/>
-              </w:rPr>
-              <w:t xml:space="preserve"> su “Il mio profilo” in alto a destra. Quando la pagina personale è caricata, Pippo </w:t>
-            </w:r>
-            <w:r>
-              <w:rPr>
-                <w:sz w:val="28"/>
-              </w:rPr>
-              <w:t>vede nella tabella</w:t>
-            </w:r>
-            <w:r>
-              <w:rPr>
-                <w:sz w:val="28"/>
-              </w:rPr>
-              <w:t xml:space="preserve"> “I </w:t>
-            </w:r>
-            <w:r>
-              <w:rPr>
-                <w:sz w:val="28"/>
-              </w:rPr>
-              <w:t>corsi che seguo</w:t>
-            </w:r>
-            <w:r>
-              <w:rPr>
-                <w:sz w:val="28"/>
-              </w:rPr>
-              <w:t xml:space="preserve">” </w:t>
-            </w:r>
-            <w:r>
-              <w:rPr>
-                <w:sz w:val="28"/>
-              </w:rPr>
-              <w:t xml:space="preserve">contenente </w:t>
-            </w:r>
-            <w:r>
-              <w:rPr>
-                <w:sz w:val="28"/>
-              </w:rPr>
-              <w:t>la lista dei corsi che segue. Nella lista, clicca su “Programmazione sulla gestione dei sistemi operativi”. Dopo aver cliccato, entra dentro la pagina di presentazione del corso e, appena legge “FAQ”, ha la brillante idea di cliccarci su per ricercare una risposta inerente alla sua domanda dentro le FAQ.  Entrando nella pagina delle FAQ visualizza la pagina seguente:</w:t>
+              <w:t>Successivamente entra dentro la homepage, va all’interno della sua pagina personale cliccando su “Il mio profilo” in alto a destra. Quando la pagina personale è caricata, Pippo vede nella tabella “I corsi che seguo” contenente la lista dei corsi che segue. Nella lista, clicca su “Programmazione sulla gestione dei sistemi operativi”. Dopo aver cliccato, entra dentro la pagina di presentazione del corso e, appena legge “FAQ”, ha la brillante idea di cliccarci su per ricercare una risposta inerente alla sua domanda dentro le FAQ.  Entrando nella pagina delle FAQ visualizza la pagina seguente:</w:t>
             </w:r>
           </w:p>
           <w:p>
@@ -3008,43 +2798,7 @@
               <w:rPr>
                 <w:sz w:val="28"/>
               </w:rPr>
-              <w:t xml:space="preserve">Scrolla le varie domande ma non trova niente riguardo ad un settaggio specifico della Virtual Machine su una PC con soli 4 GB di RAM. Arrivato a questo punto, Pippo torna indietro, nella pagina di presentazione del corso, e cerca un modo per contattare il docente. Vede nel testo </w:t>
-            </w:r>
-            <w:r>
-              <w:rPr>
-                <w:sz w:val="28"/>
-              </w:rPr>
-              <w:t>della descrizione la voce</w:t>
-            </w:r>
-            <w:r>
-              <w:rPr>
-                <w:sz w:val="28"/>
-              </w:rPr>
-              <w:t xml:space="preserve"> “</w:t>
-            </w:r>
-            <w:r>
-              <w:rPr>
-                <w:sz w:val="28"/>
-              </w:rPr>
-              <w:t>Docente</w:t>
-            </w:r>
-            <w:r>
-              <w:rPr>
-                <w:sz w:val="28"/>
-              </w:rPr>
-              <w:t xml:space="preserve">: Mario Rimini” </w:t>
-            </w:r>
-            <w:r>
-              <w:rPr>
-                <w:sz w:val="28"/>
-              </w:rPr>
-              <w:t xml:space="preserve">con </w:t>
-            </w:r>
-            <w:r>
-              <w:rPr>
-                <w:sz w:val="28"/>
-              </w:rPr>
-              <w:t>il nome e il cognome del professore</w:t>
+              <w:t>Scrolla le varie domande ma non trova niente riguardo ad un settaggio specifico della Virtual Machine su una PC con soli 4 GB di RAM. Arrivato a questo punto, Pippo torna indietro, nella pagina di presentazione del corso, e cerca un modo per contattare il docente. Vede nel testo della descrizione la voce “Docente: Mario Rimini” con il nome e il cognome del professore</w:t>
             </w:r>
           </w:p>
           <w:p>
@@ -3057,13 +2811,7 @@
               <w:rPr>
                 <w:sz w:val="28"/>
               </w:rPr>
-              <w:t xml:space="preserve">di colore arancione e ipotizza che sia collegato ad un'altra pagina. Prova a cliccarci sopra e, dopo aver cliccato, entra nella pagina personale del docente. Dentro la pagina, visualizza un bottone con scritto “Invia Messaggio” e, cliccandoci, gli compare </w:t>
-            </w:r>
-            <w:r>
-              <w:rPr>
-                <w:sz w:val="28"/>
-              </w:rPr>
-              <w:t>l’applicazione di posta elettronica del suo PC con i campi “A:”, un campo “Oggetto:” e un campo “Messaggio:”.</w:t>
+              <w:t>di colore arancione e ipotizza che sia collegato ad un'altra pagina. Prova a cliccarci sopra e, dopo aver cliccato, entra nella pagina personale del docente. Dentro la pagina, visualizza un bottone con scritto “Invia Messaggio” e, cliccandoci, gli compare l’applicazione di posta elettronica del suo PC con i campi “A:”, un campo “Oggetto:” e un campo “Messaggio:”.</w:t>
             </w:r>
           </w:p>
           <w:p>
@@ -3091,25 +2839,7 @@
               <w:rPr>
                 <w:sz w:val="28"/>
               </w:rPr>
-              <w:t xml:space="preserve"> .Dopo aver inserito nel campo “</w:t>
-            </w:r>
-            <w:r>
-              <w:rPr>
-                <w:sz w:val="28"/>
-              </w:rPr>
-              <w:t>Oggetto:” il testo</w:t>
-            </w:r>
-            <w:r>
-              <w:rPr>
-                <w:sz w:val="28"/>
-              </w:rPr>
-              <w:t xml:space="preserve"> “[Domanda sul corso di Programmazione di gestione dei sistemi operativi] Come settare una macchina virtuale su un PC da 4GB di RAM” e nel campo “</w:t>
-            </w:r>
-            <w:r>
-              <w:rPr>
-                <w:sz w:val="28"/>
-              </w:rPr>
-              <w:t>Messaggio” inserisce</w:t>
+              <w:t xml:space="preserve"> .Dopo aver inserito nel campo “Oggetto:” il testo “[Domanda sul corso di Programmazione di gestione dei sistemi operativi] Come settare una macchina virtuale su un PC da 4GB di RAM” e nel campo “Messaggio” inserisce</w:t>
             </w:r>
           </w:p>
           <w:p>
@@ -3160,19 +2890,7 @@
               <w:rPr>
                 <w:sz w:val="28"/>
               </w:rPr>
-              <w:t>In seguito, clicca su “</w:t>
-            </w:r>
-            <w:r>
-              <w:rPr>
-                <w:sz w:val="28"/>
-              </w:rPr>
-              <w:t>Invia Messaggio”</w:t>
-            </w:r>
-            <w:r>
-              <w:rPr>
-                <w:sz w:val="28"/>
-              </w:rPr>
-              <w:t xml:space="preserve"> e visualizza l’avviso di “Messaggio inviato con successo”.  </w:t>
+              <w:t xml:space="preserve">In seguito, clicca su “Invia Messaggio” e visualizza l’avviso di “Messaggio inviato con successo”.  </w:t>
             </w:r>
           </w:p>
           <w:p>
@@ -3391,55 +3109,7 @@
               <w:rPr>
                 <w:sz w:val="28"/>
               </w:rPr>
-              <w:t xml:space="preserve">Pippo sta guardando l’ultima lezione del corso di “Come imparare il video editing” tenuta da Nello Petrosino. Dopo che il video è terminato, Pippo è talmente felice di aver appreso tutto il procedimento per montare un video, che vuole valutare il corso con 5 stelle. Clicca </w:t>
-            </w:r>
-            <w:r>
-              <w:rPr>
-                <w:sz w:val="28"/>
-              </w:rPr>
-              <w:t>sul bottone della pagina precedente</w:t>
-            </w:r>
-            <w:r>
-              <w:rPr>
-                <w:sz w:val="28"/>
-              </w:rPr>
-              <w:t xml:space="preserve"> e, quando ha visualizzato la pagina </w:t>
-            </w:r>
-            <w:r>
-              <w:rPr>
-                <w:sz w:val="28"/>
-              </w:rPr>
-              <w:t>del corso</w:t>
-            </w:r>
-            <w:r>
-              <w:rPr>
-                <w:sz w:val="28"/>
-              </w:rPr>
-              <w:t xml:space="preserve">, trascina il cursore verso la quinta stella </w:t>
-            </w:r>
-            <w:r>
-              <w:rPr>
-                <w:sz w:val="28"/>
-              </w:rPr>
-              <w:t xml:space="preserve">della valutazione del corso </w:t>
-            </w:r>
-            <w:r>
-              <w:rPr>
-                <w:sz w:val="28"/>
-              </w:rPr>
-              <w:t>andando a colorarle tutte di giallo. Infine, clicca sulla quinta stella e vede che la media del corso (scritta a fianco delle 5 stelle) aumenta da 4.3 a 4.</w:t>
-            </w:r>
-            <w:r>
-              <w:rPr>
-                <w:sz w:val="28"/>
-              </w:rPr>
-              <w:t>5 la</w:t>
-            </w:r>
-            <w:r>
-              <w:rPr>
-                <w:sz w:val="28"/>
-              </w:rPr>
-              <w:t xml:space="preserve">. </w:t>
+              <w:t xml:space="preserve">Pippo sta guardando l’ultima lezione del corso di “Come imparare il video editing” tenuta da Nello Petrosino. Dopo che il video è terminato, Pippo è talmente felice di aver appreso tutto il procedimento per montare un video, che vuole valutare il corso con 5 stelle. Clicca sul bottone della pagina precedente e, quando ha visualizzato la pagina del corso, trascina il cursore verso la quinta stella della valutazione del corso andando a colorarle tutte di giallo. Infine, clicca sulla quinta stella e vede che la media del corso (scritta a fianco delle 5 stelle) aumenta da 4.3 a 4.5 la. </w:t>
             </w:r>
           </w:p>
         </w:tc>
@@ -3613,43 +3283,7 @@
               <w:rPr>
                 <w:sz w:val="28"/>
               </w:rPr>
-              <w:t xml:space="preserve">Pasquale è appena entrato dentro la homepage di YouLearn. Dato che non ha tanto tempo per seguire i 5 corsi a cui è iscritto, decide di disiscriversi da uno di essi. Clicca su “Il mio profilo”, nella barra di navigazione. Nella sua pagina personale, </w:t>
-            </w:r>
-            <w:r>
-              <w:rPr>
-                <w:sz w:val="28"/>
-              </w:rPr>
-              <w:t xml:space="preserve">visualizza nella i vari corsi a cui è iscritto all’interno della tabella “I </w:t>
-            </w:r>
-            <w:r>
-              <w:rPr>
-                <w:sz w:val="28"/>
-              </w:rPr>
-              <w:t>corsi che seguo</w:t>
-            </w:r>
-            <w:r>
-              <w:rPr>
-                <w:sz w:val="28"/>
-              </w:rPr>
-              <w:t>”</w:t>
-            </w:r>
-            <w:r>
-              <w:rPr>
-                <w:sz w:val="28"/>
-              </w:rPr>
-              <w:t xml:space="preserve">. Pasquale ha deciso di non seguire più il corso gratuito di “Esercizi a corpo libero – Prova a tenerti in forma con Gigi”. Clicca sul titolo del corso ed entra nella pagina di presentazione. Qua clicca sul bottone “Disiscriviti”, che si colloca a </w:t>
-            </w:r>
-            <w:r>
-              <w:rPr>
-                <w:sz w:val="28"/>
-              </w:rPr>
-              <w:t>destra</w:t>
-            </w:r>
-            <w:r>
-              <w:rPr>
-                <w:sz w:val="28"/>
-              </w:rPr>
-              <w:t xml:space="preserve"> della pagina. Appena clicca, la pagina viene ricaricata mostrando il messaggio “La disiscrizione è avvenuta con successo, per reiscriverti clicca sul bottone ‘Iscriviti’ all’interno della pagina”. Infine, Pasquale clicca sull’icona di home (identificata da una casa dentro la barra di navigazione) e torna alla pagina principale.</w:t>
+              <w:t>Pasquale è appena entrato dentro la homepage di YouLearn. Dato che non ha tanto tempo per seguire i 5 corsi a cui è iscritto, decide di disiscriversi da uno di essi. Clicca su “Il mio profilo”, nella barra di navigazione. Nella sua pagina personale, visualizza nella i vari corsi a cui è iscritto all’interno della tabella “I corsi che seguo”. Pasquale ha deciso di non seguire più il corso gratuito di “Esercizi a corpo libero – Prova a tenerti in forma con Gigi”. Clicca sul titolo del corso ed entra nella pagina di presentazione. Qua clicca sul bottone “Disiscriviti”, che si colloca a destra della pagina. Appena clicca, la pagina viene ricaricata mostrando il messaggio “La disiscrizione è avvenuta con successo, per reiscriverti clicca sul bottone ‘Iscriviti’ all’interno della pagina”. Infine, Pasquale clicca sull’icona di home (identificata da una casa dentro la barra di navigazione) e torna alla pagina principale.</w:t>
             </w:r>
           </w:p>
         </w:tc>
@@ -3930,19 +3564,7 @@
               <w:rPr>
                 <w:sz w:val="28"/>
               </w:rPr>
-              <w:t>Pasquale prende atto del messaggio, clicca su “Il mio profilo” nella barra di ricerca, clicca sul pulsante “</w:t>
-            </w:r>
-            <w:r>
-              <w:rPr>
-                <w:sz w:val="28"/>
-              </w:rPr>
-              <w:t>I corsi che seguo</w:t>
-            </w:r>
-            <w:r>
-              <w:rPr>
-                <w:sz w:val="28"/>
-              </w:rPr>
-              <w:t>” e seleziona il corso “Come diventare un Hacker”, entra nella pagina di presentazione del corso e clicca sul bottone “Disiscriviti”.</w:t>
+              <w:t>Pasquale prende atto del messaggio, clicca su “Il mio profilo” nella barra di ricerca, clicca sul pulsante “I corsi che seguo” e seleziona il corso “Come diventare un Hacker”, entra nella pagina di presentazione del corso e clicca sul bottone “Disiscriviti”.</w:t>
             </w:r>
           </w:p>
         </w:tc>
@@ -3974,7 +3596,7 @@
         </w:tblBorders>
         <w:tblCellMar>
           <w:top w:w="55" w:type="dxa"/>
-          <w:left w:w="51" w:type="dxa"/>
+          <w:left w:w="50" w:type="dxa"/>
           <w:bottom w:w="55" w:type="dxa"/>
           <w:right w:w="55" w:type="dxa"/>
         </w:tblCellMar>
@@ -4040,15 +3662,7 @@
                 <w:color w:val="FFFFFF"/>
                 <w:sz w:val="28"/>
               </w:rPr>
-              <w:t>IscrizioneCorso</w:t>
-            </w:r>
-            <w:r>
-              <w:rPr>
-                <w:rFonts w:eastAsia="Calibri" w:cs="" w:cstheme="minorBidi" w:eastAsiaTheme="minorHAnsi"/>
-                <w:color w:val="FFFFFF"/>
-                <w:sz w:val="28"/>
-              </w:rPr>
-              <w:t>Disattivato</w:t>
+              <w:t>IscrizioneCorsoDisattivato</w:t>
             </w:r>
           </w:p>
         </w:tc>
@@ -4158,31 +3772,7 @@
               <w:rPr>
                 <w:sz w:val="28"/>
               </w:rPr>
-              <w:t>Marco è dentro l’homepage di YouLearn e vorrebbe iscriversi ad un corso che gli ha consigliato un suo amico. Scrive sulla barra di ricerca “Corso di cucina di Diletta Magri”</w:t>
-            </w:r>
-            <w:r>
-              <w:rPr>
-                <w:sz w:val="28"/>
-              </w:rPr>
-              <w:t>andando a selezionare il bottone “Corso” tra le opzioni di ricerca</w:t>
-            </w:r>
-            <w:r>
-              <w:rPr>
-                <w:sz w:val="28"/>
-              </w:rPr>
-              <w:t xml:space="preserve">. Clicca sulla voce del corso </w:t>
-            </w:r>
-            <w:r>
-              <w:rPr>
-                <w:sz w:val="28"/>
-              </w:rPr>
-              <w:t>corrispondente al nome riferito dall’amico</w:t>
-            </w:r>
-            <w:r>
-              <w:rPr>
-                <w:sz w:val="28"/>
-              </w:rPr>
-              <w:t xml:space="preserve">, entra nella pagina di presentazione del corso e compare il messaggio </w:t>
+              <w:t xml:space="preserve">Marco è dentro l’homepage di YouLearn e vorrebbe iscriversi ad un corso che gli ha consigliato un suo amico. Scrive sulla barra di ricerca “Corso di cucina di Diletta Magri”andando a selezionare il bottone “Corso” tra le opzioni di ricerca. Clicca sulla voce del corso corrispondente al nome riferito dall’amico, entra nella pagina di presentazione del corso e compare il messaggio </w:t>
             </w:r>
             <w:r>
               <w:rPr>
@@ -4710,6 +4300,13 @@
       <w:sz w:val="28"/>
     </w:rPr>
   </w:style>
+  <w:style w:type="character" w:styleId="ListLabel8">
+    <w:name w:val="ListLabel 8"/>
+    <w:qFormat/>
+    <w:rPr>
+      <w:sz w:val="28"/>
+    </w:rPr>
+  </w:style>
   <w:style w:type="paragraph" w:styleId="Heading">
     <w:name w:val="Heading"/>
     <w:basedOn w:val="Normal"/>

</xml_diff>